<commit_message>
added scripts for API to LORD DB, Updated scripts, and documentation  notes
I found that the initial scripts did not pull in the address information we need to make available to know where the facilities are located.  Updates to scripts after iterating to fix the issues.
</commit_message>
<xml_diff>
--- a/Data Engineering Journey.docx
+++ b/Data Engineering Journey.docx
@@ -13,7 +13,7 @@
     </w:p>
     <w:p>
       <w:r>
-        <w:t>Here's a revised chronological overview of our development process, highlighting the key steps, code changes, and reasoning behind them:</w:t>
+        <w:t>Here's the revised summary, reflecting our latest progress:</w:t>
       </w:r>
     </w:p>
     <w:p>
@@ -45,7 +45,7 @@
       <w:pPr>
         <w:numPr>
           <w:ilvl w:val="0"/>
-          <w:numId w:val="1"/>
+          <w:numId w:val="6"/>
         </w:numPr>
       </w:pPr>
       <w:r>
@@ -63,7 +63,7 @@
       <w:pPr>
         <w:numPr>
           <w:ilvl w:val="0"/>
-          <w:numId w:val="1"/>
+          <w:numId w:val="6"/>
         </w:numPr>
       </w:pPr>
       <w:r>
@@ -97,7 +97,7 @@
       <w:pPr>
         <w:numPr>
           <w:ilvl w:val="1"/>
-          <w:numId w:val="1"/>
+          <w:numId w:val="6"/>
         </w:numPr>
       </w:pPr>
       <w:r>
@@ -108,7 +108,7 @@
       <w:pPr>
         <w:numPr>
           <w:ilvl w:val="1"/>
-          <w:numId w:val="1"/>
+          <w:numId w:val="6"/>
         </w:numPr>
       </w:pPr>
       <w:r>
@@ -127,7 +127,7 @@
       <w:pPr>
         <w:numPr>
           <w:ilvl w:val="1"/>
-          <w:numId w:val="1"/>
+          <w:numId w:val="6"/>
         </w:numPr>
       </w:pPr>
       <w:r>
@@ -138,7 +138,7 @@
       <w:pPr>
         <w:numPr>
           <w:ilvl w:val="0"/>
-          <w:numId w:val="1"/>
+          <w:numId w:val="6"/>
         </w:numPr>
       </w:pPr>
       <w:r>
@@ -153,7 +153,7 @@
       <w:pPr>
         <w:numPr>
           <w:ilvl w:val="1"/>
-          <w:numId w:val="1"/>
+          <w:numId w:val="6"/>
         </w:numPr>
       </w:pPr>
       <w:r>
@@ -188,7 +188,7 @@
       <w:pPr>
         <w:numPr>
           <w:ilvl w:val="0"/>
-          <w:numId w:val="1"/>
+          <w:numId w:val="6"/>
         </w:numPr>
       </w:pPr>
       <w:r>
@@ -223,7 +223,7 @@
       <w:pPr>
         <w:numPr>
           <w:ilvl w:val="0"/>
-          <w:numId w:val="2"/>
+          <w:numId w:val="7"/>
         </w:numPr>
       </w:pPr>
       <w:r>
@@ -249,7 +249,7 @@
       <w:pPr>
         <w:numPr>
           <w:ilvl w:val="0"/>
-          <w:numId w:val="2"/>
+          <w:numId w:val="7"/>
         </w:numPr>
       </w:pPr>
       <w:r>
@@ -283,7 +283,7 @@
       <w:pPr>
         <w:numPr>
           <w:ilvl w:val="0"/>
-          <w:numId w:val="2"/>
+          <w:numId w:val="7"/>
         </w:numPr>
       </w:pPr>
       <w:r>
@@ -298,7 +298,7 @@
       <w:pPr>
         <w:numPr>
           <w:ilvl w:val="1"/>
-          <w:numId w:val="2"/>
+          <w:numId w:val="7"/>
         </w:numPr>
       </w:pPr>
       <w:r>
@@ -312,7 +312,7 @@
         <w:t>and</w:t>
       </w:r>
       <w:r>
-        <w:t> related data (activities, campsites, events), and saves this information in the </w:t>
+        <w:t> related data (campsites, events), and saves this information to a </w:t>
       </w:r>
       <w:proofErr w:type="spellStart"/>
       <w:r>
@@ -320,7 +320,7 @@
       </w:r>
       <w:proofErr w:type="spellEnd"/>
       <w:r>
-        <w:t> file inside the </w:t>
+        <w:t> file in the </w:t>
       </w:r>
       <w:proofErr w:type="spellStart"/>
       <w:r>
@@ -335,7 +335,7 @@
       <w:pPr>
         <w:numPr>
           <w:ilvl w:val="1"/>
-          <w:numId w:val="2"/>
+          <w:numId w:val="7"/>
         </w:numPr>
       </w:pPr>
       <w:r>
@@ -347,7 +347,7 @@
       </w:r>
       <w:proofErr w:type="spellEnd"/>
       <w:r>
-        <w:t>, outputting them to CSV files in the </w:t>
+        <w:t xml:space="preserve"> and outputs them to CSV files in the </w:t>
       </w:r>
       <w:proofErr w:type="spellStart"/>
       <w:r>
@@ -362,27 +362,27 @@
       <w:pPr>
         <w:numPr>
           <w:ilvl w:val="0"/>
-          <w:numId w:val="2"/>
-        </w:numPr>
-      </w:pPr>
+          <w:numId w:val="7"/>
+        </w:numPr>
+      </w:pPr>
+      <w:r>
+        <w:rPr>
+          <w:b/>
+          <w:bCs/>
+        </w:rPr>
+        <w:t>Output:</w:t>
+      </w:r>
+      <w:r>
+        <w:t> The first script outputs a single JSON file, and the second one outputs various different CSV files and prints their data to the console.</w:t>
+      </w:r>
+    </w:p>
+    <w:p>
       <w:r>
         <w:rPr>
           <w:b/>
           <w:bCs/>
         </w:rPr>
         <w:lastRenderedPageBreak/>
-        <w:t>Output:</w:t>
-      </w:r>
-      <w:r>
-        <w:t> The first script outputs a single JSON file, and the second one outputs various different CSV files and prints their data to the console.</w:t>
-      </w:r>
-    </w:p>
-    <w:p>
-      <w:r>
-        <w:rPr>
-          <w:b/>
-          <w:bCs/>
-        </w:rPr>
         <w:t>3. Key Problems and Fixes Implemented:</w:t>
       </w:r>
     </w:p>
@@ -390,7 +390,7 @@
       <w:pPr>
         <w:numPr>
           <w:ilvl w:val="0"/>
-          <w:numId w:val="3"/>
+          <w:numId w:val="8"/>
         </w:numPr>
       </w:pPr>
       <w:r>
@@ -405,7 +405,7 @@
       <w:pPr>
         <w:numPr>
           <w:ilvl w:val="1"/>
-          <w:numId w:val="3"/>
+          <w:numId w:val="8"/>
         </w:numPr>
       </w:pPr>
       <w:r>
@@ -423,7 +423,7 @@
       <w:pPr>
         <w:numPr>
           <w:ilvl w:val="1"/>
-          <w:numId w:val="3"/>
+          <w:numId w:val="8"/>
         </w:numPr>
       </w:pPr>
       <w:r>
@@ -454,7 +454,7 @@
       <w:pPr>
         <w:numPr>
           <w:ilvl w:val="0"/>
-          <w:numId w:val="3"/>
+          <w:numId w:val="8"/>
         </w:numPr>
       </w:pPr>
       <w:r>
@@ -469,7 +469,7 @@
       <w:pPr>
         <w:numPr>
           <w:ilvl w:val="1"/>
-          <w:numId w:val="3"/>
+          <w:numId w:val="8"/>
         </w:numPr>
       </w:pPr>
       <w:r>
@@ -495,7 +495,7 @@
       <w:pPr>
         <w:numPr>
           <w:ilvl w:val="1"/>
-          <w:numId w:val="3"/>
+          <w:numId w:val="8"/>
         </w:numPr>
       </w:pPr>
       <w:r>
@@ -521,7 +521,7 @@
       <w:pPr>
         <w:numPr>
           <w:ilvl w:val="0"/>
-          <w:numId w:val="3"/>
+          <w:numId w:val="8"/>
         </w:numPr>
       </w:pPr>
       <w:r>
@@ -536,7 +536,7 @@
       <w:pPr>
         <w:numPr>
           <w:ilvl w:val="1"/>
-          <w:numId w:val="3"/>
+          <w:numId w:val="8"/>
         </w:numPr>
       </w:pPr>
       <w:r>
@@ -554,7 +554,7 @@
       <w:pPr>
         <w:numPr>
           <w:ilvl w:val="1"/>
-          <w:numId w:val="3"/>
+          <w:numId w:val="8"/>
         </w:numPr>
       </w:pPr>
       <w:r>
@@ -565,7 +565,7 @@
         <w:t>Solution:</w:t>
       </w:r>
       <w:r>
-        <w:t> Implemented a </w:t>
+        <w:t> Implemented a global </w:t>
       </w:r>
       <w:proofErr w:type="spellStart"/>
       <w:proofErr w:type="gramStart"/>
@@ -583,45 +583,120 @@
       </w:r>
       <w:proofErr w:type="spellEnd"/>
       <w:r>
-        <w:t>) call, and timeouts on the </w:t>
+        <w:t>) to introduce a delay between API calls to limit calls to the main API, and a separate counter and time delay within the </w:t>
       </w:r>
       <w:proofErr w:type="spellStart"/>
       <w:r>
-        <w:t>request.get</w:t>
+        <w:t>fetch_ridb_related_data</w:t>
       </w:r>
       <w:proofErr w:type="spellEnd"/>
       <w:r>
-        <w:t>() function, as well as a separate logic to limit the number of calls to the /facilities/{</w:t>
+        <w:t> to respect the related calls limits. We have also added timeouts for all API calls.</w:t>
+      </w:r>
+    </w:p>
+    <w:p>
+      <w:pPr>
+        <w:numPr>
+          <w:ilvl w:val="0"/>
+          <w:numId w:val="8"/>
+        </w:numPr>
+      </w:pPr>
+      <w:r>
+        <w:rPr>
+          <w:b/>
+          <w:bCs/>
+        </w:rPr>
+        <w:t>Data Normalization and Duplication Issues:</w:t>
+      </w:r>
+    </w:p>
+    <w:p>
+      <w:pPr>
+        <w:numPr>
+          <w:ilvl w:val="1"/>
+          <w:numId w:val="8"/>
+        </w:numPr>
+      </w:pPr>
+      <w:r>
+        <w:rPr>
+          <w:b/>
+          <w:bCs/>
+        </w:rPr>
+        <w:t>Problem:</w:t>
+      </w:r>
+      <w:r>
+        <w:t> The initial dataset had repeating, nested data structures, like PERMITTEDEQUIPMENT and ATTRIBUTES and would create duplicate campsite IDs if not handled correctly.</w:t>
+      </w:r>
+    </w:p>
+    <w:p>
+      <w:pPr>
+        <w:numPr>
+          <w:ilvl w:val="1"/>
+          <w:numId w:val="8"/>
+        </w:numPr>
+      </w:pPr>
+      <w:r>
+        <w:rPr>
+          <w:b/>
+          <w:bCs/>
+        </w:rPr>
+        <w:t>Solution:</w:t>
+      </w:r>
+      <w:r>
+        <w:t xml:space="preserve"> We created a separate </w:t>
       </w:r>
       <w:proofErr w:type="spellStart"/>
       <w:r>
-        <w:t>facilityId</w:t>
+        <w:t>dataframe</w:t>
       </w:r>
       <w:proofErr w:type="spellEnd"/>
       <w:r>
-        <w:t>}/... endpoints.</w:t>
+        <w:t xml:space="preserve"> for </w:t>
+      </w:r>
+      <w:proofErr w:type="spellStart"/>
+      <w:r>
+        <w:t>permitted_equipment_df</w:t>
+      </w:r>
+      <w:proofErr w:type="spellEnd"/>
+      <w:r>
+        <w:t> and </w:t>
+      </w:r>
+      <w:proofErr w:type="spellStart"/>
+      <w:r>
+        <w:t>campsite_attributes_df</w:t>
+      </w:r>
+      <w:proofErr w:type="spellEnd"/>
+      <w:r>
+        <w:t> to flatten this data and remove the nested columns in the main </w:t>
+      </w:r>
+      <w:proofErr w:type="spellStart"/>
+      <w:r>
+        <w:t>campsites_df</w:t>
+      </w:r>
+      <w:proofErr w:type="spellEnd"/>
+      <w:r>
+        <w:t> table.</w:t>
       </w:r>
     </w:p>
     <w:p>
       <w:pPr>
         <w:numPr>
           <w:ilvl w:val="0"/>
-          <w:numId w:val="3"/>
-        </w:numPr>
-      </w:pPr>
-      <w:r>
-        <w:rPr>
-          <w:b/>
-          <w:bCs/>
-        </w:rPr>
-        <w:t>Data Normalization and Duplication Issues:</w:t>
+          <w:numId w:val="8"/>
+        </w:numPr>
+      </w:pPr>
+      <w:r>
+        <w:rPr>
+          <w:b/>
+          <w:bCs/>
+        </w:rPr>
+        <w:t>Data Loading</w:t>
       </w:r>
     </w:p>
     <w:p>
       <w:pPr>
         <w:numPr>
           <w:ilvl w:val="1"/>
-          <w:numId w:val="3"/>
+          <w:numId w:val="8"/>
         </w:numPr>
       </w:pPr>
       <w:r>
@@ -632,38 +707,265 @@
         <w:t>Problem:</w:t>
       </w:r>
       <w:r>
-        <w:t xml:space="preserve"> The initial dataset had repeating nested data structures, like PERMITTEDEQUIPMENT and ATTRIBUTES. </w:t>
+        <w:t> The code was not efficiently using the JSON data and was making too many API calls, therefore was having issues with performance.</w:t>
+      </w:r>
+    </w:p>
+    <w:p>
+      <w:pPr>
+        <w:numPr>
+          <w:ilvl w:val="1"/>
+          <w:numId w:val="8"/>
+        </w:numPr>
+      </w:pPr>
+      <w:r>
+        <w:rPr>
+          <w:b/>
+          <w:bCs/>
+        </w:rPr>
+        <w:t>Solution:</w:t>
+      </w:r>
+      <w:r>
+        <w:t xml:space="preserve"> Refactored code to remove API calls from create_dataframes.py and have it only </w:t>
       </w:r>
       <w:proofErr w:type="gramStart"/>
       <w:r>
-        <w:t>Also</w:t>
+        <w:t>deal</w:t>
       </w:r>
       <w:proofErr w:type="gramEnd"/>
       <w:r>
-        <w:t xml:space="preserve"> the campsites </w:t>
+        <w:t xml:space="preserve"> with local files, then included API calls for related data in fetch_and_save_data.py so that it </w:t>
+      </w:r>
+      <w:r>
+        <w:lastRenderedPageBreak/>
+        <w:t xml:space="preserve">fetches all data (including related data) at one time and outputs that to a single </w:t>
       </w:r>
       <w:proofErr w:type="spellStart"/>
       <w:r>
-        <w:t>dataframe</w:t>
+        <w:t>json</w:t>
       </w:r>
       <w:proofErr w:type="spellEnd"/>
       <w:r>
-        <w:t xml:space="preserve"> was having duplicate </w:t>
+        <w:t xml:space="preserve"> file.</w:t>
+      </w:r>
+    </w:p>
+    <w:p>
+      <w:pPr>
+        <w:numPr>
+          <w:ilvl w:val="0"/>
+          <w:numId w:val="8"/>
+        </w:numPr>
+      </w:pPr>
+      <w:r>
+        <w:rPr>
+          <w:b/>
+          <w:bCs/>
+        </w:rPr>
+        <w:t>Incomplete Data</w:t>
+      </w:r>
+      <w:r>
+        <w:t>:</w:t>
+      </w:r>
+    </w:p>
+    <w:p>
+      <w:pPr>
+        <w:numPr>
+          <w:ilvl w:val="1"/>
+          <w:numId w:val="8"/>
+        </w:numPr>
+      </w:pPr>
+      <w:r>
+        <w:rPr>
+          <w:b/>
+          <w:bCs/>
+        </w:rPr>
+        <w:t>Problem</w:t>
+      </w:r>
+      <w:r>
+        <w:t>: Not all of the necessary data was being returned from the API.</w:t>
+      </w:r>
+    </w:p>
+    <w:p>
+      <w:pPr>
+        <w:numPr>
+          <w:ilvl w:val="1"/>
+          <w:numId w:val="8"/>
+        </w:numPr>
+      </w:pPr>
+      <w:r>
+        <w:rPr>
+          <w:b/>
+          <w:bCs/>
+        </w:rPr>
+        <w:t>Solution:</w:t>
+      </w:r>
+      <w:r>
+        <w:t> We included the parameter full=true so that the /facilities API endpoint now returns the complete dataset that is required.</w:t>
+      </w:r>
+    </w:p>
+    <w:p>
+      <w:pPr>
+        <w:numPr>
+          <w:ilvl w:val="0"/>
+          <w:numId w:val="8"/>
+        </w:numPr>
+      </w:pPr>
+      <w:r>
+        <w:rPr>
+          <w:b/>
+          <w:bCs/>
+        </w:rPr>
+        <w:t>Improved Output:</w:t>
+      </w:r>
+    </w:p>
+    <w:p>
+      <w:pPr>
+        <w:numPr>
+          <w:ilvl w:val="1"/>
+          <w:numId w:val="8"/>
+        </w:numPr>
+      </w:pPr>
+      <w:r>
+        <w:rPr>
+          <w:b/>
+          <w:bCs/>
+        </w:rPr>
+        <w:t>Problem:</w:t>
+      </w:r>
+      <w:r>
+        <w:t> Initially, the output made it difficult to track progress, especially when pulling a lot of data.</w:t>
+      </w:r>
+    </w:p>
+    <w:p>
+      <w:pPr>
+        <w:numPr>
+          <w:ilvl w:val="1"/>
+          <w:numId w:val="8"/>
+        </w:numPr>
+      </w:pPr>
+      <w:r>
+        <w:rPr>
+          <w:b/>
+          <w:bCs/>
+        </w:rPr>
+        <w:t>Solution:</w:t>
+      </w:r>
+      <w:r>
+        <w:t> Introduced a progress indicator with timestamps (... Time) while fetching the data to provide visual feedback that the script is running and how long the processes were taking.</w:t>
+      </w:r>
+    </w:p>
+    <w:p>
+      <w:pPr>
+        <w:numPr>
+          <w:ilvl w:val="0"/>
+          <w:numId w:val="8"/>
+        </w:numPr>
+      </w:pPr>
+      <w:r>
+        <w:rPr>
+          <w:b/>
+          <w:bCs/>
+        </w:rPr>
+        <w:t>File Output Path:</w:t>
+      </w:r>
+    </w:p>
+    <w:p>
+      <w:pPr>
+        <w:numPr>
+          <w:ilvl w:val="1"/>
+          <w:numId w:val="8"/>
+        </w:numPr>
+      </w:pPr>
+      <w:r>
+        <w:rPr>
+          <w:b/>
+          <w:bCs/>
+        </w:rPr>
+        <w:t>Problem:</w:t>
+      </w:r>
+      <w:r>
+        <w:t> Initially, the file output was saved relative to the location of the script, making it difficult to control where the files were saved.</w:t>
+      </w:r>
+    </w:p>
+    <w:p>
+      <w:pPr>
+        <w:numPr>
+          <w:ilvl w:val="1"/>
+          <w:numId w:val="8"/>
+        </w:numPr>
+      </w:pPr>
+      <w:r>
+        <w:rPr>
+          <w:b/>
+          <w:bCs/>
+        </w:rPr>
+        <w:t>Solution:</w:t>
+      </w:r>
+      <w:r>
+        <w:t> We modified the code to create an output path relative to the root of your project using the syntax </w:t>
+      </w:r>
+      <w:proofErr w:type="gramStart"/>
+      <w:r>
+        <w:t>"..</w:t>
+      </w:r>
+      <w:proofErr w:type="gramEnd"/>
+      <w:r>
+        <w:t>/</w:t>
       </w:r>
       <w:proofErr w:type="spellStart"/>
       <w:r>
-        <w:t>CampsiteID's</w:t>
+        <w:t>csv_output</w:t>
       </w:r>
       <w:proofErr w:type="spellEnd"/>
       <w:r>
-        <w:t xml:space="preserve"> due to the way we were joining data together.</w:t>
+        <w:t>" and "</w:t>
+      </w:r>
+      <w:proofErr w:type="spellStart"/>
+      <w:r>
+        <w:t>json_output</w:t>
+      </w:r>
+      <w:proofErr w:type="spellEnd"/>
+      <w:r>
+        <w:t>".</w:t>
+      </w:r>
+    </w:p>
+    <w:p>
+      <w:pPr>
+        <w:numPr>
+          <w:ilvl w:val="0"/>
+          <w:numId w:val="8"/>
+        </w:numPr>
+      </w:pPr>
+      <w:r>
+        <w:rPr>
+          <w:b/>
+          <w:bCs/>
+        </w:rPr>
+        <w:t>Incorrect Looping:</w:t>
       </w:r>
     </w:p>
     <w:p>
       <w:pPr>
         <w:numPr>
           <w:ilvl w:val="1"/>
-          <w:numId w:val="3"/>
+          <w:numId w:val="8"/>
+        </w:numPr>
+      </w:pPr>
+      <w:r>
+        <w:rPr>
+          <w:b/>
+          <w:bCs/>
+        </w:rPr>
+        <w:t>Problem:</w:t>
+      </w:r>
+      <w:r>
+        <w:t> The loops had an issue where they were not terminating correctly and the script could seem like it was getting stuck.</w:t>
+      </w:r>
+    </w:p>
+    <w:p>
+      <w:pPr>
+        <w:numPr>
+          <w:ilvl w:val="1"/>
+          <w:numId w:val="8"/>
         </w:numPr>
       </w:pPr>
       <w:r>
@@ -674,96 +976,47 @@
         <w:t>Solution:</w:t>
       </w:r>
       <w:r>
-        <w:t> We added a </w:t>
-      </w:r>
-      <w:proofErr w:type="spellStart"/>
-      <w:r>
-        <w:t>permitted_equipment_data</w:t>
-      </w:r>
-      <w:proofErr w:type="spellEnd"/>
-      <w:r>
-        <w:t> list and </w:t>
-      </w:r>
-      <w:proofErr w:type="spellStart"/>
-      <w:r>
-        <w:t>campsite_attribute_db</w:t>
-      </w:r>
-      <w:proofErr w:type="spellEnd"/>
-      <w:r>
-        <w:t> list to flatten this data, we also created a dedicated </w:t>
-      </w:r>
-      <w:proofErr w:type="spellStart"/>
-      <w:r>
-        <w:t>permitted_equipment_df</w:t>
-      </w:r>
-      <w:proofErr w:type="spellEnd"/>
-      <w:r>
-        <w:t> </w:t>
-      </w:r>
-      <w:proofErr w:type="spellStart"/>
-      <w:r>
-        <w:t>dataframe</w:t>
-      </w:r>
-      <w:proofErr w:type="spellEnd"/>
-      <w:r>
-        <w:t xml:space="preserve"> to remove duplicate </w:t>
-      </w:r>
-      <w:proofErr w:type="spellStart"/>
-      <w:r>
-        <w:t>CampsiteIDs</w:t>
-      </w:r>
-      <w:proofErr w:type="spellEnd"/>
-      <w:r>
-        <w:t xml:space="preserve">. The nested PERMITTEDEQUIPMENT and ATTRIBUTES columns were dropped from the main campsite </w:t>
-      </w:r>
-      <w:proofErr w:type="spellStart"/>
-      <w:r>
-        <w:t>dataframe</w:t>
-      </w:r>
-      <w:proofErr w:type="spellEnd"/>
-      <w:r>
-        <w:t>.</w:t>
+        <w:t> Corrected the loop logic to make sure they are now working correctly with a while loop inside of a for loop.</w:t>
       </w:r>
     </w:p>
     <w:p>
       <w:pPr>
         <w:numPr>
           <w:ilvl w:val="0"/>
-          <w:numId w:val="3"/>
-        </w:numPr>
-      </w:pPr>
-      <w:r>
-        <w:rPr>
-          <w:b/>
-          <w:bCs/>
-        </w:rPr>
-        <w:t>Data Loading</w:t>
+          <w:numId w:val="8"/>
+        </w:numPr>
+      </w:pPr>
+      <w:r>
+        <w:rPr>
+          <w:b/>
+          <w:bCs/>
+        </w:rPr>
+        <w:t>Unnecessary Imports:</w:t>
       </w:r>
     </w:p>
     <w:p>
       <w:pPr>
         <w:numPr>
           <w:ilvl w:val="1"/>
-          <w:numId w:val="3"/>
-        </w:numPr>
-      </w:pPr>
-      <w:r>
-        <w:rPr>
-          <w:b/>
-          <w:bCs/>
-        </w:rPr>
-        <w:lastRenderedPageBreak/>
+          <w:numId w:val="8"/>
+        </w:numPr>
+      </w:pPr>
+      <w:r>
+        <w:rPr>
+          <w:b/>
+          <w:bCs/>
+        </w:rPr>
         <w:t>Problem:</w:t>
       </w:r>
       <w:r>
-        <w:t> The code was not efficiently using the JSON data and was making too many API calls, therefore was having issues with performance.</w:t>
+        <w:t> There were unneeded import statements in the create_dataframes.py code that were not needed.</w:t>
       </w:r>
     </w:p>
     <w:p>
       <w:pPr>
         <w:numPr>
           <w:ilvl w:val="1"/>
-          <w:numId w:val="3"/>
+          <w:numId w:val="8"/>
         </w:numPr>
       </w:pPr>
       <w:r>
@@ -774,45 +1027,29 @@
         <w:t>Solution:</w:t>
       </w:r>
       <w:r>
-        <w:t xml:space="preserve"> Refactored code to remove API calls from create_dataframes.py and have it only </w:t>
-      </w:r>
-      <w:proofErr w:type="gramStart"/>
-      <w:r>
-        <w:t>deal</w:t>
-      </w:r>
-      <w:proofErr w:type="gramEnd"/>
-      <w:r>
-        <w:t xml:space="preserve"> with local files, then included API calls for related data in fetch_and_save_data.py so that it fetches all data (including related data) at one time and outputs that to a single </w:t>
-      </w:r>
-      <w:proofErr w:type="spellStart"/>
-      <w:r>
-        <w:t>json</w:t>
-      </w:r>
-      <w:proofErr w:type="spellEnd"/>
-      <w:r>
-        <w:t xml:space="preserve"> file.</w:t>
+        <w:t> We removed all of these imports and removed any calls to functions that used those import statements.</w:t>
       </w:r>
     </w:p>
     <w:p>
       <w:pPr>
         <w:numPr>
           <w:ilvl w:val="0"/>
-          <w:numId w:val="3"/>
-        </w:numPr>
-      </w:pPr>
-      <w:r>
-        <w:rPr>
-          <w:b/>
-          <w:bCs/>
-        </w:rPr>
-        <w:t>Improved Output:</w:t>
+          <w:numId w:val="8"/>
+        </w:numPr>
+      </w:pPr>
+      <w:r>
+        <w:rPr>
+          <w:b/>
+          <w:bCs/>
+        </w:rPr>
+        <w:t>Missing Imports:</w:t>
       </w:r>
     </w:p>
     <w:p>
       <w:pPr>
         <w:numPr>
           <w:ilvl w:val="1"/>
-          <w:numId w:val="3"/>
+          <w:numId w:val="8"/>
         </w:numPr>
       </w:pPr>
       <w:r>
@@ -823,242 +1060,14 @@
         <w:t>Problem:</w:t>
       </w:r>
       <w:r>
-        <w:t> Initially, the output made it difficult to track progress, especially when pulling a lot of data.</w:t>
+        <w:t> The code would error out because the import time was missing from a script and would throw a runtime error.</w:t>
       </w:r>
     </w:p>
     <w:p>
       <w:pPr>
         <w:numPr>
           <w:ilvl w:val="1"/>
-          <w:numId w:val="3"/>
-        </w:numPr>
-      </w:pPr>
-      <w:r>
-        <w:rPr>
-          <w:b/>
-          <w:bCs/>
-        </w:rPr>
-        <w:t>Solution:</w:t>
-      </w:r>
-      <w:r>
-        <w:t> Introduced a progress indicator with timestamps (... Time) while fetching the data to provide visual feedback that the script is running.</w:t>
-      </w:r>
-    </w:p>
-    <w:p>
-      <w:pPr>
-        <w:numPr>
-          <w:ilvl w:val="0"/>
-          <w:numId w:val="3"/>
-        </w:numPr>
-      </w:pPr>
-      <w:r>
-        <w:rPr>
-          <w:b/>
-          <w:bCs/>
-        </w:rPr>
-        <w:t>Timeouts:</w:t>
-      </w:r>
-    </w:p>
-    <w:p>
-      <w:pPr>
-        <w:numPr>
-          <w:ilvl w:val="0"/>
-          <w:numId w:val="3"/>
-        </w:numPr>
-      </w:pPr>
-      <w:r>
-        <w:rPr>
-          <w:b/>
-          <w:bCs/>
-        </w:rPr>
-        <w:t>Problem:</w:t>
-      </w:r>
-      <w:r>
-        <w:t> The code was not handling timeouts during API calls.</w:t>
-      </w:r>
-    </w:p>
-    <w:p>
-      <w:pPr>
-        <w:numPr>
-          <w:ilvl w:val="0"/>
-          <w:numId w:val="3"/>
-        </w:numPr>
-      </w:pPr>
-      <w:r>
-        <w:rPr>
-          <w:b/>
-          <w:bCs/>
-        </w:rPr>
-        <w:t>Solution:</w:t>
-      </w:r>
-      <w:r>
-        <w:t> The code was updated to handle timeouts for the API calls.</w:t>
-      </w:r>
-    </w:p>
-    <w:p>
-      <w:pPr>
-        <w:numPr>
-          <w:ilvl w:val="0"/>
-          <w:numId w:val="3"/>
-        </w:numPr>
-      </w:pPr>
-      <w:r>
-        <w:rPr>
-          <w:b/>
-          <w:bCs/>
-        </w:rPr>
-        <w:t>File Output Path:</w:t>
-      </w:r>
-    </w:p>
-    <w:p>
-      <w:pPr>
-        <w:numPr>
-          <w:ilvl w:val="1"/>
-          <w:numId w:val="3"/>
-        </w:numPr>
-      </w:pPr>
-      <w:r>
-        <w:rPr>
-          <w:b/>
-          <w:bCs/>
-        </w:rPr>
-        <w:t>Problem:</w:t>
-      </w:r>
-      <w:r>
-        <w:t> Initially, the file output was saved relative to the location of the script, making it difficult to control where the files were saved.</w:t>
-      </w:r>
-    </w:p>
-    <w:p>
-      <w:pPr>
-        <w:numPr>
-          <w:ilvl w:val="1"/>
-          <w:numId w:val="3"/>
-        </w:numPr>
-      </w:pPr>
-      <w:r>
-        <w:rPr>
-          <w:b/>
-          <w:bCs/>
-        </w:rPr>
-        <w:t>Solution:</w:t>
-      </w:r>
-      <w:r>
-        <w:t> We modified the code to create an output path relative to the root of your project using the syntax </w:t>
-      </w:r>
-      <w:proofErr w:type="gramStart"/>
-      <w:r>
-        <w:t>"..</w:t>
-      </w:r>
-      <w:proofErr w:type="gramEnd"/>
-      <w:r>
-        <w:t>/</w:t>
-      </w:r>
-      <w:proofErr w:type="spellStart"/>
-      <w:r>
-        <w:t>csv_output</w:t>
-      </w:r>
-      <w:proofErr w:type="spellEnd"/>
-      <w:r>
-        <w:t>" for the output folder.</w:t>
-      </w:r>
-    </w:p>
-    <w:p>
-      <w:pPr>
-        <w:numPr>
-          <w:ilvl w:val="0"/>
-          <w:numId w:val="3"/>
-        </w:numPr>
-      </w:pPr>
-      <w:r>
-        <w:rPr>
-          <w:b/>
-          <w:bCs/>
-        </w:rPr>
-        <w:t>Incorrect Looping</w:t>
-      </w:r>
-    </w:p>
-    <w:p>
-      <w:pPr>
-        <w:numPr>
-          <w:ilvl w:val="1"/>
-          <w:numId w:val="3"/>
-        </w:numPr>
-      </w:pPr>
-      <w:r>
-        <w:rPr>
-          <w:b/>
-          <w:bCs/>
-        </w:rPr>
-        <w:t>Problem</w:t>
-      </w:r>
-      <w:r>
-        <w:t xml:space="preserve"> We had incorrect logic in </w:t>
-      </w:r>
-      <w:proofErr w:type="gramStart"/>
-      <w:r>
-        <w:t>our</w:t>
-      </w:r>
-      <w:proofErr w:type="gramEnd"/>
-      <w:r>
-        <w:t xml:space="preserve"> for loop that would cause the script to stop prematurely.</w:t>
-      </w:r>
-    </w:p>
-    <w:p>
-      <w:pPr>
-        <w:numPr>
-          <w:ilvl w:val="1"/>
-          <w:numId w:val="3"/>
-        </w:numPr>
-      </w:pPr>
-      <w:r>
-        <w:rPr>
-          <w:b/>
-          <w:bCs/>
-        </w:rPr>
-        <w:t>Solution</w:t>
-      </w:r>
-      <w:r>
-        <w:t> We updated the logic to correctly iterate through the different states when pulling data from the API.</w:t>
-      </w:r>
-    </w:p>
-    <w:p>
-      <w:pPr>
-        <w:numPr>
-          <w:ilvl w:val="0"/>
-          <w:numId w:val="3"/>
-        </w:numPr>
-      </w:pPr>
-      <w:r>
-        <w:rPr>
-          <w:b/>
-          <w:bCs/>
-        </w:rPr>
-        <w:t>Unnecessary Imports:</w:t>
-      </w:r>
-    </w:p>
-    <w:p>
-      <w:pPr>
-        <w:numPr>
-          <w:ilvl w:val="1"/>
-          <w:numId w:val="3"/>
-        </w:numPr>
-      </w:pPr>
-      <w:r>
-        <w:rPr>
-          <w:b/>
-          <w:bCs/>
-        </w:rPr>
-        <w:t>Problem:</w:t>
-      </w:r>
-      <w:r>
-        <w:t> There were unneeded imports that were causing some confusion, such as importing the API key into the create_dataframes.py code when it was not needed.</w:t>
-      </w:r>
-    </w:p>
-    <w:p>
-      <w:pPr>
-        <w:numPr>
-          <w:ilvl w:val="1"/>
-          <w:numId w:val="3"/>
+          <w:numId w:val="8"/>
         </w:numPr>
       </w:pPr>
       <w:r>
@@ -1070,33 +1079,150 @@
         <w:t>Solution:</w:t>
       </w:r>
       <w:r>
-        <w:t> We removed the unnecessary import statements from the create_dataframes.py code.</w:t>
+        <w:t> We added the necessary import to the script so that it would no longer throw that error.</w:t>
       </w:r>
     </w:p>
     <w:p>
       <w:pPr>
         <w:numPr>
           <w:ilvl w:val="0"/>
-          <w:numId w:val="3"/>
-        </w:numPr>
-      </w:pPr>
+          <w:numId w:val="8"/>
+        </w:numPr>
+      </w:pPr>
+      <w:r>
+        <w:rPr>
+          <w:b/>
+          <w:bCs/>
+        </w:rPr>
+        <w:t>Incorrect Data Checks</w:t>
+      </w:r>
+      <w:r>
+        <w:t>:</w:t>
+      </w:r>
+    </w:p>
+    <w:p>
+      <w:pPr>
+        <w:numPr>
+          <w:ilvl w:val="1"/>
+          <w:numId w:val="8"/>
+        </w:numPr>
+      </w:pPr>
+      <w:r>
+        <w:rPr>
+          <w:b/>
+          <w:bCs/>
+        </w:rPr>
+        <w:t>Problem:</w:t>
+      </w:r>
+      <w:r>
+        <w:t> There were checks being done to make sure data existed before performing actions that were causing valid responses to be misinterpreted as errors and exiting the loop prematurely.</w:t>
+      </w:r>
+    </w:p>
+    <w:p>
+      <w:pPr>
+        <w:numPr>
+          <w:ilvl w:val="1"/>
+          <w:numId w:val="8"/>
+        </w:numPr>
+      </w:pPr>
+      <w:r>
+        <w:rPr>
+          <w:b/>
+          <w:bCs/>
+        </w:rPr>
+        <w:t>Solution:</w:t>
+      </w:r>
+      <w:r>
+        <w:t> We updated the error checks so that they were more precise and specific, to ensure we were not skipping over valid records.</w:t>
+      </w:r>
+    </w:p>
+    <w:p>
+      <w:pPr>
+        <w:numPr>
+          <w:ilvl w:val="0"/>
+          <w:numId w:val="8"/>
+        </w:numPr>
+      </w:pPr>
+      <w:r>
+        <w:rPr>
+          <w:b/>
+          <w:bCs/>
+        </w:rPr>
+        <w:t>Missing Address Details:</w:t>
+      </w:r>
+    </w:p>
+    <w:p>
+      <w:pPr>
+        <w:numPr>
+          <w:ilvl w:val="1"/>
+          <w:numId w:val="8"/>
+        </w:numPr>
+      </w:pPr>
+      <w:r>
+        <w:rPr>
+          <w:b/>
+          <w:bCs/>
+        </w:rPr>
+        <w:t>Problem:</w:t>
+      </w:r>
+      <w:r>
+        <w:t> The initial API response lacked address details, even though an address field was present in the response.</w:t>
+      </w:r>
+    </w:p>
+    <w:p>
+      <w:pPr>
+        <w:numPr>
+          <w:ilvl w:val="1"/>
+          <w:numId w:val="8"/>
+        </w:numPr>
+      </w:pPr>
+      <w:r>
+        <w:rPr>
+          <w:b/>
+          <w:bCs/>
+        </w:rPr>
+        <w:t>Solution:</w:t>
+      </w:r>
+      <w:r>
+        <w:t xml:space="preserve"> We added logic to pull the address data directly from the nested list that is present in the facilities data. We also created a separate </w:t>
+      </w:r>
       <w:proofErr w:type="spellStart"/>
       <w:r>
-        <w:rPr>
-          <w:b/>
-          <w:bCs/>
-        </w:rPr>
-        <w:t>create_dataframe</w:t>
+        <w:t>dataframe</w:t>
       </w:r>
       <w:proofErr w:type="spellEnd"/>
       <w:r>
-        <w:rPr>
-          <w:b/>
-          <w:bCs/>
-        </w:rPr>
-        <w:t> handling empty data</w:t>
-      </w:r>
-      <w:r>
+        <w:t xml:space="preserve"> to maintain data normalization.</w:t>
+      </w:r>
+    </w:p>
+    <w:p>
+      <w:pPr>
+        <w:numPr>
+          <w:ilvl w:val="0"/>
+          <w:numId w:val="8"/>
+        </w:numPr>
+      </w:pPr>
+      <w:r>
+        <w:rPr>
+          <w:b/>
+          <w:bCs/>
+        </w:rPr>
+        <w:t xml:space="preserve">Duplicated </w:t>
+      </w:r>
+      <w:proofErr w:type="spellStart"/>
+      <w:r>
+        <w:rPr>
+          <w:b/>
+          <w:bCs/>
+        </w:rPr>
+        <w:t>CampsiteID</w:t>
+      </w:r>
+      <w:proofErr w:type="spellEnd"/>
+      <w:r>
+        <w:rPr>
+          <w:b/>
+          <w:bCs/>
+        </w:rPr>
         <w:t>:</w:t>
       </w:r>
     </w:p>
@@ -1104,7 +1230,7 @@
       <w:pPr>
         <w:numPr>
           <w:ilvl w:val="1"/>
-          <w:numId w:val="3"/>
+          <w:numId w:val="8"/>
         </w:numPr>
       </w:pPr>
       <w:r>
@@ -1115,22 +1241,38 @@
         <w:t>Problem:</w:t>
       </w:r>
       <w:r>
-        <w:t> The </w:t>
+        <w:t> The original code would cause duplicate </w:t>
       </w:r>
       <w:proofErr w:type="spellStart"/>
       <w:r>
-        <w:t>create_dataframe</w:t>
+        <w:t>CampsiteIDs</w:t>
       </w:r>
       <w:proofErr w:type="spellEnd"/>
       <w:r>
-        <w:t> function would return an error if no data was provided, which would interrupt processing.</w:t>
+        <w:t xml:space="preserve"> when merging the </w:t>
+      </w:r>
+      <w:proofErr w:type="spellStart"/>
+      <w:r>
+        <w:t>permittedequipment</w:t>
+      </w:r>
+      <w:proofErr w:type="spellEnd"/>
+      <w:r>
+        <w:t> and attributes back into the main </w:t>
+      </w:r>
+      <w:proofErr w:type="spellStart"/>
+      <w:r>
+        <w:t>campsites_df</w:t>
+      </w:r>
+      <w:proofErr w:type="spellEnd"/>
+      <w:r>
+        <w:t> table.</w:t>
       </w:r>
     </w:p>
     <w:p>
       <w:pPr>
         <w:numPr>
           <w:ilvl w:val="1"/>
-          <w:numId w:val="3"/>
+          <w:numId w:val="8"/>
         </w:numPr>
       </w:pPr>
       <w:r>
@@ -1141,287 +1283,86 @@
         <w:t>Solution:</w:t>
       </w:r>
       <w:r>
-        <w:t> The </w:t>
+        <w:t> The logic was updated to create a separate data frame and no longer append those values to the main dataset.</w:t>
+      </w:r>
+    </w:p>
+    <w:p>
+      <w:r>
+        <w:rPr>
+          <w:b/>
+          <w:bCs/>
+        </w:rPr>
+        <w:t>5. Current State:</w:t>
+      </w:r>
+    </w:p>
+    <w:p>
+      <w:pPr>
+        <w:numPr>
+          <w:ilvl w:val="0"/>
+          <w:numId w:val="9"/>
+        </w:numPr>
+      </w:pPr>
+      <w:r>
+        <w:rPr>
+          <w:b/>
+          <w:bCs/>
+        </w:rPr>
+        <w:t>Data Extraction:</w:t>
+      </w:r>
+      <w:r>
+        <w:t> Your fetch_and_save_data.py now reliably fetches all facilities data with the related activities, campsites, and events from the Recreation.gov API for multiple states. It also includes the address, and saves this information to a JSON file. It is also more robust due to added error handling, rate limiting, and includes time stamps so that it is easy to determine how long the script is running.</w:t>
+      </w:r>
+    </w:p>
+    <w:p>
+      <w:pPr>
+        <w:numPr>
+          <w:ilvl w:val="0"/>
+          <w:numId w:val="9"/>
+        </w:numPr>
+      </w:pPr>
+      <w:r>
+        <w:rPr>
+          <w:b/>
+          <w:bCs/>
+        </w:rPr>
+        <w:t>Data Transformation:</w:t>
+      </w:r>
+      <w:r>
+        <w:t xml:space="preserve"> Your create_dataframes.py loads the JSON and processes that data, transforming it into a set of normalized </w:t>
       </w:r>
       <w:proofErr w:type="spellStart"/>
       <w:r>
-        <w:t>create_dataframe</w:t>
+        <w:t>DataFrames</w:t>
       </w:r>
       <w:proofErr w:type="spellEnd"/>
       <w:r>
-        <w:t xml:space="preserve"> function has been updated to now return an empty </w:t>
+        <w:t xml:space="preserve"> and outputs them to a series of CSV files. It also uses try, except and conditional logic to make sure that the program is running well even if data is missing from the responses.</w:t>
+      </w:r>
+    </w:p>
+    <w:p>
+      <w:pPr>
+        <w:numPr>
+          <w:ilvl w:val="0"/>
+          <w:numId w:val="9"/>
+        </w:numPr>
+      </w:pPr>
+      <w:r>
+        <w:rPr>
+          <w:b/>
+          <w:bCs/>
+        </w:rPr>
+        <w:t>Output Files:</w:t>
+      </w:r>
+      <w:r>
+        <w:t> The data is now structured with separate CSV files, all of which are outputted to the </w:t>
       </w:r>
       <w:proofErr w:type="spellStart"/>
       <w:r>
-        <w:t>dataframe</w:t>
+        <w:t>csv_output</w:t>
       </w:r>
       <w:proofErr w:type="spellEnd"/>
       <w:r>
-        <w:t xml:space="preserve"> when there is no data, which will prevent these errors.</w:t>
-      </w:r>
-    </w:p>
-    <w:p>
-      <w:pPr>
-        <w:numPr>
-          <w:ilvl w:val="0"/>
-          <w:numId w:val="3"/>
-        </w:numPr>
-      </w:pPr>
-      <w:r>
-        <w:rPr>
-          <w:b/>
-          <w:bCs/>
-        </w:rPr>
-        <w:t>Incorrect </w:t>
-      </w:r>
-      <w:proofErr w:type="spellStart"/>
-      <w:r>
-        <w:rPr>
-          <w:b/>
-          <w:bCs/>
-        </w:rPr>
-        <w:t>process_facilities_data</w:t>
-      </w:r>
-      <w:proofErr w:type="spellEnd"/>
-      <w:r>
-        <w:rPr>
-          <w:b/>
-          <w:bCs/>
-        </w:rPr>
-        <w:t> call</w:t>
-      </w:r>
-      <w:r>
-        <w:t>:</w:t>
-      </w:r>
-    </w:p>
-    <w:p>
-      <w:pPr>
-        <w:numPr>
-          <w:ilvl w:val="0"/>
-          <w:numId w:val="3"/>
-        </w:numPr>
-      </w:pPr>
-      <w:r>
-        <w:rPr>
-          <w:b/>
-          <w:bCs/>
-        </w:rPr>
-        <w:t>Problem:</w:t>
-      </w:r>
-      <w:r>
-        <w:t> The </w:t>
-      </w:r>
-      <w:proofErr w:type="spellStart"/>
-      <w:r>
-        <w:t>process_facilities_data</w:t>
-      </w:r>
-      <w:proofErr w:type="spellEnd"/>
-      <w:r>
-        <w:t> function was being called with more parameters than it was expecting, which was causing an error.</w:t>
-      </w:r>
-    </w:p>
-    <w:p>
-      <w:pPr>
-        <w:numPr>
-          <w:ilvl w:val="0"/>
-          <w:numId w:val="3"/>
-        </w:numPr>
-      </w:pPr>
-      <w:r>
-        <w:rPr>
-          <w:b/>
-          <w:bCs/>
-        </w:rPr>
-        <w:t>Solution:</w:t>
-      </w:r>
-      <w:r>
-        <w:t> Corrected the function to call the </w:t>
-      </w:r>
-      <w:proofErr w:type="spellStart"/>
-      <w:r>
-        <w:t>process_facilities_data</w:t>
-      </w:r>
-      <w:proofErr w:type="spellEnd"/>
-      <w:r>
-        <w:t> with the proper arguments.</w:t>
-      </w:r>
-    </w:p>
-    <w:p>
-      <w:pPr>
-        <w:numPr>
-          <w:ilvl w:val="0"/>
-          <w:numId w:val="3"/>
-        </w:numPr>
-      </w:pPr>
-      <w:r>
-        <w:rPr>
-          <w:b/>
-          <w:bCs/>
-        </w:rPr>
-        <w:t>Duplicate Campsite ID's</w:t>
-      </w:r>
-    </w:p>
-    <w:p>
-      <w:pPr>
-        <w:numPr>
-          <w:ilvl w:val="1"/>
-          <w:numId w:val="3"/>
-        </w:numPr>
-      </w:pPr>
-      <w:r>
-        <w:rPr>
-          <w:b/>
-          <w:bCs/>
-        </w:rPr>
-        <w:t>Problem</w:t>
-      </w:r>
-      <w:r>
-        <w:t>: The campsite ID was being duplicated by the code due to incorrect merging.</w:t>
-      </w:r>
-    </w:p>
-    <w:p>
-      <w:pPr>
-        <w:numPr>
-          <w:ilvl w:val="1"/>
-          <w:numId w:val="3"/>
-        </w:numPr>
-      </w:pPr>
-      <w:r>
-        <w:rPr>
-          <w:b/>
-          <w:bCs/>
-        </w:rPr>
-        <w:t>Solution:</w:t>
-      </w:r>
-      <w:r>
-        <w:t> We removed the merge operations and now the Campsites table and the new </w:t>
-      </w:r>
-      <w:proofErr w:type="spellStart"/>
-      <w:r>
-        <w:t>PermittedEquipment</w:t>
-      </w:r>
-      <w:proofErr w:type="spellEnd"/>
-      <w:r>
-        <w:t>, and </w:t>
-      </w:r>
-      <w:proofErr w:type="spellStart"/>
-      <w:r>
-        <w:t>CampsiteAttributes</w:t>
-      </w:r>
-      <w:proofErr w:type="spellEnd"/>
-      <w:r>
-        <w:t xml:space="preserve"> tables, exist as separate </w:t>
-      </w:r>
-      <w:proofErr w:type="spellStart"/>
-      <w:r>
-        <w:t>dataframes</w:t>
-      </w:r>
-      <w:proofErr w:type="spellEnd"/>
-      <w:r>
-        <w:t xml:space="preserve"> and can be loaded to separate tables.</w:t>
-      </w:r>
-    </w:p>
-    <w:p>
-      <w:r>
-        <w:rPr>
-          <w:b/>
-          <w:bCs/>
-        </w:rPr>
-        <w:t>5. Current State:</w:t>
-      </w:r>
-    </w:p>
-    <w:p>
-      <w:pPr>
-        <w:numPr>
-          <w:ilvl w:val="0"/>
-          <w:numId w:val="4"/>
-        </w:numPr>
-      </w:pPr>
-      <w:r>
-        <w:rPr>
-          <w:b/>
-          <w:bCs/>
-        </w:rPr>
-        <w:t>Data Extraction:</w:t>
-      </w:r>
-      <w:r>
-        <w:t> Your fetch_and_save_data.py now reliably fetches all facility data with associated activities, campsites, and events from the Recreation.gov API for multiple states, saving the data to a local </w:t>
-      </w:r>
-      <w:proofErr w:type="spellStart"/>
-      <w:r>
-        <w:t>facilities_data.json</w:t>
-      </w:r>
-      <w:proofErr w:type="spellEnd"/>
-      <w:r>
-        <w:t> file. It is also more robust due to added error handling and logging, and it handles rate limiting much better than previous versions.</w:t>
-      </w:r>
-    </w:p>
-    <w:p>
-      <w:pPr>
-        <w:numPr>
-          <w:ilvl w:val="0"/>
-          <w:numId w:val="4"/>
-        </w:numPr>
-      </w:pPr>
-      <w:r>
-        <w:rPr>
-          <w:b/>
-          <w:bCs/>
-        </w:rPr>
-        <w:t>Data Transformation:</w:t>
-      </w:r>
-      <w:r>
-        <w:t xml:space="preserve"> Your create_dataframes.py loads the JSON and performs data transformation steps, creating separate </w:t>
-      </w:r>
-      <w:proofErr w:type="spellStart"/>
-      <w:r>
-        <w:t>DataFrames</w:t>
-      </w:r>
-      <w:proofErr w:type="spellEnd"/>
-      <w:r>
-        <w:t xml:space="preserve"> with properly structured data and relationships using a foreign key. It now handles nested data in a more efficient way by creating additional </w:t>
-      </w:r>
-      <w:proofErr w:type="spellStart"/>
-      <w:r>
-        <w:t>dataframes</w:t>
-      </w:r>
-      <w:proofErr w:type="spellEnd"/>
-      <w:r>
-        <w:t xml:space="preserve"> for </w:t>
-      </w:r>
-      <w:proofErr w:type="spellStart"/>
-      <w:r>
-        <w:t>permitted_equipment</w:t>
-      </w:r>
-      <w:proofErr w:type="spellEnd"/>
-      <w:r>
-        <w:t>, and </w:t>
-      </w:r>
-      <w:proofErr w:type="spellStart"/>
-      <w:r>
-        <w:t>campsite_attributes</w:t>
-      </w:r>
-      <w:proofErr w:type="spellEnd"/>
-      <w:r>
-        <w:t>.</w:t>
-      </w:r>
-    </w:p>
-    <w:p>
-      <w:pPr>
-        <w:numPr>
-          <w:ilvl w:val="0"/>
-          <w:numId w:val="4"/>
-        </w:numPr>
-      </w:pPr>
-      <w:r>
-        <w:rPr>
-          <w:b/>
-          <w:bCs/>
-        </w:rPr>
-        <w:t>Output Files:</w:t>
-      </w:r>
-      <w:r>
-        <w:t> The code outputs your data to local JSON files and CSV files for easy loading into a database.</w:t>
+        <w:t> folder, ready for ingestion into your SQL database.</w:t>
       </w:r>
     </w:p>
     <w:p>
@@ -1438,62 +1379,33 @@
       <w:pPr>
         <w:numPr>
           <w:ilvl w:val="0"/>
-          <w:numId w:val="5"/>
-        </w:numPr>
-      </w:pPr>
-      <w:r>
-        <w:t xml:space="preserve">Successfully </w:t>
-      </w:r>
-      <w:r>
-        <w:t>separated data extraction and transformation into distinct scripts.</w:t>
+          <w:numId w:val="10"/>
+        </w:numPr>
+      </w:pPr>
+      <w:r>
+        <w:t>You have built a modular and well-designed ETL process.</w:t>
       </w:r>
     </w:p>
     <w:p>
       <w:pPr>
         <w:numPr>
           <w:ilvl w:val="0"/>
-          <w:numId w:val="5"/>
-        </w:numPr>
-      </w:pPr>
-      <w:r>
-        <w:t>Created a</w:t>
-      </w:r>
-      <w:r>
-        <w:t xml:space="preserve"> process to manage data normalization and can better structure your tables with your new data set.</w:t>
+          <w:numId w:val="10"/>
+        </w:numPr>
+      </w:pPr>
+      <w:r>
+        <w:t>You are capturing all of the necessary data and transforming it into a usable format.</w:t>
       </w:r>
     </w:p>
     <w:p>
       <w:pPr>
         <w:numPr>
           <w:ilvl w:val="0"/>
-          <w:numId w:val="5"/>
-        </w:numPr>
-      </w:pPr>
-      <w:r>
-        <w:t>H</w:t>
-      </w:r>
-      <w:r>
-        <w:t>ave a more robust and reliable code that handles most errors</w:t>
-      </w:r>
-      <w:r>
-        <w:t xml:space="preserve"> and rate limiting</w:t>
-      </w:r>
-      <w:r>
-        <w:t xml:space="preserve"> and can now efficiently pull data from the API to disk.</w:t>
-      </w:r>
-    </w:p>
-    <w:p>
-      <w:pPr>
-        <w:numPr>
-          <w:ilvl w:val="0"/>
-          <w:numId w:val="5"/>
-        </w:numPr>
-      </w:pPr>
-      <w:r>
-        <w:t>The codebase</w:t>
-      </w:r>
-      <w:r>
-        <w:t xml:space="preserve"> is now organized and has a very clean separation of concerns.</w:t>
+          <w:numId w:val="10"/>
+        </w:numPr>
+      </w:pPr>
+      <w:r>
+        <w:t>You have been iteratively designing and implementing your code and have become very proficient at data engineering.</w:t>
       </w:r>
     </w:p>
     <w:p/>
@@ -1510,6 +1422,304 @@
 <file path=word/numbering.xml><?xml version="1.0" encoding="utf-8"?>
 <w:numbering xmlns:wpc="http://schemas.microsoft.com/office/word/2010/wordprocessingCanvas" xmlns:cx="http://schemas.microsoft.com/office/drawing/2014/chartex" xmlns:cx1="http://schemas.microsoft.com/office/drawing/2015/9/8/chartex" xmlns:cx2="http://schemas.microsoft.com/office/drawing/2015/10/21/chartex" xmlns:cx3="http://schemas.microsoft.com/office/drawing/2016/5/9/chartex" xmlns:cx4="http://schemas.microsoft.com/office/drawing/2016/5/10/chartex" xmlns:cx5="http://schemas.microsoft.com/office/drawing/2016/5/11/chartex" xmlns:cx6="http://schemas.microsoft.com/office/drawing/2016/5/12/chartex" xmlns:cx7="http://schemas.microsoft.com/office/drawing/2016/5/13/chartex" xmlns:cx8="http://schemas.microsoft.com/office/drawing/2016/5/14/chartex" xmlns:mc="http://schemas.openxmlformats.org/markup-compatibility/2006" xmlns:aink="http://schemas.microsoft.com/office/drawing/2016/ink" xmlns:am3d="http://schemas.microsoft.com/office/drawing/2017/model3d" xmlns:o="urn:schemas-microsoft-com:office:office" xmlns:oel="http://schemas.microsoft.com/office/2019/extlst" xmlns:r="http://schemas.openxmlformats.org/officeDocument/2006/relationships" xmlns:m="http://schemas.openxmlformats.org/officeDocument/2006/math" xmlns:v="urn:schemas-microsoft-com:vml" xmlns:wp14="http://schemas.microsoft.com/office/word/2010/wordprocessingDrawing" xmlns:wp="http://schemas.openxmlformats.org/drawingml/2006/wordprocessingDrawing" xmlns:w10="urn:schemas-microsoft-com:office:word" xmlns:w="http://schemas.openxmlformats.org/wordprocessingml/2006/main" xmlns:w14="http://schemas.microsoft.com/office/word/2010/wordml" xmlns:w15="http://schemas.microsoft.com/office/word/2012/wordml" xmlns:w16cex="http://schemas.microsoft.com/office/word/2018/wordml/cex" xmlns:w16cid="http://schemas.microsoft.com/office/word/2016/wordml/cid" xmlns:w16="http://schemas.microsoft.com/office/word/2018/wordml" xmlns:w16du="http://schemas.microsoft.com/office/word/2023/wordml/word16du" xmlns:w16sdtdh="http://schemas.microsoft.com/office/word/2020/wordml/sdtdatahash" xmlns:w16sdtfl="http://schemas.microsoft.com/office/word/2024/wordml/sdtformatlock" xmlns:w16se="http://schemas.microsoft.com/office/word/2015/wordml/symex" xmlns:wpg="http://schemas.microsoft.com/office/word/2010/wordprocessingGroup" xmlns:wpi="http://schemas.microsoft.com/office/word/2010/wordprocessingInk" xmlns:wne="http://schemas.microsoft.com/office/word/2006/wordml" xmlns:wps="http://schemas.microsoft.com/office/word/2010/wordprocessingShape" mc:Ignorable="w14 w15 w16se w16cid w16 w16cex w16sdtdh w16sdtfl w16du wp14">
   <w:abstractNum w:abstractNumId="0" w15:restartNumberingAfterBreak="0">
+    <w:nsid w:val="038837DB"/>
+    <w:multiLevelType w:val="multilevel"/>
+    <w:tmpl w:val="256024DA"/>
+    <w:lvl w:ilvl="0">
+      <w:start w:val="1"/>
+      <w:numFmt w:val="bullet"/>
+      <w:lvlText w:val=""/>
+      <w:lvlJc w:val="left"/>
+      <w:pPr>
+        <w:tabs>
+          <w:tab w:val="num" w:pos="720"/>
+        </w:tabs>
+        <w:ind w:left="720" w:hanging="360"/>
+      </w:pPr>
+      <w:rPr>
+        <w:rFonts w:ascii="Symbol" w:hAnsi="Symbol" w:hint="default"/>
+        <w:sz w:val="20"/>
+      </w:rPr>
+    </w:lvl>
+    <w:lvl w:ilvl="1" w:tentative="1">
+      <w:start w:val="1"/>
+      <w:numFmt w:val="bullet"/>
+      <w:lvlText w:val="o"/>
+      <w:lvlJc w:val="left"/>
+      <w:pPr>
+        <w:tabs>
+          <w:tab w:val="num" w:pos="1440"/>
+        </w:tabs>
+        <w:ind w:left="1440" w:hanging="360"/>
+      </w:pPr>
+      <w:rPr>
+        <w:rFonts w:ascii="Courier New" w:hAnsi="Courier New" w:hint="default"/>
+        <w:sz w:val="20"/>
+      </w:rPr>
+    </w:lvl>
+    <w:lvl w:ilvl="2" w:tentative="1">
+      <w:start w:val="1"/>
+      <w:numFmt w:val="bullet"/>
+      <w:lvlText w:val=""/>
+      <w:lvlJc w:val="left"/>
+      <w:pPr>
+        <w:tabs>
+          <w:tab w:val="num" w:pos="2160"/>
+        </w:tabs>
+        <w:ind w:left="2160" w:hanging="360"/>
+      </w:pPr>
+      <w:rPr>
+        <w:rFonts w:ascii="Wingdings" w:hAnsi="Wingdings" w:hint="default"/>
+        <w:sz w:val="20"/>
+      </w:rPr>
+    </w:lvl>
+    <w:lvl w:ilvl="3" w:tentative="1">
+      <w:start w:val="1"/>
+      <w:numFmt w:val="bullet"/>
+      <w:lvlText w:val=""/>
+      <w:lvlJc w:val="left"/>
+      <w:pPr>
+        <w:tabs>
+          <w:tab w:val="num" w:pos="2880"/>
+        </w:tabs>
+        <w:ind w:left="2880" w:hanging="360"/>
+      </w:pPr>
+      <w:rPr>
+        <w:rFonts w:ascii="Wingdings" w:hAnsi="Wingdings" w:hint="default"/>
+        <w:sz w:val="20"/>
+      </w:rPr>
+    </w:lvl>
+    <w:lvl w:ilvl="4" w:tentative="1">
+      <w:start w:val="1"/>
+      <w:numFmt w:val="bullet"/>
+      <w:lvlText w:val=""/>
+      <w:lvlJc w:val="left"/>
+      <w:pPr>
+        <w:tabs>
+          <w:tab w:val="num" w:pos="3600"/>
+        </w:tabs>
+        <w:ind w:left="3600" w:hanging="360"/>
+      </w:pPr>
+      <w:rPr>
+        <w:rFonts w:ascii="Wingdings" w:hAnsi="Wingdings" w:hint="default"/>
+        <w:sz w:val="20"/>
+      </w:rPr>
+    </w:lvl>
+    <w:lvl w:ilvl="5" w:tentative="1">
+      <w:start w:val="1"/>
+      <w:numFmt w:val="bullet"/>
+      <w:lvlText w:val=""/>
+      <w:lvlJc w:val="left"/>
+      <w:pPr>
+        <w:tabs>
+          <w:tab w:val="num" w:pos="4320"/>
+        </w:tabs>
+        <w:ind w:left="4320" w:hanging="360"/>
+      </w:pPr>
+      <w:rPr>
+        <w:rFonts w:ascii="Wingdings" w:hAnsi="Wingdings" w:hint="default"/>
+        <w:sz w:val="20"/>
+      </w:rPr>
+    </w:lvl>
+    <w:lvl w:ilvl="6" w:tentative="1">
+      <w:start w:val="1"/>
+      <w:numFmt w:val="bullet"/>
+      <w:lvlText w:val=""/>
+      <w:lvlJc w:val="left"/>
+      <w:pPr>
+        <w:tabs>
+          <w:tab w:val="num" w:pos="5040"/>
+        </w:tabs>
+        <w:ind w:left="5040" w:hanging="360"/>
+      </w:pPr>
+      <w:rPr>
+        <w:rFonts w:ascii="Wingdings" w:hAnsi="Wingdings" w:hint="default"/>
+        <w:sz w:val="20"/>
+      </w:rPr>
+    </w:lvl>
+    <w:lvl w:ilvl="7" w:tentative="1">
+      <w:start w:val="1"/>
+      <w:numFmt w:val="bullet"/>
+      <w:lvlText w:val=""/>
+      <w:lvlJc w:val="left"/>
+      <w:pPr>
+        <w:tabs>
+          <w:tab w:val="num" w:pos="5760"/>
+        </w:tabs>
+        <w:ind w:left="5760" w:hanging="360"/>
+      </w:pPr>
+      <w:rPr>
+        <w:rFonts w:ascii="Wingdings" w:hAnsi="Wingdings" w:hint="default"/>
+        <w:sz w:val="20"/>
+      </w:rPr>
+    </w:lvl>
+    <w:lvl w:ilvl="8" w:tentative="1">
+      <w:start w:val="1"/>
+      <w:numFmt w:val="bullet"/>
+      <w:lvlText w:val=""/>
+      <w:lvlJc w:val="left"/>
+      <w:pPr>
+        <w:tabs>
+          <w:tab w:val="num" w:pos="6480"/>
+        </w:tabs>
+        <w:ind w:left="6480" w:hanging="360"/>
+      </w:pPr>
+      <w:rPr>
+        <w:rFonts w:ascii="Wingdings" w:hAnsi="Wingdings" w:hint="default"/>
+        <w:sz w:val="20"/>
+      </w:rPr>
+    </w:lvl>
+  </w:abstractNum>
+  <w:abstractNum w:abstractNumId="1" w15:restartNumberingAfterBreak="0">
+    <w:nsid w:val="392E4B07"/>
+    <w:multiLevelType w:val="multilevel"/>
+    <w:tmpl w:val="210886DE"/>
+    <w:lvl w:ilvl="0">
+      <w:start w:val="1"/>
+      <w:numFmt w:val="bullet"/>
+      <w:lvlText w:val=""/>
+      <w:lvlJc w:val="left"/>
+      <w:pPr>
+        <w:tabs>
+          <w:tab w:val="num" w:pos="720"/>
+        </w:tabs>
+        <w:ind w:left="720" w:hanging="360"/>
+      </w:pPr>
+      <w:rPr>
+        <w:rFonts w:ascii="Symbol" w:hAnsi="Symbol" w:hint="default"/>
+        <w:sz w:val="20"/>
+      </w:rPr>
+    </w:lvl>
+    <w:lvl w:ilvl="1">
+      <w:start w:val="1"/>
+      <w:numFmt w:val="bullet"/>
+      <w:lvlText w:val="o"/>
+      <w:lvlJc w:val="left"/>
+      <w:pPr>
+        <w:tabs>
+          <w:tab w:val="num" w:pos="1440"/>
+        </w:tabs>
+        <w:ind w:left="1440" w:hanging="360"/>
+      </w:pPr>
+      <w:rPr>
+        <w:rFonts w:ascii="Courier New" w:hAnsi="Courier New" w:hint="default"/>
+        <w:sz w:val="20"/>
+      </w:rPr>
+    </w:lvl>
+    <w:lvl w:ilvl="2" w:tentative="1">
+      <w:start w:val="1"/>
+      <w:numFmt w:val="bullet"/>
+      <w:lvlText w:val=""/>
+      <w:lvlJc w:val="left"/>
+      <w:pPr>
+        <w:tabs>
+          <w:tab w:val="num" w:pos="2160"/>
+        </w:tabs>
+        <w:ind w:left="2160" w:hanging="360"/>
+      </w:pPr>
+      <w:rPr>
+        <w:rFonts w:ascii="Wingdings" w:hAnsi="Wingdings" w:hint="default"/>
+        <w:sz w:val="20"/>
+      </w:rPr>
+    </w:lvl>
+    <w:lvl w:ilvl="3" w:tentative="1">
+      <w:start w:val="1"/>
+      <w:numFmt w:val="bullet"/>
+      <w:lvlText w:val=""/>
+      <w:lvlJc w:val="left"/>
+      <w:pPr>
+        <w:tabs>
+          <w:tab w:val="num" w:pos="2880"/>
+        </w:tabs>
+        <w:ind w:left="2880" w:hanging="360"/>
+      </w:pPr>
+      <w:rPr>
+        <w:rFonts w:ascii="Wingdings" w:hAnsi="Wingdings" w:hint="default"/>
+        <w:sz w:val="20"/>
+      </w:rPr>
+    </w:lvl>
+    <w:lvl w:ilvl="4" w:tentative="1">
+      <w:start w:val="1"/>
+      <w:numFmt w:val="bullet"/>
+      <w:lvlText w:val=""/>
+      <w:lvlJc w:val="left"/>
+      <w:pPr>
+        <w:tabs>
+          <w:tab w:val="num" w:pos="3600"/>
+        </w:tabs>
+        <w:ind w:left="3600" w:hanging="360"/>
+      </w:pPr>
+      <w:rPr>
+        <w:rFonts w:ascii="Wingdings" w:hAnsi="Wingdings" w:hint="default"/>
+        <w:sz w:val="20"/>
+      </w:rPr>
+    </w:lvl>
+    <w:lvl w:ilvl="5" w:tentative="1">
+      <w:start w:val="1"/>
+      <w:numFmt w:val="bullet"/>
+      <w:lvlText w:val=""/>
+      <w:lvlJc w:val="left"/>
+      <w:pPr>
+        <w:tabs>
+          <w:tab w:val="num" w:pos="4320"/>
+        </w:tabs>
+        <w:ind w:left="4320" w:hanging="360"/>
+      </w:pPr>
+      <w:rPr>
+        <w:rFonts w:ascii="Wingdings" w:hAnsi="Wingdings" w:hint="default"/>
+        <w:sz w:val="20"/>
+      </w:rPr>
+    </w:lvl>
+    <w:lvl w:ilvl="6" w:tentative="1">
+      <w:start w:val="1"/>
+      <w:numFmt w:val="bullet"/>
+      <w:lvlText w:val=""/>
+      <w:lvlJc w:val="left"/>
+      <w:pPr>
+        <w:tabs>
+          <w:tab w:val="num" w:pos="5040"/>
+        </w:tabs>
+        <w:ind w:left="5040" w:hanging="360"/>
+      </w:pPr>
+      <w:rPr>
+        <w:rFonts w:ascii="Wingdings" w:hAnsi="Wingdings" w:hint="default"/>
+        <w:sz w:val="20"/>
+      </w:rPr>
+    </w:lvl>
+    <w:lvl w:ilvl="7" w:tentative="1">
+      <w:start w:val="1"/>
+      <w:numFmt w:val="bullet"/>
+      <w:lvlText w:val=""/>
+      <w:lvlJc w:val="left"/>
+      <w:pPr>
+        <w:tabs>
+          <w:tab w:val="num" w:pos="5760"/>
+        </w:tabs>
+        <w:ind w:left="5760" w:hanging="360"/>
+      </w:pPr>
+      <w:rPr>
+        <w:rFonts w:ascii="Wingdings" w:hAnsi="Wingdings" w:hint="default"/>
+        <w:sz w:val="20"/>
+      </w:rPr>
+    </w:lvl>
+    <w:lvl w:ilvl="8" w:tentative="1">
+      <w:start w:val="1"/>
+      <w:numFmt w:val="bullet"/>
+      <w:lvlText w:val=""/>
+      <w:lvlJc w:val="left"/>
+      <w:pPr>
+        <w:tabs>
+          <w:tab w:val="num" w:pos="6480"/>
+        </w:tabs>
+        <w:ind w:left="6480" w:hanging="360"/>
+      </w:pPr>
+      <w:rPr>
+        <w:rFonts w:ascii="Wingdings" w:hAnsi="Wingdings" w:hint="default"/>
+        <w:sz w:val="20"/>
+      </w:rPr>
+    </w:lvl>
+  </w:abstractNum>
+  <w:abstractNum w:abstractNumId="2" w15:restartNumberingAfterBreak="0">
     <w:nsid w:val="3EB866B3"/>
     <w:multiLevelType w:val="multilevel"/>
     <w:tmpl w:val="5CF249C6"/>
@@ -1658,7 +1868,156 @@
       </w:rPr>
     </w:lvl>
   </w:abstractNum>
-  <w:abstractNum w:abstractNumId="1" w15:restartNumberingAfterBreak="0">
+  <w:abstractNum w:abstractNumId="3" w15:restartNumberingAfterBreak="0">
+    <w:nsid w:val="415222C5"/>
+    <w:multiLevelType w:val="multilevel"/>
+    <w:tmpl w:val="0A8A8F4A"/>
+    <w:lvl w:ilvl="0">
+      <w:start w:val="1"/>
+      <w:numFmt w:val="bullet"/>
+      <w:lvlText w:val=""/>
+      <w:lvlJc w:val="left"/>
+      <w:pPr>
+        <w:tabs>
+          <w:tab w:val="num" w:pos="720"/>
+        </w:tabs>
+        <w:ind w:left="720" w:hanging="360"/>
+      </w:pPr>
+      <w:rPr>
+        <w:rFonts w:ascii="Symbol" w:hAnsi="Symbol" w:hint="default"/>
+        <w:sz w:val="20"/>
+      </w:rPr>
+    </w:lvl>
+    <w:lvl w:ilvl="1">
+      <w:start w:val="1"/>
+      <w:numFmt w:val="bullet"/>
+      <w:lvlText w:val="o"/>
+      <w:lvlJc w:val="left"/>
+      <w:pPr>
+        <w:tabs>
+          <w:tab w:val="num" w:pos="1440"/>
+        </w:tabs>
+        <w:ind w:left="1440" w:hanging="360"/>
+      </w:pPr>
+      <w:rPr>
+        <w:rFonts w:ascii="Courier New" w:hAnsi="Courier New" w:hint="default"/>
+        <w:sz w:val="20"/>
+      </w:rPr>
+    </w:lvl>
+    <w:lvl w:ilvl="2" w:tentative="1">
+      <w:start w:val="1"/>
+      <w:numFmt w:val="bullet"/>
+      <w:lvlText w:val=""/>
+      <w:lvlJc w:val="left"/>
+      <w:pPr>
+        <w:tabs>
+          <w:tab w:val="num" w:pos="2160"/>
+        </w:tabs>
+        <w:ind w:left="2160" w:hanging="360"/>
+      </w:pPr>
+      <w:rPr>
+        <w:rFonts w:ascii="Wingdings" w:hAnsi="Wingdings" w:hint="default"/>
+        <w:sz w:val="20"/>
+      </w:rPr>
+    </w:lvl>
+    <w:lvl w:ilvl="3" w:tentative="1">
+      <w:start w:val="1"/>
+      <w:numFmt w:val="bullet"/>
+      <w:lvlText w:val=""/>
+      <w:lvlJc w:val="left"/>
+      <w:pPr>
+        <w:tabs>
+          <w:tab w:val="num" w:pos="2880"/>
+        </w:tabs>
+        <w:ind w:left="2880" w:hanging="360"/>
+      </w:pPr>
+      <w:rPr>
+        <w:rFonts w:ascii="Wingdings" w:hAnsi="Wingdings" w:hint="default"/>
+        <w:sz w:val="20"/>
+      </w:rPr>
+    </w:lvl>
+    <w:lvl w:ilvl="4" w:tentative="1">
+      <w:start w:val="1"/>
+      <w:numFmt w:val="bullet"/>
+      <w:lvlText w:val=""/>
+      <w:lvlJc w:val="left"/>
+      <w:pPr>
+        <w:tabs>
+          <w:tab w:val="num" w:pos="3600"/>
+        </w:tabs>
+        <w:ind w:left="3600" w:hanging="360"/>
+      </w:pPr>
+      <w:rPr>
+        <w:rFonts w:ascii="Wingdings" w:hAnsi="Wingdings" w:hint="default"/>
+        <w:sz w:val="20"/>
+      </w:rPr>
+    </w:lvl>
+    <w:lvl w:ilvl="5" w:tentative="1">
+      <w:start w:val="1"/>
+      <w:numFmt w:val="bullet"/>
+      <w:lvlText w:val=""/>
+      <w:lvlJc w:val="left"/>
+      <w:pPr>
+        <w:tabs>
+          <w:tab w:val="num" w:pos="4320"/>
+        </w:tabs>
+        <w:ind w:left="4320" w:hanging="360"/>
+      </w:pPr>
+      <w:rPr>
+        <w:rFonts w:ascii="Wingdings" w:hAnsi="Wingdings" w:hint="default"/>
+        <w:sz w:val="20"/>
+      </w:rPr>
+    </w:lvl>
+    <w:lvl w:ilvl="6" w:tentative="1">
+      <w:start w:val="1"/>
+      <w:numFmt w:val="bullet"/>
+      <w:lvlText w:val=""/>
+      <w:lvlJc w:val="left"/>
+      <w:pPr>
+        <w:tabs>
+          <w:tab w:val="num" w:pos="5040"/>
+        </w:tabs>
+        <w:ind w:left="5040" w:hanging="360"/>
+      </w:pPr>
+      <w:rPr>
+        <w:rFonts w:ascii="Wingdings" w:hAnsi="Wingdings" w:hint="default"/>
+        <w:sz w:val="20"/>
+      </w:rPr>
+    </w:lvl>
+    <w:lvl w:ilvl="7" w:tentative="1">
+      <w:start w:val="1"/>
+      <w:numFmt w:val="bullet"/>
+      <w:lvlText w:val=""/>
+      <w:lvlJc w:val="left"/>
+      <w:pPr>
+        <w:tabs>
+          <w:tab w:val="num" w:pos="5760"/>
+        </w:tabs>
+        <w:ind w:left="5760" w:hanging="360"/>
+      </w:pPr>
+      <w:rPr>
+        <w:rFonts w:ascii="Wingdings" w:hAnsi="Wingdings" w:hint="default"/>
+        <w:sz w:val="20"/>
+      </w:rPr>
+    </w:lvl>
+    <w:lvl w:ilvl="8" w:tentative="1">
+      <w:start w:val="1"/>
+      <w:numFmt w:val="bullet"/>
+      <w:lvlText w:val=""/>
+      <w:lvlJc w:val="left"/>
+      <w:pPr>
+        <w:tabs>
+          <w:tab w:val="num" w:pos="6480"/>
+        </w:tabs>
+        <w:ind w:left="6480" w:hanging="360"/>
+      </w:pPr>
+      <w:rPr>
+        <w:rFonts w:ascii="Wingdings" w:hAnsi="Wingdings" w:hint="default"/>
+        <w:sz w:val="20"/>
+      </w:rPr>
+    </w:lvl>
+  </w:abstractNum>
+  <w:abstractNum w:abstractNumId="4" w15:restartNumberingAfterBreak="0">
     <w:nsid w:val="44F3715C"/>
     <w:multiLevelType w:val="multilevel"/>
     <w:tmpl w:val="53D6B39C"/>
@@ -1807,7 +2166,7 @@
       </w:rPr>
     </w:lvl>
   </w:abstractNum>
-  <w:abstractNum w:abstractNumId="2" w15:restartNumberingAfterBreak="0">
+  <w:abstractNum w:abstractNumId="5" w15:restartNumberingAfterBreak="0">
     <w:nsid w:val="46F45364"/>
     <w:multiLevelType w:val="multilevel"/>
     <w:tmpl w:val="C12679B4"/>
@@ -1956,7 +2315,7 @@
       </w:rPr>
     </w:lvl>
   </w:abstractNum>
-  <w:abstractNum w:abstractNumId="3" w15:restartNumberingAfterBreak="0">
+  <w:abstractNum w:abstractNumId="6" w15:restartNumberingAfterBreak="0">
     <w:nsid w:val="53396973"/>
     <w:multiLevelType w:val="multilevel"/>
     <w:tmpl w:val="4954920E"/>
@@ -2105,7 +2464,7 @@
       </w:rPr>
     </w:lvl>
   </w:abstractNum>
-  <w:abstractNum w:abstractNumId="4" w15:restartNumberingAfterBreak="0">
+  <w:abstractNum w:abstractNumId="7" w15:restartNumberingAfterBreak="0">
     <w:nsid w:val="5576654C"/>
     <w:multiLevelType w:val="multilevel"/>
     <w:tmpl w:val="E398CB90"/>
@@ -2254,20 +2613,333 @@
       </w:rPr>
     </w:lvl>
   </w:abstractNum>
+  <w:abstractNum w:abstractNumId="8" w15:restartNumberingAfterBreak="0">
+    <w:nsid w:val="585F06E3"/>
+    <w:multiLevelType w:val="multilevel"/>
+    <w:tmpl w:val="D2048B08"/>
+    <w:lvl w:ilvl="0">
+      <w:start w:val="1"/>
+      <w:numFmt w:val="bullet"/>
+      <w:lvlText w:val=""/>
+      <w:lvlJc w:val="left"/>
+      <w:pPr>
+        <w:tabs>
+          <w:tab w:val="num" w:pos="720"/>
+        </w:tabs>
+        <w:ind w:left="720" w:hanging="360"/>
+      </w:pPr>
+      <w:rPr>
+        <w:rFonts w:ascii="Symbol" w:hAnsi="Symbol" w:hint="default"/>
+        <w:sz w:val="20"/>
+      </w:rPr>
+    </w:lvl>
+    <w:lvl w:ilvl="1">
+      <w:start w:val="1"/>
+      <w:numFmt w:val="bullet"/>
+      <w:lvlText w:val="o"/>
+      <w:lvlJc w:val="left"/>
+      <w:pPr>
+        <w:tabs>
+          <w:tab w:val="num" w:pos="1440"/>
+        </w:tabs>
+        <w:ind w:left="1440" w:hanging="360"/>
+      </w:pPr>
+      <w:rPr>
+        <w:rFonts w:ascii="Courier New" w:hAnsi="Courier New" w:hint="default"/>
+        <w:sz w:val="20"/>
+      </w:rPr>
+    </w:lvl>
+    <w:lvl w:ilvl="2" w:tentative="1">
+      <w:start w:val="1"/>
+      <w:numFmt w:val="bullet"/>
+      <w:lvlText w:val=""/>
+      <w:lvlJc w:val="left"/>
+      <w:pPr>
+        <w:tabs>
+          <w:tab w:val="num" w:pos="2160"/>
+        </w:tabs>
+        <w:ind w:left="2160" w:hanging="360"/>
+      </w:pPr>
+      <w:rPr>
+        <w:rFonts w:ascii="Wingdings" w:hAnsi="Wingdings" w:hint="default"/>
+        <w:sz w:val="20"/>
+      </w:rPr>
+    </w:lvl>
+    <w:lvl w:ilvl="3" w:tentative="1">
+      <w:start w:val="1"/>
+      <w:numFmt w:val="bullet"/>
+      <w:lvlText w:val=""/>
+      <w:lvlJc w:val="left"/>
+      <w:pPr>
+        <w:tabs>
+          <w:tab w:val="num" w:pos="2880"/>
+        </w:tabs>
+        <w:ind w:left="2880" w:hanging="360"/>
+      </w:pPr>
+      <w:rPr>
+        <w:rFonts w:ascii="Wingdings" w:hAnsi="Wingdings" w:hint="default"/>
+        <w:sz w:val="20"/>
+      </w:rPr>
+    </w:lvl>
+    <w:lvl w:ilvl="4" w:tentative="1">
+      <w:start w:val="1"/>
+      <w:numFmt w:val="bullet"/>
+      <w:lvlText w:val=""/>
+      <w:lvlJc w:val="left"/>
+      <w:pPr>
+        <w:tabs>
+          <w:tab w:val="num" w:pos="3600"/>
+        </w:tabs>
+        <w:ind w:left="3600" w:hanging="360"/>
+      </w:pPr>
+      <w:rPr>
+        <w:rFonts w:ascii="Wingdings" w:hAnsi="Wingdings" w:hint="default"/>
+        <w:sz w:val="20"/>
+      </w:rPr>
+    </w:lvl>
+    <w:lvl w:ilvl="5" w:tentative="1">
+      <w:start w:val="1"/>
+      <w:numFmt w:val="bullet"/>
+      <w:lvlText w:val=""/>
+      <w:lvlJc w:val="left"/>
+      <w:pPr>
+        <w:tabs>
+          <w:tab w:val="num" w:pos="4320"/>
+        </w:tabs>
+        <w:ind w:left="4320" w:hanging="360"/>
+      </w:pPr>
+      <w:rPr>
+        <w:rFonts w:ascii="Wingdings" w:hAnsi="Wingdings" w:hint="default"/>
+        <w:sz w:val="20"/>
+      </w:rPr>
+    </w:lvl>
+    <w:lvl w:ilvl="6" w:tentative="1">
+      <w:start w:val="1"/>
+      <w:numFmt w:val="bullet"/>
+      <w:lvlText w:val=""/>
+      <w:lvlJc w:val="left"/>
+      <w:pPr>
+        <w:tabs>
+          <w:tab w:val="num" w:pos="5040"/>
+        </w:tabs>
+        <w:ind w:left="5040" w:hanging="360"/>
+      </w:pPr>
+      <w:rPr>
+        <w:rFonts w:ascii="Wingdings" w:hAnsi="Wingdings" w:hint="default"/>
+        <w:sz w:val="20"/>
+      </w:rPr>
+    </w:lvl>
+    <w:lvl w:ilvl="7" w:tentative="1">
+      <w:start w:val="1"/>
+      <w:numFmt w:val="bullet"/>
+      <w:lvlText w:val=""/>
+      <w:lvlJc w:val="left"/>
+      <w:pPr>
+        <w:tabs>
+          <w:tab w:val="num" w:pos="5760"/>
+        </w:tabs>
+        <w:ind w:left="5760" w:hanging="360"/>
+      </w:pPr>
+      <w:rPr>
+        <w:rFonts w:ascii="Wingdings" w:hAnsi="Wingdings" w:hint="default"/>
+        <w:sz w:val="20"/>
+      </w:rPr>
+    </w:lvl>
+    <w:lvl w:ilvl="8" w:tentative="1">
+      <w:start w:val="1"/>
+      <w:numFmt w:val="bullet"/>
+      <w:lvlText w:val=""/>
+      <w:lvlJc w:val="left"/>
+      <w:pPr>
+        <w:tabs>
+          <w:tab w:val="num" w:pos="6480"/>
+        </w:tabs>
+        <w:ind w:left="6480" w:hanging="360"/>
+      </w:pPr>
+      <w:rPr>
+        <w:rFonts w:ascii="Wingdings" w:hAnsi="Wingdings" w:hint="default"/>
+        <w:sz w:val="20"/>
+      </w:rPr>
+    </w:lvl>
+  </w:abstractNum>
+  <w:abstractNum w:abstractNumId="9" w15:restartNumberingAfterBreak="0">
+    <w:nsid w:val="76881AB3"/>
+    <w:multiLevelType w:val="multilevel"/>
+    <w:tmpl w:val="F8463588"/>
+    <w:lvl w:ilvl="0">
+      <w:start w:val="1"/>
+      <w:numFmt w:val="bullet"/>
+      <w:lvlText w:val=""/>
+      <w:lvlJc w:val="left"/>
+      <w:pPr>
+        <w:tabs>
+          <w:tab w:val="num" w:pos="720"/>
+        </w:tabs>
+        <w:ind w:left="720" w:hanging="360"/>
+      </w:pPr>
+      <w:rPr>
+        <w:rFonts w:ascii="Symbol" w:hAnsi="Symbol" w:hint="default"/>
+        <w:sz w:val="20"/>
+      </w:rPr>
+    </w:lvl>
+    <w:lvl w:ilvl="1" w:tentative="1">
+      <w:start w:val="1"/>
+      <w:numFmt w:val="bullet"/>
+      <w:lvlText w:val="o"/>
+      <w:lvlJc w:val="left"/>
+      <w:pPr>
+        <w:tabs>
+          <w:tab w:val="num" w:pos="1440"/>
+        </w:tabs>
+        <w:ind w:left="1440" w:hanging="360"/>
+      </w:pPr>
+      <w:rPr>
+        <w:rFonts w:ascii="Courier New" w:hAnsi="Courier New" w:hint="default"/>
+        <w:sz w:val="20"/>
+      </w:rPr>
+    </w:lvl>
+    <w:lvl w:ilvl="2" w:tentative="1">
+      <w:start w:val="1"/>
+      <w:numFmt w:val="bullet"/>
+      <w:lvlText w:val=""/>
+      <w:lvlJc w:val="left"/>
+      <w:pPr>
+        <w:tabs>
+          <w:tab w:val="num" w:pos="2160"/>
+        </w:tabs>
+        <w:ind w:left="2160" w:hanging="360"/>
+      </w:pPr>
+      <w:rPr>
+        <w:rFonts w:ascii="Wingdings" w:hAnsi="Wingdings" w:hint="default"/>
+        <w:sz w:val="20"/>
+      </w:rPr>
+    </w:lvl>
+    <w:lvl w:ilvl="3" w:tentative="1">
+      <w:start w:val="1"/>
+      <w:numFmt w:val="bullet"/>
+      <w:lvlText w:val=""/>
+      <w:lvlJc w:val="left"/>
+      <w:pPr>
+        <w:tabs>
+          <w:tab w:val="num" w:pos="2880"/>
+        </w:tabs>
+        <w:ind w:left="2880" w:hanging="360"/>
+      </w:pPr>
+      <w:rPr>
+        <w:rFonts w:ascii="Wingdings" w:hAnsi="Wingdings" w:hint="default"/>
+        <w:sz w:val="20"/>
+      </w:rPr>
+    </w:lvl>
+    <w:lvl w:ilvl="4" w:tentative="1">
+      <w:start w:val="1"/>
+      <w:numFmt w:val="bullet"/>
+      <w:lvlText w:val=""/>
+      <w:lvlJc w:val="left"/>
+      <w:pPr>
+        <w:tabs>
+          <w:tab w:val="num" w:pos="3600"/>
+        </w:tabs>
+        <w:ind w:left="3600" w:hanging="360"/>
+      </w:pPr>
+      <w:rPr>
+        <w:rFonts w:ascii="Wingdings" w:hAnsi="Wingdings" w:hint="default"/>
+        <w:sz w:val="20"/>
+      </w:rPr>
+    </w:lvl>
+    <w:lvl w:ilvl="5" w:tentative="1">
+      <w:start w:val="1"/>
+      <w:numFmt w:val="bullet"/>
+      <w:lvlText w:val=""/>
+      <w:lvlJc w:val="left"/>
+      <w:pPr>
+        <w:tabs>
+          <w:tab w:val="num" w:pos="4320"/>
+        </w:tabs>
+        <w:ind w:left="4320" w:hanging="360"/>
+      </w:pPr>
+      <w:rPr>
+        <w:rFonts w:ascii="Wingdings" w:hAnsi="Wingdings" w:hint="default"/>
+        <w:sz w:val="20"/>
+      </w:rPr>
+    </w:lvl>
+    <w:lvl w:ilvl="6" w:tentative="1">
+      <w:start w:val="1"/>
+      <w:numFmt w:val="bullet"/>
+      <w:lvlText w:val=""/>
+      <w:lvlJc w:val="left"/>
+      <w:pPr>
+        <w:tabs>
+          <w:tab w:val="num" w:pos="5040"/>
+        </w:tabs>
+        <w:ind w:left="5040" w:hanging="360"/>
+      </w:pPr>
+      <w:rPr>
+        <w:rFonts w:ascii="Wingdings" w:hAnsi="Wingdings" w:hint="default"/>
+        <w:sz w:val="20"/>
+      </w:rPr>
+    </w:lvl>
+    <w:lvl w:ilvl="7" w:tentative="1">
+      <w:start w:val="1"/>
+      <w:numFmt w:val="bullet"/>
+      <w:lvlText w:val=""/>
+      <w:lvlJc w:val="left"/>
+      <w:pPr>
+        <w:tabs>
+          <w:tab w:val="num" w:pos="5760"/>
+        </w:tabs>
+        <w:ind w:left="5760" w:hanging="360"/>
+      </w:pPr>
+      <w:rPr>
+        <w:rFonts w:ascii="Wingdings" w:hAnsi="Wingdings" w:hint="default"/>
+        <w:sz w:val="20"/>
+      </w:rPr>
+    </w:lvl>
+    <w:lvl w:ilvl="8" w:tentative="1">
+      <w:start w:val="1"/>
+      <w:numFmt w:val="bullet"/>
+      <w:lvlText w:val=""/>
+      <w:lvlJc w:val="left"/>
+      <w:pPr>
+        <w:tabs>
+          <w:tab w:val="num" w:pos="6480"/>
+        </w:tabs>
+        <w:ind w:left="6480" w:hanging="360"/>
+      </w:pPr>
+      <w:rPr>
+        <w:rFonts w:ascii="Wingdings" w:hAnsi="Wingdings" w:hint="default"/>
+        <w:sz w:val="20"/>
+      </w:rPr>
+    </w:lvl>
+  </w:abstractNum>
   <w:num w:numId="1" w16cid:durableId="867530157">
+    <w:abstractNumId w:val="5"/>
+  </w:num>
+  <w:num w:numId="2" w16cid:durableId="1622419470">
     <w:abstractNumId w:val="2"/>
   </w:num>
-  <w:num w:numId="2" w16cid:durableId="1622419470">
+  <w:num w:numId="3" w16cid:durableId="1220045939">
+    <w:abstractNumId w:val="6"/>
+  </w:num>
+  <w:num w:numId="4" w16cid:durableId="179396259">
+    <w:abstractNumId w:val="4"/>
+  </w:num>
+  <w:num w:numId="5" w16cid:durableId="1763138089">
+    <w:abstractNumId w:val="7"/>
+  </w:num>
+  <w:num w:numId="6" w16cid:durableId="1301884124">
+    <w:abstractNumId w:val="1"/>
+  </w:num>
+  <w:num w:numId="7" w16cid:durableId="1096554209">
+    <w:abstractNumId w:val="3"/>
+  </w:num>
+  <w:num w:numId="8" w16cid:durableId="445544442">
+    <w:abstractNumId w:val="8"/>
+  </w:num>
+  <w:num w:numId="9" w16cid:durableId="461657813">
     <w:abstractNumId w:val="0"/>
   </w:num>
-  <w:num w:numId="3" w16cid:durableId="1220045939">
-    <w:abstractNumId w:val="3"/>
-  </w:num>
-  <w:num w:numId="4" w16cid:durableId="179396259">
-    <w:abstractNumId w:val="1"/>
-  </w:num>
-  <w:num w:numId="5" w16cid:durableId="1763138089">
-    <w:abstractNumId w:val="4"/>
+  <w:num w:numId="10" w16cid:durableId="89618369">
+    <w:abstractNumId w:val="9"/>
   </w:num>
 </w:numbering>
 </file>

</xml_diff>

<commit_message>
Located error in GEOJSON data: to fixUpdated create_dataframe, output new Facilities.csv, and update API
GEOJSON had a single quote, and it needed double quotes to make it usable in the mapping dashboard.  Replaced singe with a double in the LORD DB and updated scripts to handle this transformation when pulling data from recreatin.gov
</commit_message>
<xml_diff>
--- a/Data Engineering Journey.docx
+++ b/Data Engineering Journey.docx
@@ -3,42 +3,27 @@
 <w:document xmlns:wpc="http://schemas.microsoft.com/office/word/2010/wordprocessingCanvas" xmlns:cx="http://schemas.microsoft.com/office/drawing/2014/chartex" xmlns:cx1="http://schemas.microsoft.com/office/drawing/2015/9/8/chartex" xmlns:cx2="http://schemas.microsoft.com/office/drawing/2015/10/21/chartex" xmlns:cx3="http://schemas.microsoft.com/office/drawing/2016/5/9/chartex" xmlns:cx4="http://schemas.microsoft.com/office/drawing/2016/5/10/chartex" xmlns:cx5="http://schemas.microsoft.com/office/drawing/2016/5/11/chartex" xmlns:cx6="http://schemas.microsoft.com/office/drawing/2016/5/12/chartex" xmlns:cx7="http://schemas.microsoft.com/office/drawing/2016/5/13/chartex" xmlns:cx8="http://schemas.microsoft.com/office/drawing/2016/5/14/chartex" xmlns:mc="http://schemas.openxmlformats.org/markup-compatibility/2006" xmlns:aink="http://schemas.microsoft.com/office/drawing/2016/ink" xmlns:am3d="http://schemas.microsoft.com/office/drawing/2017/model3d" xmlns:o="urn:schemas-microsoft-com:office:office" xmlns:oel="http://schemas.microsoft.com/office/2019/extlst" xmlns:r="http://schemas.openxmlformats.org/officeDocument/2006/relationships" xmlns:m="http://schemas.openxmlformats.org/officeDocument/2006/math" xmlns:v="urn:schemas-microsoft-com:vml" xmlns:wp14="http://schemas.microsoft.com/office/word/2010/wordprocessingDrawing" xmlns:wp="http://schemas.openxmlformats.org/drawingml/2006/wordprocessingDrawing" xmlns:w10="urn:schemas-microsoft-com:office:word" xmlns:w="http://schemas.openxmlformats.org/wordprocessingml/2006/main" xmlns:w14="http://schemas.microsoft.com/office/word/2010/wordml" xmlns:w15="http://schemas.microsoft.com/office/word/2012/wordml" xmlns:w16cex="http://schemas.microsoft.com/office/word/2018/wordml/cex" xmlns:w16cid="http://schemas.microsoft.com/office/word/2016/wordml/cid" xmlns:w16="http://schemas.microsoft.com/office/word/2018/wordml" xmlns:w16du="http://schemas.microsoft.com/office/word/2023/wordml/word16du" xmlns:w16sdtdh="http://schemas.microsoft.com/office/word/2020/wordml/sdtdatahash" xmlns:w16sdtfl="http://schemas.microsoft.com/office/word/2024/wordml/sdtformatlock" xmlns:w16se="http://schemas.microsoft.com/office/word/2015/wordml/symex" xmlns:wpg="http://schemas.microsoft.com/office/word/2010/wordprocessingGroup" xmlns:wpi="http://schemas.microsoft.com/office/word/2010/wordprocessingInk" xmlns:wne="http://schemas.microsoft.com/office/word/2006/wordml" xmlns:wps="http://schemas.microsoft.com/office/word/2010/wordprocessingShape" mc:Ignorable="w14 w15 w16se w16cid w16 w16cex w16sdtdh w16sdtfl w16du wp14">
   <w:body>
     <w:p>
-      <w:r>
-        <w:rPr>
-          <w:b/>
-          <w:bCs/>
-        </w:rPr>
-        <w:t>Our Data Engineering Journey: A Summary (Updated)</w:t>
-      </w:r>
-    </w:p>
-    <w:p>
-      <w:r>
-        <w:t>Here's the revised summary, reflecting our latest progress:</w:t>
-      </w:r>
-    </w:p>
-    <w:p>
-      <w:r>
-        <w:rPr>
-          <w:b/>
-          <w:bCs/>
-        </w:rPr>
-        <w:t>1. Initial Exploration and Prototyping (</w:t>
-      </w:r>
-      <w:proofErr w:type="spellStart"/>
-      <w:r>
-        <w:rPr>
-          <w:b/>
-          <w:bCs/>
-        </w:rPr>
-        <w:t>Jupyter</w:t>
-      </w:r>
-      <w:proofErr w:type="spellEnd"/>
-      <w:r>
-        <w:rPr>
-          <w:b/>
-          <w:bCs/>
-        </w:rPr>
-        <w:t xml:space="preserve"> Notebook):</w:t>
+      <w:pPr>
+        <w:rPr>
+          <w:b/>
+          <w:bCs/>
+        </w:rPr>
+      </w:pPr>
+      <w:r>
+        <w:rPr>
+          <w:b/>
+          <w:bCs/>
+        </w:rPr>
+        <w:t xml:space="preserve">Our Data Engineering Journey: Summary </w:t>
+      </w:r>
+    </w:p>
+    <w:p>
+      <w:r>
+        <w:rPr>
+          <w:b/>
+          <w:bCs/>
+        </w:rPr>
+        <w:t>1. Initial Exploration and Prototyping (Jupyter Notebook):</w:t>
       </w:r>
     </w:p>
     <w:p>
@@ -74,23 +59,7 @@
         <w:t>Approach:</w:t>
       </w:r>
       <w:r>
-        <w:t xml:space="preserve"> Started with a </w:t>
-      </w:r>
-      <w:proofErr w:type="spellStart"/>
-      <w:r>
-        <w:t>Jupyter</w:t>
-      </w:r>
-      <w:proofErr w:type="spellEnd"/>
-      <w:r>
-        <w:t xml:space="preserve"> Notebook (</w:t>
-      </w:r>
-      <w:proofErr w:type="spellStart"/>
-      <w:r>
-        <w:t>recGovDFbuild.ipynb</w:t>
-      </w:r>
-      <w:proofErr w:type="spellEnd"/>
-      <w:r>
-        <w:t>) for interactive exploration. This allowed for:</w:t>
+        <w:t> Started with a Jupyter Notebook (recGovDFbuild.ipynb) for interactive exploration. This allowed for:</w:t>
       </w:r>
     </w:p>
     <w:p>
@@ -112,15 +81,7 @@
         </w:numPr>
       </w:pPr>
       <w:r>
-        <w:t xml:space="preserve">Immediate inspection of data as </w:t>
-      </w:r>
-      <w:proofErr w:type="spellStart"/>
-      <w:r>
-        <w:t>DataFrames</w:t>
-      </w:r>
-      <w:proofErr w:type="spellEnd"/>
-      <w:r>
-        <w:t xml:space="preserve"> using pandas.</w:t>
+        <w:t>Immediate inspection of data as DataFrames using pandas.</w:t>
       </w:r>
     </w:p>
     <w:p>
@@ -157,31 +118,7 @@
         </w:numPr>
       </w:pPr>
       <w:r>
-        <w:t>Basic functions </w:t>
-      </w:r>
-      <w:proofErr w:type="spellStart"/>
-      <w:r>
-        <w:t>fetch_ridb_data</w:t>
-      </w:r>
-      <w:proofErr w:type="spellEnd"/>
-      <w:r>
-        <w:t> to pull data and </w:t>
-      </w:r>
-      <w:proofErr w:type="spellStart"/>
-      <w:r>
-        <w:t>create_dataframe</w:t>
-      </w:r>
-      <w:proofErr w:type="spellEnd"/>
-      <w:r>
-        <w:t xml:space="preserve"> to create pandas </w:t>
-      </w:r>
-      <w:proofErr w:type="spellStart"/>
-      <w:r>
-        <w:t>dataframes</w:t>
-      </w:r>
-      <w:proofErr w:type="spellEnd"/>
-      <w:r>
-        <w:t>.</w:t>
+        <w:t>Basic functions fetch_ridb_data to pull data and create_dataframe to create pandas dataframes.</w:t>
       </w:r>
     </w:p>
     <w:p>
@@ -199,15 +136,7 @@
         <w:t>Output:</w:t>
       </w:r>
       <w:r>
-        <w:t xml:space="preserve"> Basic </w:t>
-      </w:r>
-      <w:proofErr w:type="spellStart"/>
-      <w:r>
-        <w:t>dataframe</w:t>
-      </w:r>
-      <w:proofErr w:type="spellEnd"/>
-      <w:r>
-        <w:t xml:space="preserve"> information and previews of the data.</w:t>
+        <w:t> Basic dataframe information and previews of the data.</w:t>
       </w:r>
     </w:p>
     <w:p>
@@ -234,15 +163,7 @@
         <w:t>Goal:</w:t>
       </w:r>
       <w:r>
-        <w:t xml:space="preserve"> To move from a more flexible </w:t>
-      </w:r>
-      <w:proofErr w:type="spellStart"/>
-      <w:r>
-        <w:t>jupyter</w:t>
-      </w:r>
-      <w:proofErr w:type="spellEnd"/>
-      <w:r>
-        <w:t xml:space="preserve"> notebook, to more robust and structured production-ready python scripts.</w:t>
+        <w:t> To move from a more flexible jupyter notebook, to more robust and structured production-ready python scripts.</w:t>
       </w:r>
     </w:p>
     <w:p>
@@ -260,23 +181,7 @@
         <w:t>Approach:</w:t>
       </w:r>
       <w:r>
-        <w:t xml:space="preserve"> We moved from a single </w:t>
-      </w:r>
-      <w:proofErr w:type="spellStart"/>
-      <w:r>
-        <w:t>jupyter</w:t>
-      </w:r>
-      <w:proofErr w:type="spellEnd"/>
-      <w:r>
-        <w:t xml:space="preserve"> notebook file to the following two python scripts: fetch_and_save_data.py to pull data and save it as a JSON file, and create_dataframes.py to read the local file and create the </w:t>
-      </w:r>
-      <w:proofErr w:type="spellStart"/>
-      <w:r>
-        <w:t>DataFrames</w:t>
-      </w:r>
-      <w:proofErr w:type="spellEnd"/>
-      <w:r>
-        <w:t>.</w:t>
+        <w:t> We moved from a single jupyter notebook file to the following two python scripts: fetch_and_save_data.py to pull data and save it as a JSON file, and create_dataframes.py to read the local file and create the DataFrames.</w:t>
       </w:r>
     </w:p>
     <w:p>
@@ -312,23 +217,7 @@
         <w:t>and</w:t>
       </w:r>
       <w:r>
-        <w:t> related data (campsites, events), and saves this information to a </w:t>
-      </w:r>
-      <w:proofErr w:type="spellStart"/>
-      <w:r>
-        <w:t>facilities_data.json</w:t>
-      </w:r>
-      <w:proofErr w:type="spellEnd"/>
-      <w:r>
-        <w:t> file in the </w:t>
-      </w:r>
-      <w:proofErr w:type="spellStart"/>
-      <w:r>
-        <w:t>json_output</w:t>
-      </w:r>
-      <w:proofErr w:type="spellEnd"/>
-      <w:r>
-        <w:t> directory.</w:t>
+        <w:t> related data (campsites, events), and saves this information to a facilities_data.json file in the json_output directory.</w:t>
       </w:r>
     </w:p>
     <w:p>
@@ -339,23 +228,7 @@
         </w:numPr>
       </w:pPr>
       <w:r>
-        <w:t xml:space="preserve">create_dataframes.py: This script loads the raw JSON data from the file and transforms it into multiple pandas </w:t>
-      </w:r>
-      <w:proofErr w:type="spellStart"/>
-      <w:r>
-        <w:t>DataFrames</w:t>
-      </w:r>
-      <w:proofErr w:type="spellEnd"/>
-      <w:r>
-        <w:t xml:space="preserve"> and outputs them to CSV files in the </w:t>
-      </w:r>
-      <w:proofErr w:type="spellStart"/>
-      <w:r>
-        <w:t>csv_output</w:t>
-      </w:r>
-      <w:proofErr w:type="spellEnd"/>
-      <w:r>
-        <w:t> directory.</w:t>
+        <w:t>create_dataframes.py: This script loads the raw JSON data from the file and transforms it into multiple pandas DataFrames and outputs them to CSV files in the csv_output directory.</w:t>
       </w:r>
     </w:p>
     <w:p>
@@ -377,6 +250,14 @@
       </w:r>
     </w:p>
     <w:p>
+      <w:pPr>
+        <w:rPr>
+          <w:b/>
+          <w:bCs/>
+        </w:rPr>
+      </w:pPr>
+    </w:p>
+    <w:p>
       <w:r>
         <w:rPr>
           <w:b/>
@@ -434,20 +315,7 @@
         <w:t>Solution:</w:t>
       </w:r>
       <w:r>
-        <w:t xml:space="preserve"> Moved the API key to a separate config/api_keys.py file and set up </w:t>
-      </w:r>
-      <w:proofErr w:type="gramStart"/>
-      <w:r>
-        <w:t>the .</w:t>
-      </w:r>
-      <w:proofErr w:type="spellStart"/>
-      <w:r>
-        <w:t>gitignore</w:t>
-      </w:r>
-      <w:proofErr w:type="spellEnd"/>
-      <w:proofErr w:type="gramEnd"/>
-      <w:r>
-        <w:t> file to make sure that file was not being tracked.</w:t>
+        <w:t> Moved the API key to a separate config/api_keys.py file and set up the .gitignore file to make sure that file was not being tracked.</w:t>
       </w:r>
     </w:p>
     <w:p>
@@ -480,15 +348,7 @@
         <w:t>Problem:</w:t>
       </w:r>
       <w:r>
-        <w:t> The initial </w:t>
-      </w:r>
-      <w:proofErr w:type="spellStart"/>
-      <w:r>
-        <w:t>fetch_ridb_data</w:t>
-      </w:r>
-      <w:proofErr w:type="spellEnd"/>
-      <w:r>
-        <w:t> was specific to facilities, making it difficult to reuse for activities, campsites etc.</w:t>
+        <w:t> The initial fetch_ridb_data was specific to facilities, making it difficult to reuse for activities, campsites etc.</w:t>
       </w:r>
     </w:p>
     <w:p>
@@ -506,15 +366,7 @@
         <w:t>Solution:</w:t>
       </w:r>
       <w:r>
-        <w:t xml:space="preserve"> Introduced an endpoint parameter to the function to allow for more dynamic fetching of multiple different API endpoints. We also added a </w:t>
-      </w:r>
-      <w:proofErr w:type="spellStart"/>
-      <w:r>
-        <w:t>states</w:t>
-      </w:r>
-      <w:proofErr w:type="spellEnd"/>
-      <w:r>
-        <w:t xml:space="preserve"> parameter to allow for multiple different states to be pulled.</w:t>
+        <w:t> Introduced an endpoint parameter to the function to allow for more dynamic fetching of multiple different API endpoints. We also added a states parameter to allow for multiple different states to be pulled.</w:t>
       </w:r>
     </w:p>
     <w:p>
@@ -565,33 +417,7 @@
         <w:t>Solution:</w:t>
       </w:r>
       <w:r>
-        <w:t> Implemented a global </w:t>
-      </w:r>
-      <w:proofErr w:type="spellStart"/>
-      <w:proofErr w:type="gramStart"/>
-      <w:r>
-        <w:t>time.sleep</w:t>
-      </w:r>
-      <w:proofErr w:type="spellEnd"/>
-      <w:proofErr w:type="gramEnd"/>
-      <w:r>
-        <w:t>(</w:t>
-      </w:r>
-      <w:proofErr w:type="spellStart"/>
-      <w:r>
-        <w:t>rate_limit_delay</w:t>
-      </w:r>
-      <w:proofErr w:type="spellEnd"/>
-      <w:r>
-        <w:t>) to introduce a delay between API calls to limit calls to the main API, and a separate counter and time delay within the </w:t>
-      </w:r>
-      <w:proofErr w:type="spellStart"/>
-      <w:r>
-        <w:t>fetch_ridb_related_data</w:t>
-      </w:r>
-      <w:proofErr w:type="spellEnd"/>
-      <w:r>
-        <w:t> to respect the related calls limits. We have also added timeouts for all API calls.</w:t>
+        <w:t> Implemented a global time.sleep(rate_limit_delay) to introduce a delay between API calls to limit calls to the main API, and a separate counter and time delay within the fetch_ridb_related_data to respect the related calls limits. We have also added timeouts for all API calls.</w:t>
       </w:r>
     </w:p>
     <w:p>
@@ -642,39 +468,7 @@
         <w:t>Solution:</w:t>
       </w:r>
       <w:r>
-        <w:t xml:space="preserve"> We created a separate </w:t>
-      </w:r>
-      <w:proofErr w:type="spellStart"/>
-      <w:r>
-        <w:t>dataframe</w:t>
-      </w:r>
-      <w:proofErr w:type="spellEnd"/>
-      <w:r>
-        <w:t xml:space="preserve"> for </w:t>
-      </w:r>
-      <w:proofErr w:type="spellStart"/>
-      <w:r>
-        <w:t>permitted_equipment_df</w:t>
-      </w:r>
-      <w:proofErr w:type="spellEnd"/>
-      <w:r>
-        <w:t> and </w:t>
-      </w:r>
-      <w:proofErr w:type="spellStart"/>
-      <w:r>
-        <w:t>campsite_attributes_df</w:t>
-      </w:r>
-      <w:proofErr w:type="spellEnd"/>
-      <w:r>
-        <w:t> to flatten this data and remove the nested columns in the main </w:t>
-      </w:r>
-      <w:proofErr w:type="spellStart"/>
-      <w:r>
-        <w:t>campsites_df</w:t>
-      </w:r>
-      <w:proofErr w:type="spellEnd"/>
-      <w:r>
-        <w:t> table.</w:t>
+        <w:t> We created a separate dataframe for permitted_equipment_df and campsite_attributes_df to flatten this data and remove the nested columns in the main campsites_df table.</w:t>
       </w:r>
     </w:p>
     <w:p>
@@ -725,25 +519,15 @@
         <w:t>Solution:</w:t>
       </w:r>
       <w:r>
-        <w:t xml:space="preserve"> Refactored code to remove API calls from create_dataframes.py and have it only </w:t>
-      </w:r>
-      <w:proofErr w:type="gramStart"/>
-      <w:r>
-        <w:t>deal</w:t>
-      </w:r>
-      <w:proofErr w:type="gramEnd"/>
-      <w:r>
-        <w:t xml:space="preserve"> with local files, then included API calls for related data in fetch_and_save_data.py so that it </w:t>
+        <w:t xml:space="preserve"> Refactored code to remove API calls from create_dataframes.py and have it only deal with local files, then included API calls for related data in fetch_and_save_data.py so that it </w:t>
       </w:r>
       <w:r>
         <w:lastRenderedPageBreak/>
         <w:t xml:space="preserve">fetches all data (including related data) at one time and outputs that to a single </w:t>
       </w:r>
-      <w:proofErr w:type="spellStart"/>
-      <w:r>
-        <w:t>json</w:t>
-      </w:r>
-      <w:proofErr w:type="spellEnd"/>
+      <w:r>
+        <w:t>JSON</w:t>
+      </w:r>
       <w:r>
         <w:t xml:space="preserve"> file.</w:t>
       </w:r>
@@ -901,31 +685,7 @@
         <w:t>Solution:</w:t>
       </w:r>
       <w:r>
-        <w:t> We modified the code to create an output path relative to the root of your project using the syntax </w:t>
-      </w:r>
-      <w:proofErr w:type="gramStart"/>
-      <w:r>
-        <w:t>"..</w:t>
-      </w:r>
-      <w:proofErr w:type="gramEnd"/>
-      <w:r>
-        <w:t>/</w:t>
-      </w:r>
-      <w:proofErr w:type="spellStart"/>
-      <w:r>
-        <w:t>csv_output</w:t>
-      </w:r>
-      <w:proofErr w:type="spellEnd"/>
-      <w:r>
-        <w:t>" and "</w:t>
-      </w:r>
-      <w:proofErr w:type="spellStart"/>
-      <w:r>
-        <w:t>json_output</w:t>
-      </w:r>
-      <w:proofErr w:type="spellEnd"/>
-      <w:r>
-        <w:t>".</w:t>
+        <w:t> We modified the code to create an output path relative to the root of your project using the syntax "../csv_output" and "json_output".</w:t>
       </w:r>
     </w:p>
     <w:p>
@@ -1032,6 +792,16 @@
     </w:p>
     <w:p>
       <w:pPr>
+        <w:ind w:left="720"/>
+      </w:pPr>
+    </w:p>
+    <w:p>
+      <w:pPr>
+        <w:ind w:left="720"/>
+      </w:pPr>
+    </w:p>
+    <w:p>
+      <w:pPr>
         <w:numPr>
           <w:ilvl w:val="0"/>
           <w:numId w:val="8"/>
@@ -1042,7 +812,11 @@
           <w:b/>
           <w:bCs/>
         </w:rPr>
-        <w:t>Missing Imports:</w:t>
+        <w:lastRenderedPageBreak/>
+        <w:t>Incorrect Data Checks</w:t>
+      </w:r>
+      <w:r>
+        <w:t>:</w:t>
       </w:r>
     </w:p>
     <w:p>
@@ -1060,7 +834,7 @@
         <w:t>Problem:</w:t>
       </w:r>
       <w:r>
-        <w:t> The code would error out because the import time was missing from a script and would throw a runtime error.</w:t>
+        <w:t> There were checks being done to make sure data existed before performing actions that were causing valid responses to be misinterpreted as errors and exiting the loop prematurely.</w:t>
       </w:r>
     </w:p>
     <w:p>
@@ -1075,11 +849,10 @@
           <w:b/>
           <w:bCs/>
         </w:rPr>
-        <w:lastRenderedPageBreak/>
         <w:t>Solution:</w:t>
       </w:r>
       <w:r>
-        <w:t> We added the necessary import to the script so that it would no longer throw that error.</w:t>
+        <w:t> We updated the error checks so that they were more precise and specific, to ensure we were not skipping over valid records.</w:t>
       </w:r>
     </w:p>
     <w:p>
@@ -1094,10 +867,7 @@
           <w:b/>
           <w:bCs/>
         </w:rPr>
-        <w:t>Incorrect Data Checks</w:t>
-      </w:r>
-      <w:r>
-        <w:t>:</w:t>
+        <w:t>Missing Address Details:</w:t>
       </w:r>
     </w:p>
     <w:p>
@@ -1115,7 +885,7 @@
         <w:t>Problem:</w:t>
       </w:r>
       <w:r>
-        <w:t> There were checks being done to make sure data existed before performing actions that were causing valid responses to be misinterpreted as errors and exiting the loop prematurely.</w:t>
+        <w:t> The initial API response lacked address details, even though an address field was present in the response.</w:t>
       </w:r>
     </w:p>
     <w:p>
@@ -1133,7 +903,7 @@
         <w:t>Solution:</w:t>
       </w:r>
       <w:r>
-        <w:t> We updated the error checks so that they were more precise and specific, to ensure we were not skipping over valid records.</w:t>
+        <w:t> We added logic to pull the address data directly from the nested list that is present in the facilities data. We also created a separate dataframe to maintain data normalization.</w:t>
       </w:r>
     </w:p>
     <w:p>
@@ -1148,7 +918,7 @@
           <w:b/>
           <w:bCs/>
         </w:rPr>
-        <w:t>Missing Address Details:</w:t>
+        <w:t>Duplicated CampsiteID:</w:t>
       </w:r>
     </w:p>
     <w:p>
@@ -1166,7 +936,7 @@
         <w:t>Problem:</w:t>
       </w:r>
       <w:r>
-        <w:t> The initial API response lacked address details, even though an address field was present in the response.</w:t>
+        <w:t> The original code would cause duplicate CampsiteIDs when merging the permittedequipment and attributes back into the main campsites_df table.</w:t>
       </w:r>
     </w:p>
     <w:p>
@@ -1184,105 +954,6 @@
         <w:t>Solution:</w:t>
       </w:r>
       <w:r>
-        <w:t xml:space="preserve"> We added logic to pull the address data directly from the nested list that is present in the facilities data. We also created a separate </w:t>
-      </w:r>
-      <w:proofErr w:type="spellStart"/>
-      <w:r>
-        <w:t>dataframe</w:t>
-      </w:r>
-      <w:proofErr w:type="spellEnd"/>
-      <w:r>
-        <w:t xml:space="preserve"> to maintain data normalization.</w:t>
-      </w:r>
-    </w:p>
-    <w:p>
-      <w:pPr>
-        <w:numPr>
-          <w:ilvl w:val="0"/>
-          <w:numId w:val="8"/>
-        </w:numPr>
-      </w:pPr>
-      <w:r>
-        <w:rPr>
-          <w:b/>
-          <w:bCs/>
-        </w:rPr>
-        <w:t xml:space="preserve">Duplicated </w:t>
-      </w:r>
-      <w:proofErr w:type="spellStart"/>
-      <w:r>
-        <w:rPr>
-          <w:b/>
-          <w:bCs/>
-        </w:rPr>
-        <w:t>CampsiteID</w:t>
-      </w:r>
-      <w:proofErr w:type="spellEnd"/>
-      <w:r>
-        <w:rPr>
-          <w:b/>
-          <w:bCs/>
-        </w:rPr>
-        <w:t>:</w:t>
-      </w:r>
-    </w:p>
-    <w:p>
-      <w:pPr>
-        <w:numPr>
-          <w:ilvl w:val="1"/>
-          <w:numId w:val="8"/>
-        </w:numPr>
-      </w:pPr>
-      <w:r>
-        <w:rPr>
-          <w:b/>
-          <w:bCs/>
-        </w:rPr>
-        <w:t>Problem:</w:t>
-      </w:r>
-      <w:r>
-        <w:t> The original code would cause duplicate </w:t>
-      </w:r>
-      <w:proofErr w:type="spellStart"/>
-      <w:r>
-        <w:t>CampsiteIDs</w:t>
-      </w:r>
-      <w:proofErr w:type="spellEnd"/>
-      <w:r>
-        <w:t xml:space="preserve"> when merging the </w:t>
-      </w:r>
-      <w:proofErr w:type="spellStart"/>
-      <w:r>
-        <w:t>permittedequipment</w:t>
-      </w:r>
-      <w:proofErr w:type="spellEnd"/>
-      <w:r>
-        <w:t> and attributes back into the main </w:t>
-      </w:r>
-      <w:proofErr w:type="spellStart"/>
-      <w:r>
-        <w:t>campsites_df</w:t>
-      </w:r>
-      <w:proofErr w:type="spellEnd"/>
-      <w:r>
-        <w:t> table.</w:t>
-      </w:r>
-    </w:p>
-    <w:p>
-      <w:pPr>
-        <w:numPr>
-          <w:ilvl w:val="1"/>
-          <w:numId w:val="8"/>
-        </w:numPr>
-      </w:pPr>
-      <w:r>
-        <w:rPr>
-          <w:b/>
-          <w:bCs/>
-        </w:rPr>
-        <w:t>Solution:</w:t>
-      </w:r>
-      <w:r>
         <w:t> The logic was updated to create a separate data frame and no longer append those values to the main dataset.</w:t>
       </w:r>
     </w:p>
@@ -1310,7 +981,13 @@
         <w:t>Data Extraction:</w:t>
       </w:r>
       <w:r>
-        <w:t> Your fetch_and_save_data.py now reliably fetches all facilities data with the related activities, campsites, and events from the Recreation.gov API for multiple states. It also includes the address, and saves this information to a JSON file. It is also more robust due to added error handling, rate limiting, and includes time stamps so that it is easy to determine how long the script is running.</w:t>
+        <w:t> </w:t>
+      </w:r>
+      <w:r>
+        <w:t>The</w:t>
+      </w:r>
+      <w:r>
+        <w:t> fetch_and_save_data.py now reliably fetches all facilities data with the related activities, campsites, and events from the Recreation.gov API for multiple states. It also includes the address, and saves this information to a JSON file. It is also more robust due to added error handling, rate limiting, and includes time stamps so that it is easy to determine how long the script is running.</w:t>
       </w:r>
     </w:p>
     <w:p>
@@ -1328,15 +1005,13 @@
         <w:t>Data Transformation:</w:t>
       </w:r>
       <w:r>
-        <w:t xml:space="preserve"> Your create_dataframes.py loads the JSON and processes that data, transforming it into a set of normalized </w:t>
-      </w:r>
-      <w:proofErr w:type="spellStart"/>
-      <w:r>
-        <w:t>DataFrames</w:t>
-      </w:r>
-      <w:proofErr w:type="spellEnd"/>
-      <w:r>
-        <w:t xml:space="preserve"> and outputs them to a series of CSV files. It also uses try, except and conditional logic to make sure that the program is running well even if data is missing from the responses.</w:t>
+        <w:t> </w:t>
+      </w:r>
+      <w:r>
+        <w:t xml:space="preserve">The </w:t>
+      </w:r>
+      <w:r>
+        <w:t>create_dataframes.py loads the JSON and processes that data, transforming it into a set of normalized DataFrames and outputs them to a series of CSV files. It also uses try, except and conditional logic to make sure that the program is running well even if data is missing from the responses.</w:t>
       </w:r>
     </w:p>
     <w:p>
@@ -1354,16 +1029,16 @@
         <w:t>Output Files:</w:t>
       </w:r>
       <w:r>
-        <w:t> The data is now structured with separate CSV files, all of which are outputted to the </w:t>
-      </w:r>
-      <w:proofErr w:type="spellStart"/>
-      <w:r>
-        <w:t>csv_output</w:t>
-      </w:r>
-      <w:proofErr w:type="spellEnd"/>
-      <w:r>
-        <w:t> folder, ready for ingestion into your SQL database.</w:t>
-      </w:r>
+        <w:t> The data is now structured with separate CSV files, all of which are outputted to the csv_output folder, ready for ingestion into your SQL database.</w:t>
+      </w:r>
+    </w:p>
+    <w:p>
+      <w:pPr>
+        <w:rPr>
+          <w:b/>
+          <w:bCs/>
+        </w:rPr>
+      </w:pPr>
     </w:p>
     <w:p>
       <w:r>
@@ -1383,7 +1058,13 @@
         </w:numPr>
       </w:pPr>
       <w:r>
-        <w:t>You have built a modular and well-designed ETL process.</w:t>
+        <w:t xml:space="preserve">The </w:t>
+      </w:r>
+      <w:r>
+        <w:t>ETL process</w:t>
+      </w:r>
+      <w:r>
+        <w:t xml:space="preserve"> is designed to be modular and allow for quick changes to the code for expansion as the scope changes. </w:t>
       </w:r>
     </w:p>
     <w:p>
@@ -1394,7 +1075,13 @@
         </w:numPr>
       </w:pPr>
       <w:r>
-        <w:t>You are capturing all of the necessary data and transforming it into a usable format.</w:t>
+        <w:t xml:space="preserve">All the necessary data is being captured and transformed </w:t>
+      </w:r>
+      <w:r>
+        <w:t>into a usable format</w:t>
+      </w:r>
+      <w:r>
+        <w:t>.</w:t>
       </w:r>
     </w:p>
     <w:p>
@@ -1405,8 +1092,13 @@
         </w:numPr>
       </w:pPr>
       <w:r>
-        <w:t>You have been iteratively designing and implementing your code and have become very proficient at data engineering.</w:t>
-      </w:r>
+        <w:t>The data is ready for download into the SQL database.</w:t>
+      </w:r>
+    </w:p>
+    <w:p>
+      <w:pPr>
+        <w:ind w:left="720"/>
+      </w:pPr>
     </w:p>
     <w:p/>
     <w:sectPr>
@@ -3547,6 +3239,7 @@
   <w:style w:type="character" w:default="1" w:styleId="DefaultParagraphFont">
     <w:name w:val="Default Paragraph Font"/>
     <w:uiPriority w:val="1"/>
+    <w:semiHidden/>
     <w:unhideWhenUsed/>
   </w:style>
   <w:style w:type="table" w:default="1" w:styleId="TableNormal">

</xml_diff>

<commit_message>
update the summary notes located in Data Engineering Journey
</commit_message>
<xml_diff>
--- a/Data Engineering Journey.docx
+++ b/Data Engineering Journey.docx
@@ -3,275 +3,320 @@
 <w:document xmlns:wpc="http://schemas.microsoft.com/office/word/2010/wordprocessingCanvas" xmlns:cx="http://schemas.microsoft.com/office/drawing/2014/chartex" xmlns:cx1="http://schemas.microsoft.com/office/drawing/2015/9/8/chartex" xmlns:cx2="http://schemas.microsoft.com/office/drawing/2015/10/21/chartex" xmlns:cx3="http://schemas.microsoft.com/office/drawing/2016/5/9/chartex" xmlns:cx4="http://schemas.microsoft.com/office/drawing/2016/5/10/chartex" xmlns:cx5="http://schemas.microsoft.com/office/drawing/2016/5/11/chartex" xmlns:cx6="http://schemas.microsoft.com/office/drawing/2016/5/12/chartex" xmlns:cx7="http://schemas.microsoft.com/office/drawing/2016/5/13/chartex" xmlns:cx8="http://schemas.microsoft.com/office/drawing/2016/5/14/chartex" xmlns:mc="http://schemas.openxmlformats.org/markup-compatibility/2006" xmlns:aink="http://schemas.microsoft.com/office/drawing/2016/ink" xmlns:am3d="http://schemas.microsoft.com/office/drawing/2017/model3d" xmlns:o="urn:schemas-microsoft-com:office:office" xmlns:oel="http://schemas.microsoft.com/office/2019/extlst" xmlns:r="http://schemas.openxmlformats.org/officeDocument/2006/relationships" xmlns:m="http://schemas.openxmlformats.org/officeDocument/2006/math" xmlns:v="urn:schemas-microsoft-com:vml" xmlns:wp14="http://schemas.microsoft.com/office/word/2010/wordprocessingDrawing" xmlns:wp="http://schemas.openxmlformats.org/drawingml/2006/wordprocessingDrawing" xmlns:w10="urn:schemas-microsoft-com:office:word" xmlns:w="http://schemas.openxmlformats.org/wordprocessingml/2006/main" xmlns:w14="http://schemas.microsoft.com/office/word/2010/wordml" xmlns:w15="http://schemas.microsoft.com/office/word/2012/wordml" xmlns:w16cex="http://schemas.microsoft.com/office/word/2018/wordml/cex" xmlns:w16cid="http://schemas.microsoft.com/office/word/2016/wordml/cid" xmlns:w16="http://schemas.microsoft.com/office/word/2018/wordml" xmlns:w16du="http://schemas.microsoft.com/office/word/2023/wordml/word16du" xmlns:w16sdtdh="http://schemas.microsoft.com/office/word/2020/wordml/sdtdatahash" xmlns:w16sdtfl="http://schemas.microsoft.com/office/word/2024/wordml/sdtformatlock" xmlns:w16se="http://schemas.microsoft.com/office/word/2015/wordml/symex" xmlns:wpg="http://schemas.microsoft.com/office/word/2010/wordprocessingGroup" xmlns:wpi="http://schemas.microsoft.com/office/word/2010/wordprocessingInk" xmlns:wne="http://schemas.microsoft.com/office/word/2006/wordml" xmlns:wps="http://schemas.microsoft.com/office/word/2010/wordprocessingShape" mc:Ignorable="w14 w15 w16se w16cid w16 w16cex w16sdtdh w16sdtfl w16du wp14">
   <w:body>
     <w:p>
-      <w:pPr>
-        <w:rPr>
-          <w:b/>
-          <w:bCs/>
-        </w:rPr>
-      </w:pPr>
-      <w:r>
-        <w:rPr>
-          <w:b/>
-          <w:bCs/>
-        </w:rPr>
-        <w:t xml:space="preserve">Our Data Engineering Journey: Summary </w:t>
-      </w:r>
-    </w:p>
-    <w:p>
-      <w:r>
-        <w:rPr>
-          <w:b/>
-          <w:bCs/>
-        </w:rPr>
-        <w:t>1. Initial Exploration and Prototyping (Jupyter Notebook):</w:t>
-      </w:r>
-    </w:p>
-    <w:p>
-      <w:pPr>
-        <w:numPr>
-          <w:ilvl w:val="0"/>
-          <w:numId w:val="6"/>
-        </w:numPr>
-      </w:pPr>
-      <w:r>
-        <w:rPr>
-          <w:b/>
-          <w:bCs/>
-        </w:rPr>
-        <w:t>Goal:</w:t>
-      </w:r>
-      <w:r>
-        <w:t> To understand the Recreation.gov API, fetch data, and perform basic transformations.</w:t>
-      </w:r>
-    </w:p>
-    <w:p>
-      <w:pPr>
-        <w:numPr>
-          <w:ilvl w:val="0"/>
-          <w:numId w:val="6"/>
-        </w:numPr>
-      </w:pPr>
-      <w:r>
-        <w:rPr>
-          <w:b/>
-          <w:bCs/>
-        </w:rPr>
-        <w:t>Approach:</w:t>
-      </w:r>
-      <w:r>
-        <w:t> Started with a Jupyter Notebook (recGovDFbuild.ipynb) for interactive exploration. This allowed for:</w:t>
+      <w:r>
+        <w:rPr>
+          <w:b/>
+          <w:bCs/>
+        </w:rPr>
+        <w:t>Project Overview: The Localized Outdoor Recreation Database (LORD)</w:t>
+      </w:r>
+    </w:p>
+    <w:p>
+      <w:pPr>
+        <w:numPr>
+          <w:ilvl w:val="0"/>
+          <w:numId w:val="11"/>
+        </w:numPr>
+      </w:pPr>
+      <w:r>
+        <w:rPr>
+          <w:b/>
+          <w:bCs/>
+        </w:rPr>
+        <w:t>Original Objective:</w:t>
+      </w:r>
+      <w:r>
+        <w:t> Create a localized dataset for Arizona, Oregon, and Utah, providing a leaner, more agile database accessible for locating hiking, camping, and other outdoor recreation activities in our home states. The Recreation.gov API was selected as the data source: https://ridb.recreation.gov/</w:t>
+      </w:r>
+    </w:p>
+    <w:p>
+      <w:pPr>
+        <w:numPr>
+          <w:ilvl w:val="0"/>
+          <w:numId w:val="11"/>
+        </w:numPr>
+      </w:pPr>
+      <w:r>
+        <w:rPr>
+          <w:b/>
+          <w:bCs/>
+        </w:rPr>
+        <w:t>Implementation</w:t>
+      </w:r>
+      <w:r>
+        <w:t>: The project has now met the original objective and is pulling only the data for the selected states with camping activities.</w:t>
+      </w:r>
+    </w:p>
+    <w:p>
+      <w:pPr>
+        <w:numPr>
+          <w:ilvl w:val="0"/>
+          <w:numId w:val="11"/>
+        </w:numPr>
+      </w:pPr>
+      <w:r>
+        <w:rPr>
+          <w:b/>
+          <w:bCs/>
+        </w:rPr>
+        <w:t>Initial Data Model:</w:t>
+      </w:r>
+      <w:r>
+        <w:t> We started with a basic understanding of the data structure, using a mix of Python data types (e.g., bool, float64, int64, and object)</w:t>
+      </w:r>
+      <w:r>
+        <w:t>,</w:t>
+      </w:r>
+      <w:r>
+        <w:t xml:space="preserve"> which we later mapped to PostgreSQL types.</w:t>
+      </w:r>
+    </w:p>
+    <w:p>
+      <w:pPr>
+        <w:numPr>
+          <w:ilvl w:val="0"/>
+          <w:numId w:val="11"/>
+        </w:numPr>
+      </w:pPr>
+      <w:r>
+        <w:rPr>
+          <w:b/>
+          <w:bCs/>
+        </w:rPr>
+        <w:t>Table Creation:</w:t>
+      </w:r>
+      <w:r>
+        <w:t xml:space="preserve"> We used CREATE TABLE statements within </w:t>
+      </w:r>
+      <w:proofErr w:type="spellStart"/>
+      <w:r>
+        <w:t>pgAdmin</w:t>
+      </w:r>
+      <w:proofErr w:type="spellEnd"/>
+      <w:r>
+        <w:t xml:space="preserve"> and also </w:t>
+      </w:r>
+      <w:r>
+        <w:t>used</w:t>
+      </w:r>
+      <w:r>
+        <w:t xml:space="preserve"> scripts, to define the schema, with an initial set of columns such as:</w:t>
       </w:r>
     </w:p>
     <w:p>
       <w:pPr>
         <w:numPr>
           <w:ilvl w:val="1"/>
-          <w:numId w:val="6"/>
-        </w:numPr>
-      </w:pPr>
-      <w:r>
-        <w:t>Quick API calls using the requests library.</w:t>
+          <w:numId w:val="11"/>
+        </w:numPr>
+      </w:pPr>
+      <w:r>
+        <w:t>Facilities (general facility information)</w:t>
       </w:r>
     </w:p>
     <w:p>
       <w:pPr>
         <w:numPr>
           <w:ilvl w:val="1"/>
-          <w:numId w:val="6"/>
-        </w:numPr>
-      </w:pPr>
-      <w:r>
-        <w:t>Immediate inspection of data as DataFrames using pandas.</w:t>
+          <w:numId w:val="11"/>
+        </w:numPr>
+      </w:pPr>
+      <w:r>
+        <w:t>Campsites (details about campsites within facilities)</w:t>
       </w:r>
     </w:p>
     <w:p>
       <w:pPr>
         <w:numPr>
           <w:ilvl w:val="1"/>
-          <w:numId w:val="6"/>
-        </w:numPr>
-      </w:pPr>
-      <w:r>
-        <w:t>Iterative development of data transformation logic.</w:t>
-      </w:r>
-    </w:p>
-    <w:p>
-      <w:pPr>
-        <w:numPr>
-          <w:ilvl w:val="0"/>
-          <w:numId w:val="6"/>
-        </w:numPr>
-      </w:pPr>
-      <w:r>
-        <w:rPr>
-          <w:b/>
-          <w:bCs/>
-        </w:rPr>
-        <w:t>Initial Code:</w:t>
+          <w:numId w:val="11"/>
+        </w:numPr>
+      </w:pPr>
+      <w:r>
+        <w:t>Activities (available activities at each facility)</w:t>
       </w:r>
     </w:p>
     <w:p>
       <w:pPr>
         <w:numPr>
           <w:ilvl w:val="1"/>
-          <w:numId w:val="6"/>
-        </w:numPr>
-      </w:pPr>
-      <w:r>
-        <w:t>Basic functions fetch_ridb_data to pull data and create_dataframe to create pandas dataframes.</w:t>
-      </w:r>
-    </w:p>
-    <w:p>
-      <w:pPr>
-        <w:numPr>
-          <w:ilvl w:val="0"/>
-          <w:numId w:val="6"/>
-        </w:numPr>
-      </w:pPr>
-      <w:r>
-        <w:rPr>
-          <w:b/>
-          <w:bCs/>
-        </w:rPr>
-        <w:t>Output:</w:t>
-      </w:r>
-      <w:r>
-        <w:t> Basic dataframe information and previews of the data.</w:t>
-      </w:r>
-    </w:p>
-    <w:p>
-      <w:r>
-        <w:rPr>
-          <w:b/>
-          <w:bCs/>
-        </w:rPr>
-        <w:t>2. Transition to Python Scripts:</w:t>
-      </w:r>
-    </w:p>
-    <w:p>
-      <w:pPr>
-        <w:numPr>
-          <w:ilvl w:val="0"/>
-          <w:numId w:val="7"/>
-        </w:numPr>
-      </w:pPr>
-      <w:r>
-        <w:rPr>
-          <w:b/>
-          <w:bCs/>
-        </w:rPr>
-        <w:t>Goal:</w:t>
-      </w:r>
-      <w:r>
-        <w:t> To move from a more flexible jupyter notebook, to more robust and structured production-ready python scripts.</w:t>
-      </w:r>
-    </w:p>
-    <w:p>
-      <w:pPr>
-        <w:numPr>
-          <w:ilvl w:val="0"/>
-          <w:numId w:val="7"/>
-        </w:numPr>
-      </w:pPr>
-      <w:r>
-        <w:rPr>
-          <w:b/>
-          <w:bCs/>
-        </w:rPr>
-        <w:t>Approach:</w:t>
-      </w:r>
-      <w:r>
-        <w:t> We moved from a single jupyter notebook file to the following two python scripts: fetch_and_save_data.py to pull data and save it as a JSON file, and create_dataframes.py to read the local file and create the DataFrames.</w:t>
-      </w:r>
-    </w:p>
-    <w:p>
-      <w:pPr>
-        <w:numPr>
-          <w:ilvl w:val="0"/>
-          <w:numId w:val="7"/>
-        </w:numPr>
-      </w:pPr>
-      <w:r>
-        <w:rPr>
-          <w:b/>
-          <w:bCs/>
-        </w:rPr>
-        <w:t>Files created:</w:t>
+          <w:numId w:val="11"/>
+        </w:numPr>
+      </w:pPr>
+      <w:proofErr w:type="spellStart"/>
+      <w:r>
+        <w:t>PermittedEquipment</w:t>
+      </w:r>
+      <w:proofErr w:type="spellEnd"/>
+      <w:r>
+        <w:t xml:space="preserve"> (Permitted equipment at each campsite)</w:t>
       </w:r>
     </w:p>
     <w:p>
       <w:pPr>
         <w:numPr>
           <w:ilvl w:val="1"/>
-          <w:numId w:val="7"/>
-        </w:numPr>
-      </w:pPr>
-      <w:r>
-        <w:t>fetch_and_save_data.py: This script now handles all API calls for fetching raw data (facilities) </w:t>
-      </w:r>
-      <w:r>
-        <w:rPr>
-          <w:i/>
-          <w:iCs/>
-        </w:rPr>
-        <w:t>and</w:t>
-      </w:r>
-      <w:r>
-        <w:t> related data (campsites, events), and saves this information to a facilities_data.json file in the json_output directory.</w:t>
+          <w:numId w:val="11"/>
+        </w:numPr>
+      </w:pPr>
+      <w:proofErr w:type="spellStart"/>
+      <w:r>
+        <w:t>FacilityAddress</w:t>
+      </w:r>
+      <w:proofErr w:type="spellEnd"/>
+      <w:r>
+        <w:t xml:space="preserve"> (addresses associated with each facility)</w:t>
       </w:r>
     </w:p>
     <w:p>
       <w:pPr>
         <w:numPr>
           <w:ilvl w:val="1"/>
-          <w:numId w:val="7"/>
-        </w:numPr>
-      </w:pPr>
-      <w:r>
-        <w:t>create_dataframes.py: This script loads the raw JSON data from the file and transforms it into multiple pandas DataFrames and outputs them to CSV files in the csv_output directory.</w:t>
-      </w:r>
-    </w:p>
-    <w:p>
-      <w:pPr>
-        <w:numPr>
-          <w:ilvl w:val="0"/>
-          <w:numId w:val="7"/>
-        </w:numPr>
-      </w:pPr>
-      <w:r>
-        <w:rPr>
-          <w:b/>
-          <w:bCs/>
-        </w:rPr>
-        <w:t>Output:</w:t>
-      </w:r>
-      <w:r>
-        <w:t> The first script outputs a single JSON file, and the second one outputs various different CSV files and prints their data to the console.</w:t>
-      </w:r>
-    </w:p>
-    <w:p>
-      <w:pPr>
-        <w:rPr>
-          <w:b/>
-          <w:bCs/>
-        </w:rPr>
-      </w:pPr>
-    </w:p>
-    <w:p>
-      <w:r>
-        <w:rPr>
-          <w:b/>
-          <w:bCs/>
-        </w:rPr>
+          <w:numId w:val="11"/>
+        </w:numPr>
+      </w:pPr>
+      <w:proofErr w:type="spellStart"/>
+      <w:r>
+        <w:t>CampsiteAttributes</w:t>
+      </w:r>
+      <w:proofErr w:type="spellEnd"/>
+      <w:r>
+        <w:t xml:space="preserve"> (Additional Attributes for the campsite)</w:t>
+      </w:r>
+    </w:p>
+    <w:p>
+      <w:pPr>
+        <w:numPr>
+          <w:ilvl w:val="0"/>
+          <w:numId w:val="11"/>
+        </w:numPr>
+      </w:pPr>
+      <w:r>
+        <w:rPr>
+          <w:b/>
+          <w:bCs/>
+        </w:rPr>
+        <w:t>Data Loading:</w:t>
+      </w:r>
+      <w:r>
+        <w:t> We used the COPY command to load CSV data into the corresponding tables.</w:t>
+      </w:r>
+    </w:p>
+    <w:p>
+      <w:pPr>
+        <w:numPr>
+          <w:ilvl w:val="0"/>
+          <w:numId w:val="11"/>
+        </w:numPr>
+      </w:pPr>
+      <w:r>
+        <w:rPr>
+          <w:b/>
+          <w:bCs/>
+        </w:rPr>
+        <w:t>Primary and Foreign Keys:</w:t>
+      </w:r>
+      <w:r>
+        <w:t> We used ALTER TABLE to set up the primary key constraints and the foreign key relationships to ensure data integrity and to link the tables based on those key values.</w:t>
+      </w:r>
+    </w:p>
+    <w:p>
+      <w:r>
+        <w:rPr>
+          <w:b/>
+          <w:bCs/>
+        </w:rPr>
+        <w:t>II. Our Data Engineering Journey: The Scripting Phase</w:t>
+      </w:r>
+    </w:p>
+    <w:p>
+      <w:pPr>
+        <w:numPr>
+          <w:ilvl w:val="0"/>
+          <w:numId w:val="12"/>
+        </w:numPr>
+      </w:pPr>
+      <w:r>
+        <w:rPr>
+          <w:b/>
+          <w:bCs/>
+        </w:rPr>
+        <w:t>Initial Steps (Jupyter Notebook):</w:t>
+      </w:r>
+      <w:r>
+        <w:t xml:space="preserve"> We began by creating a </w:t>
+      </w:r>
+      <w:r>
+        <w:t>Jupyter notebook to explore the available data quickly. This allowed us to test our logic and review the data quickly. We were able to quickly make API calls, see data frames</w:t>
+      </w:r>
+      <w:r>
+        <w:t>, and understand the structure of the API responses.</w:t>
+      </w:r>
+    </w:p>
+    <w:p>
+      <w:pPr>
+        <w:numPr>
+          <w:ilvl w:val="0"/>
+          <w:numId w:val="12"/>
+        </w:numPr>
+      </w:pPr>
+      <w:r>
+        <w:rPr>
+          <w:b/>
+          <w:bCs/>
+        </w:rPr>
+        <w:t>Transition to Python Scripts:</w:t>
+      </w:r>
+      <w:r>
+        <w:t> We moved to a more production-ready method, and therefore, we created separate Python scripts for the following:</w:t>
+      </w:r>
+    </w:p>
+    <w:p>
+      <w:pPr>
+        <w:numPr>
+          <w:ilvl w:val="1"/>
+          <w:numId w:val="12"/>
+        </w:numPr>
+      </w:pPr>
+      <w:r>
         <w:lastRenderedPageBreak/>
-        <w:t>3. Key Problems and Fixes Implemented:</w:t>
-      </w:r>
-    </w:p>
-    <w:p>
-      <w:pPr>
-        <w:numPr>
-          <w:ilvl w:val="0"/>
-          <w:numId w:val="8"/>
+        <w:t>fetch_and_save_data.py: Responsible for fetching all of the data from the API (main facilities</w:t>
+      </w:r>
+      <w:r>
+        <w:t>, activities</w:t>
+      </w:r>
+      <w:r>
+        <w:t xml:space="preserve">, </w:t>
+      </w:r>
+      <w:r>
+        <w:t xml:space="preserve">and </w:t>
+      </w:r>
+      <w:r>
+        <w:t>campsites data) and saving it to a single local JSON file.</w:t>
+      </w:r>
+    </w:p>
+    <w:p>
+      <w:pPr>
+        <w:numPr>
+          <w:ilvl w:val="1"/>
+          <w:numId w:val="12"/>
+        </w:numPr>
+      </w:pPr>
+      <w:r>
+        <w:t xml:space="preserve">create_dataframes.py: This file is used </w:t>
+      </w:r>
+      <w:r>
+        <w:t>to pull the local JSON file, process the data to create multiple data frames,</w:t>
+      </w:r>
+      <w:r>
+        <w:t xml:space="preserve"> and output them to a series of CSV files.</w:t>
+      </w:r>
+    </w:p>
+    <w:p>
+      <w:pPr>
+        <w:numPr>
+          <w:ilvl w:val="0"/>
+          <w:numId w:val="12"/>
         </w:numPr>
       </w:pPr>
       <w:r>
@@ -281,150 +326,82 @@
         </w:rPr>
         <w:t>API Key Management:</w:t>
       </w:r>
-    </w:p>
-    <w:p>
-      <w:pPr>
-        <w:numPr>
-          <w:ilvl w:val="1"/>
-          <w:numId w:val="8"/>
-        </w:numPr>
-      </w:pPr>
-      <w:r>
-        <w:rPr>
-          <w:b/>
-          <w:bCs/>
-        </w:rPr>
-        <w:t>Problem:</w:t>
-      </w:r>
-      <w:r>
-        <w:t> Hardcoded API keys directly in the code, which was a security risk.</w:t>
-      </w:r>
-    </w:p>
-    <w:p>
-      <w:pPr>
-        <w:numPr>
-          <w:ilvl w:val="1"/>
-          <w:numId w:val="8"/>
-        </w:numPr>
-      </w:pPr>
-      <w:r>
-        <w:rPr>
-          <w:b/>
-          <w:bCs/>
-        </w:rPr>
-        <w:t>Solution:</w:t>
-      </w:r>
-      <w:r>
-        <w:t> Moved the API key to a separate config/api_keys.py file and set up the .gitignore file to make sure that file was not being tracked.</w:t>
-      </w:r>
-    </w:p>
-    <w:p>
-      <w:pPr>
-        <w:numPr>
-          <w:ilvl w:val="0"/>
-          <w:numId w:val="8"/>
-        </w:numPr>
-      </w:pPr>
-      <w:r>
-        <w:rPr>
-          <w:b/>
-          <w:bCs/>
-        </w:rPr>
-        <w:t>Generalizing the Fetch Method:</w:t>
-      </w:r>
-    </w:p>
-    <w:p>
-      <w:pPr>
-        <w:numPr>
-          <w:ilvl w:val="1"/>
-          <w:numId w:val="8"/>
-        </w:numPr>
-      </w:pPr>
-      <w:r>
-        <w:rPr>
-          <w:b/>
-          <w:bCs/>
-        </w:rPr>
-        <w:t>Problem:</w:t>
-      </w:r>
-      <w:r>
-        <w:t> The initial fetch_ridb_data was specific to facilities, making it difficult to reuse for activities, campsites etc.</w:t>
-      </w:r>
-    </w:p>
-    <w:p>
-      <w:pPr>
-        <w:numPr>
-          <w:ilvl w:val="1"/>
-          <w:numId w:val="8"/>
-        </w:numPr>
-      </w:pPr>
-      <w:r>
-        <w:rPr>
-          <w:b/>
-          <w:bCs/>
-        </w:rPr>
-        <w:t>Solution:</w:t>
-      </w:r>
-      <w:r>
-        <w:t> Introduced an endpoint parameter to the function to allow for more dynamic fetching of multiple different API endpoints. We also added a states parameter to allow for multiple different states to be pulled.</w:t>
-      </w:r>
-    </w:p>
-    <w:p>
-      <w:pPr>
-        <w:numPr>
-          <w:ilvl w:val="0"/>
-          <w:numId w:val="8"/>
-        </w:numPr>
-      </w:pPr>
-      <w:r>
-        <w:rPr>
-          <w:b/>
-          <w:bCs/>
-        </w:rPr>
-        <w:t>Rate Limiting:</w:t>
-      </w:r>
-    </w:p>
-    <w:p>
-      <w:pPr>
-        <w:numPr>
-          <w:ilvl w:val="1"/>
-          <w:numId w:val="8"/>
-        </w:numPr>
-      </w:pPr>
-      <w:r>
-        <w:rPr>
-          <w:b/>
-          <w:bCs/>
-        </w:rPr>
-        <w:t>Problem:</w:t>
-      </w:r>
-      <w:r>
-        <w:t> Initially, the script made API calls too quickly, potentially getting blocked by the server.</w:t>
-      </w:r>
-    </w:p>
-    <w:p>
-      <w:pPr>
-        <w:numPr>
-          <w:ilvl w:val="1"/>
-          <w:numId w:val="8"/>
-        </w:numPr>
-      </w:pPr>
-      <w:r>
-        <w:rPr>
-          <w:b/>
-          <w:bCs/>
-        </w:rPr>
-        <w:t>Solution:</w:t>
-      </w:r>
-      <w:r>
-        <w:t> Implemented a global time.sleep(rate_limit_delay) to introduce a delay between API calls to limit calls to the main API, and a separate counter and time delay within the fetch_ridb_related_data to respect the related calls limits. We have also added timeouts for all API calls.</w:t>
-      </w:r>
-    </w:p>
-    <w:p>
-      <w:pPr>
-        <w:numPr>
-          <w:ilvl w:val="0"/>
-          <w:numId w:val="8"/>
+      <w:r>
+        <w:t xml:space="preserve"> We removed hardcoded API keys from our code by moving it to a config file and adding that file </w:t>
+      </w:r>
+      <w:proofErr w:type="gramStart"/>
+      <w:r>
+        <w:t>to .</w:t>
+      </w:r>
+      <w:proofErr w:type="spellStart"/>
+      <w:r>
+        <w:t>gitignore</w:t>
+      </w:r>
+      <w:proofErr w:type="spellEnd"/>
+      <w:proofErr w:type="gramEnd"/>
+      <w:r>
+        <w:t>.</w:t>
+      </w:r>
+    </w:p>
+    <w:p>
+      <w:pPr>
+        <w:numPr>
+          <w:ilvl w:val="0"/>
+          <w:numId w:val="12"/>
+        </w:numPr>
+      </w:pPr>
+      <w:r>
+        <w:rPr>
+          <w:b/>
+          <w:bCs/>
+        </w:rPr>
+        <w:t>Generalizing the fetch method:</w:t>
+      </w:r>
+      <w:r>
+        <w:t> We added flexibility to our fetch script by allowing us to pull from different API endpoints, by using a new endpoint parameter, also added a </w:t>
+      </w:r>
+      <w:proofErr w:type="spellStart"/>
+      <w:r>
+        <w:t>states</w:t>
+      </w:r>
+      <w:proofErr w:type="spellEnd"/>
+      <w:r>
+        <w:t> parameter to pull data from various states.</w:t>
+      </w:r>
+    </w:p>
+    <w:p>
+      <w:pPr>
+        <w:numPr>
+          <w:ilvl w:val="0"/>
+          <w:numId w:val="12"/>
+        </w:numPr>
+      </w:pPr>
+      <w:r>
+        <w:rPr>
+          <w:b/>
+          <w:bCs/>
+        </w:rPr>
+        <w:t>Rate Limiting and Timeouts:</w:t>
+      </w:r>
+      <w:r>
+        <w:t> We used </w:t>
+      </w:r>
+      <w:proofErr w:type="spellStart"/>
+      <w:proofErr w:type="gramStart"/>
+      <w:r>
+        <w:t>time.sleep</w:t>
+      </w:r>
+      <w:proofErr w:type="spellEnd"/>
+      <w:proofErr w:type="gramEnd"/>
+      <w:r>
+        <w:t>() to ensure we were respecting rate limits of the API, and we also added timeouts to improve reliability when API's take too long to response. We also made changes to our fetch logic to adhere to the different rate limits for main calls vs related calls.</w:t>
+      </w:r>
+    </w:p>
+    <w:p>
+      <w:pPr>
+        <w:numPr>
+          <w:ilvl w:val="0"/>
+          <w:numId w:val="12"/>
         </w:numPr>
       </w:pPr>
       <w:r>
@@ -434,265 +411,77 @@
         </w:rPr>
         <w:t>Data Normalization and Duplication Issues:</w:t>
       </w:r>
-    </w:p>
-    <w:p>
-      <w:pPr>
-        <w:numPr>
-          <w:ilvl w:val="1"/>
-          <w:numId w:val="8"/>
-        </w:numPr>
-      </w:pPr>
-      <w:r>
-        <w:rPr>
-          <w:b/>
-          <w:bCs/>
-        </w:rPr>
-        <w:t>Problem:</w:t>
-      </w:r>
-      <w:r>
-        <w:t> The initial dataset had repeating, nested data structures, like PERMITTEDEQUIPMENT and ATTRIBUTES and would create duplicate campsite IDs if not handled correctly.</w:t>
-      </w:r>
-    </w:p>
-    <w:p>
-      <w:pPr>
-        <w:numPr>
-          <w:ilvl w:val="1"/>
-          <w:numId w:val="8"/>
-        </w:numPr>
-      </w:pPr>
-      <w:r>
-        <w:rPr>
-          <w:b/>
-          <w:bCs/>
-        </w:rPr>
-        <w:t>Solution:</w:t>
-      </w:r>
-      <w:r>
-        <w:t> We created a separate dataframe for permitted_equipment_df and campsite_attributes_df to flatten this data and remove the nested columns in the main campsites_df table.</w:t>
-      </w:r>
-    </w:p>
-    <w:p>
-      <w:pPr>
-        <w:numPr>
-          <w:ilvl w:val="0"/>
-          <w:numId w:val="8"/>
-        </w:numPr>
-      </w:pPr>
-      <w:r>
-        <w:rPr>
-          <w:b/>
-          <w:bCs/>
-        </w:rPr>
-        <w:t>Data Loading</w:t>
-      </w:r>
-    </w:p>
-    <w:p>
-      <w:pPr>
-        <w:numPr>
-          <w:ilvl w:val="1"/>
-          <w:numId w:val="8"/>
-        </w:numPr>
-      </w:pPr>
-      <w:r>
-        <w:rPr>
-          <w:b/>
-          <w:bCs/>
-        </w:rPr>
-        <w:t>Problem:</w:t>
-      </w:r>
-      <w:r>
-        <w:t> The code was not efficiently using the JSON data and was making too many API calls, therefore was having issues with performance.</w:t>
-      </w:r>
-    </w:p>
-    <w:p>
-      <w:pPr>
-        <w:numPr>
-          <w:ilvl w:val="1"/>
-          <w:numId w:val="8"/>
-        </w:numPr>
-      </w:pPr>
-      <w:r>
-        <w:rPr>
-          <w:b/>
-          <w:bCs/>
-        </w:rPr>
-        <w:t>Solution:</w:t>
-      </w:r>
-      <w:r>
-        <w:t xml:space="preserve"> Refactored code to remove API calls from create_dataframes.py and have it only deal with local files, then included API calls for related data in fetch_and_save_data.py so that it </w:t>
-      </w:r>
-      <w:r>
-        <w:lastRenderedPageBreak/>
-        <w:t xml:space="preserve">fetches all data (including related data) at one time and outputs that to a single </w:t>
-      </w:r>
-      <w:r>
-        <w:t>JSON</w:t>
-      </w:r>
-      <w:r>
-        <w:t xml:space="preserve"> file.</w:t>
-      </w:r>
-    </w:p>
-    <w:p>
-      <w:pPr>
-        <w:numPr>
-          <w:ilvl w:val="0"/>
-          <w:numId w:val="8"/>
-        </w:numPr>
-      </w:pPr>
-      <w:r>
-        <w:rPr>
-          <w:b/>
-          <w:bCs/>
-        </w:rPr>
-        <w:t>Incomplete Data</w:t>
-      </w:r>
-      <w:r>
-        <w:t>:</w:t>
-      </w:r>
-    </w:p>
-    <w:p>
-      <w:pPr>
-        <w:numPr>
-          <w:ilvl w:val="1"/>
-          <w:numId w:val="8"/>
-        </w:numPr>
-      </w:pPr>
-      <w:r>
-        <w:rPr>
-          <w:b/>
-          <w:bCs/>
-        </w:rPr>
-        <w:t>Problem</w:t>
-      </w:r>
-      <w:r>
-        <w:t>: Not all of the necessary data was being returned from the API.</w:t>
-      </w:r>
-    </w:p>
-    <w:p>
-      <w:pPr>
-        <w:numPr>
-          <w:ilvl w:val="1"/>
-          <w:numId w:val="8"/>
-        </w:numPr>
-      </w:pPr>
-      <w:r>
-        <w:rPr>
-          <w:b/>
-          <w:bCs/>
-        </w:rPr>
-        <w:t>Solution:</w:t>
-      </w:r>
-      <w:r>
-        <w:t> We included the parameter full=true so that the /facilities API endpoint now returns the complete dataset that is required.</w:t>
-      </w:r>
-    </w:p>
-    <w:p>
-      <w:pPr>
-        <w:numPr>
-          <w:ilvl w:val="0"/>
-          <w:numId w:val="8"/>
-        </w:numPr>
-      </w:pPr>
-      <w:r>
-        <w:rPr>
-          <w:b/>
-          <w:bCs/>
-        </w:rPr>
-        <w:t>Improved Output:</w:t>
-      </w:r>
-    </w:p>
-    <w:p>
-      <w:pPr>
-        <w:numPr>
-          <w:ilvl w:val="1"/>
-          <w:numId w:val="8"/>
-        </w:numPr>
-      </w:pPr>
-      <w:r>
-        <w:rPr>
-          <w:b/>
-          <w:bCs/>
-        </w:rPr>
-        <w:t>Problem:</w:t>
-      </w:r>
-      <w:r>
-        <w:t> Initially, the output made it difficult to track progress, especially when pulling a lot of data.</w:t>
-      </w:r>
-    </w:p>
-    <w:p>
-      <w:pPr>
-        <w:numPr>
-          <w:ilvl w:val="1"/>
-          <w:numId w:val="8"/>
-        </w:numPr>
-      </w:pPr>
-      <w:r>
-        <w:rPr>
-          <w:b/>
-          <w:bCs/>
-        </w:rPr>
-        <w:t>Solution:</w:t>
-      </w:r>
-      <w:r>
-        <w:t> Introduced a progress indicator with timestamps (... Time) while fetching the data to provide visual feedback that the script is running and how long the processes were taking.</w:t>
-      </w:r>
-    </w:p>
-    <w:p>
-      <w:pPr>
-        <w:numPr>
-          <w:ilvl w:val="0"/>
-          <w:numId w:val="8"/>
-        </w:numPr>
-      </w:pPr>
-      <w:r>
-        <w:rPr>
-          <w:b/>
-          <w:bCs/>
-        </w:rPr>
-        <w:t>File Output Path:</w:t>
-      </w:r>
-    </w:p>
-    <w:p>
-      <w:pPr>
-        <w:numPr>
-          <w:ilvl w:val="1"/>
-          <w:numId w:val="8"/>
-        </w:numPr>
-      </w:pPr>
-      <w:r>
-        <w:rPr>
-          <w:b/>
-          <w:bCs/>
-        </w:rPr>
-        <w:t>Problem:</w:t>
-      </w:r>
-      <w:r>
-        <w:t> Initially, the file output was saved relative to the location of the script, making it difficult to control where the files were saved.</w:t>
-      </w:r>
-    </w:p>
-    <w:p>
-      <w:pPr>
-        <w:numPr>
-          <w:ilvl w:val="1"/>
-          <w:numId w:val="8"/>
-        </w:numPr>
-      </w:pPr>
-      <w:r>
-        <w:rPr>
-          <w:b/>
-          <w:bCs/>
-        </w:rPr>
-        <w:t>Solution:</w:t>
-      </w:r>
-      <w:r>
-        <w:t> We modified the code to create an output path relative to the root of your project using the syntax "../csv_output" and "json_output".</w:t>
-      </w:r>
-    </w:p>
-    <w:p>
-      <w:pPr>
-        <w:numPr>
-          <w:ilvl w:val="0"/>
-          <w:numId w:val="8"/>
+      <w:r>
+        <w:t xml:space="preserve"> We have removed redundant nested data by creating separate </w:t>
+      </w:r>
+      <w:proofErr w:type="spellStart"/>
+      <w:r>
+        <w:t>dataframes</w:t>
+      </w:r>
+      <w:proofErr w:type="spellEnd"/>
+      <w:r>
+        <w:t>.</w:t>
+      </w:r>
+    </w:p>
+    <w:p>
+      <w:pPr>
+        <w:numPr>
+          <w:ilvl w:val="0"/>
+          <w:numId w:val="12"/>
+        </w:numPr>
+      </w:pPr>
+      <w:r>
+        <w:rPr>
+          <w:b/>
+          <w:bCs/>
+        </w:rPr>
+        <w:t>Improved Output Feedback:</w:t>
+      </w:r>
+      <w:r>
+        <w:t> We added time stamps to the progress output so you can know when new API calls are being made, as well as how long those calls are taking.</w:t>
+      </w:r>
+    </w:p>
+    <w:p>
+      <w:pPr>
+        <w:numPr>
+          <w:ilvl w:val="0"/>
+          <w:numId w:val="12"/>
+        </w:numPr>
+      </w:pPr>
+      <w:r>
+        <w:rPr>
+          <w:b/>
+          <w:bCs/>
+        </w:rPr>
+        <w:t>Incomplete Data:</w:t>
+      </w:r>
+      <w:r>
+        <w:t> We fixed an issue where the Address data was missing by including full=true in our fetch statement.</w:t>
+      </w:r>
+    </w:p>
+    <w:p>
+      <w:pPr>
+        <w:numPr>
+          <w:ilvl w:val="0"/>
+          <w:numId w:val="12"/>
+        </w:numPr>
+      </w:pPr>
+      <w:r>
+        <w:rPr>
+          <w:b/>
+          <w:bCs/>
+        </w:rPr>
+        <w:t>Data Types and Structure</w:t>
+      </w:r>
+      <w:r>
+        <w:t> We also added checks and constraints for various data types to ensure that we were outputting consistent data.</w:t>
+      </w:r>
+    </w:p>
+    <w:p>
+      <w:pPr>
+        <w:numPr>
+          <w:ilvl w:val="0"/>
+          <w:numId w:val="12"/>
         </w:numPr>
       </w:pPr>
       <w:r>
@@ -702,109 +491,64 @@
         </w:rPr>
         <w:t>Incorrect Looping:</w:t>
       </w:r>
-    </w:p>
-    <w:p>
-      <w:pPr>
-        <w:numPr>
-          <w:ilvl w:val="1"/>
-          <w:numId w:val="8"/>
-        </w:numPr>
-      </w:pPr>
-      <w:r>
-        <w:rPr>
-          <w:b/>
-          <w:bCs/>
-        </w:rPr>
-        <w:t>Problem:</w:t>
-      </w:r>
-      <w:r>
-        <w:t> The loops had an issue where they were not terminating correctly and the script could seem like it was getting stuck.</w:t>
-      </w:r>
-    </w:p>
-    <w:p>
-      <w:pPr>
-        <w:numPr>
-          <w:ilvl w:val="1"/>
-          <w:numId w:val="8"/>
-        </w:numPr>
-      </w:pPr>
-      <w:r>
-        <w:rPr>
-          <w:b/>
-          <w:bCs/>
-        </w:rPr>
-        <w:t>Solution:</w:t>
-      </w:r>
-      <w:r>
-        <w:t> Corrected the loop logic to make sure they are now working correctly with a while loop inside of a for loop.</w:t>
-      </w:r>
-    </w:p>
-    <w:p>
-      <w:pPr>
-        <w:numPr>
-          <w:ilvl w:val="0"/>
-          <w:numId w:val="8"/>
-        </w:numPr>
-      </w:pPr>
-      <w:r>
-        <w:rPr>
-          <w:b/>
-          <w:bCs/>
-        </w:rPr>
-        <w:t>Unnecessary Imports:</w:t>
-      </w:r>
-    </w:p>
-    <w:p>
-      <w:pPr>
-        <w:numPr>
-          <w:ilvl w:val="1"/>
-          <w:numId w:val="8"/>
-        </w:numPr>
-      </w:pPr>
-      <w:r>
-        <w:rPr>
-          <w:b/>
-          <w:bCs/>
-        </w:rPr>
-        <w:t>Problem:</w:t>
-      </w:r>
-      <w:r>
-        <w:t> There were unneeded import statements in the create_dataframes.py code that were not needed.</w:t>
-      </w:r>
-    </w:p>
-    <w:p>
-      <w:pPr>
-        <w:numPr>
-          <w:ilvl w:val="1"/>
-          <w:numId w:val="8"/>
-        </w:numPr>
-      </w:pPr>
-      <w:r>
-        <w:rPr>
-          <w:b/>
-          <w:bCs/>
-        </w:rPr>
-        <w:t>Solution:</w:t>
-      </w:r>
-      <w:r>
-        <w:t> We removed all of these imports and removed any calls to functions that used those import statements.</w:t>
-      </w:r>
-    </w:p>
-    <w:p>
-      <w:pPr>
-        <w:ind w:left="720"/>
-      </w:pPr>
-    </w:p>
-    <w:p>
-      <w:pPr>
-        <w:ind w:left="720"/>
-      </w:pPr>
-    </w:p>
-    <w:p>
-      <w:pPr>
-        <w:numPr>
-          <w:ilvl w:val="0"/>
-          <w:numId w:val="8"/>
+      <w:r>
+        <w:t> We corrected an error that caused some of our loops to terminate too early and not pull all of the data.</w:t>
+      </w:r>
+    </w:p>
+    <w:p>
+      <w:pPr>
+        <w:numPr>
+          <w:ilvl w:val="0"/>
+          <w:numId w:val="12"/>
+        </w:numPr>
+      </w:pPr>
+      <w:r>
+        <w:rPr>
+          <w:b/>
+          <w:bCs/>
+        </w:rPr>
+        <w:t>Unnecessary</w:t>
+      </w:r>
+      <w:r>
+        <w:rPr>
+          <w:b/>
+          <w:bCs/>
+        </w:rPr>
+        <w:t xml:space="preserve"> Code:</w:t>
+      </w:r>
+      <w:r>
+        <w:t xml:space="preserve"> We have removed code that was not needed, as well as functions that were no longer being used. We also removed API calls from the data processing file, so </w:t>
+      </w:r>
+      <w:r>
+        <w:t>it was more focused on data transformation, improving</w:t>
+      </w:r>
+      <w:r>
+        <w:t xml:space="preserve"> readability and performance.</w:t>
+      </w:r>
+    </w:p>
+    <w:p>
+      <w:pPr>
+        <w:numPr>
+          <w:ilvl w:val="0"/>
+          <w:numId w:val="12"/>
+        </w:numPr>
+      </w:pPr>
+      <w:r>
+        <w:rPr>
+          <w:b/>
+          <w:bCs/>
+        </w:rPr>
+        <w:t>Missing Imports</w:t>
+      </w:r>
+      <w:r>
+        <w:t>: We added import statements where they were missing to resolve run time errors.</w:t>
+      </w:r>
+    </w:p>
+    <w:p>
+      <w:pPr>
+        <w:numPr>
+          <w:ilvl w:val="0"/>
+          <w:numId w:val="12"/>
         </w:numPr>
       </w:pPr>
       <w:r>
@@ -816,289 +560,1401 @@
         <w:t>Incorrect Data Checks</w:t>
       </w:r>
       <w:r>
-        <w:t>:</w:t>
+        <w:t> We refined the data checks to properly load all of the data and prevent exiting loops too early.</w:t>
+      </w:r>
+    </w:p>
+    <w:p>
+      <w:pPr>
+        <w:numPr>
+          <w:ilvl w:val="0"/>
+          <w:numId w:val="12"/>
+        </w:numPr>
+      </w:pPr>
+      <w:r>
+        <w:rPr>
+          <w:b/>
+          <w:bCs/>
+        </w:rPr>
+        <w:t>Incorrect Column Names:</w:t>
+      </w:r>
+      <w:r>
+        <w:t> We identified and corrected several column name issues.</w:t>
+      </w:r>
+    </w:p>
+    <w:p>
+      <w:pPr>
+        <w:numPr>
+          <w:ilvl w:val="0"/>
+          <w:numId w:val="12"/>
+        </w:numPr>
+      </w:pPr>
+      <w:r>
+        <w:rPr>
+          <w:b/>
+          <w:bCs/>
+        </w:rPr>
+        <w:t>JSON String Format:</w:t>
+      </w:r>
+      <w:r>
+        <w:t xml:space="preserve"> We identified that the </w:t>
+      </w:r>
+      <w:r>
+        <w:t>GEO</w:t>
+      </w:r>
+      <w:r>
+        <w:t xml:space="preserve">JSON data included single quotes, which made it not a valid </w:t>
+      </w:r>
+      <w:r>
+        <w:t>JSON</w:t>
+      </w:r>
+      <w:r>
+        <w:t xml:space="preserve"> format. We corrected this by replacing the single quotes with double quotes.</w:t>
+      </w:r>
+    </w:p>
+    <w:p>
+      <w:pPr>
+        <w:numPr>
+          <w:ilvl w:val="0"/>
+          <w:numId w:val="12"/>
+        </w:numPr>
+      </w:pPr>
+      <w:r>
+        <w:rPr>
+          <w:b/>
+          <w:bCs/>
+        </w:rPr>
+        <w:t>Over-Inflated Table</w:t>
+      </w:r>
+      <w:r>
+        <w:t> We identified that we were creating duplicate data when we merged in the permitted equipment information and then fixed that by not including the joined tables in our final version.</w:t>
+      </w:r>
+    </w:p>
+    <w:p>
+      <w:r>
+        <w:rPr>
+          <w:b/>
+          <w:bCs/>
+        </w:rPr>
+        <w:t>III. Database Design and Loading:</w:t>
+      </w:r>
+    </w:p>
+    <w:p>
+      <w:pPr>
+        <w:numPr>
+          <w:ilvl w:val="0"/>
+          <w:numId w:val="13"/>
+        </w:numPr>
+      </w:pPr>
+      <w:r>
+        <w:rPr>
+          <w:b/>
+          <w:bCs/>
+        </w:rPr>
+        <w:t>Initial Data Model:</w:t>
+      </w:r>
+      <w:r>
+        <w:t> We started with a basic understanding of the data structure and iteratively refined it into a more normalized schema</w:t>
+      </w:r>
+      <w:r>
+        <w:t>.  Then, we</w:t>
+      </w:r>
+      <w:r>
+        <w:t xml:space="preserve"> used a mix of Python data types (e.g., bool, float64, int64, and object), which we later mapped to PostgreSQL types.</w:t>
+      </w:r>
+    </w:p>
+    <w:p>
+      <w:pPr>
+        <w:numPr>
+          <w:ilvl w:val="0"/>
+          <w:numId w:val="13"/>
+        </w:numPr>
+      </w:pPr>
+      <w:r>
+        <w:rPr>
+          <w:b/>
+          <w:bCs/>
+        </w:rPr>
+        <w:t>Table Creation:</w:t>
+      </w:r>
+      <w:r>
+        <w:t xml:space="preserve"> We used CREATE TABLE statements within </w:t>
+      </w:r>
+      <w:proofErr w:type="spellStart"/>
+      <w:r>
+        <w:t>pgAdmin</w:t>
+      </w:r>
+      <w:proofErr w:type="spellEnd"/>
+      <w:r>
+        <w:t xml:space="preserve"> and also used scripts to define the schema based on our current </w:t>
+      </w:r>
+      <w:proofErr w:type="spellStart"/>
+      <w:r>
+        <w:t>dataframes</w:t>
+      </w:r>
+      <w:proofErr w:type="spellEnd"/>
+      <w:r>
+        <w:t>.</w:t>
+      </w:r>
+    </w:p>
+    <w:p>
+      <w:pPr>
+        <w:numPr>
+          <w:ilvl w:val="0"/>
+          <w:numId w:val="13"/>
+        </w:numPr>
+      </w:pPr>
+      <w:r>
+        <w:rPr>
+          <w:b/>
+          <w:bCs/>
+        </w:rPr>
+        <w:t>Data Loading:</w:t>
+      </w:r>
+      <w:r>
+        <w:t> We used the COPY command to load CSV data into the corresponding tables.</w:t>
+      </w:r>
+    </w:p>
+    <w:p>
+      <w:pPr>
+        <w:numPr>
+          <w:ilvl w:val="0"/>
+          <w:numId w:val="13"/>
+        </w:numPr>
+      </w:pPr>
+      <w:r>
+        <w:rPr>
+          <w:b/>
+          <w:bCs/>
+        </w:rPr>
+        <w:t>Primary and Foreign Keys:</w:t>
+      </w:r>
+      <w:r>
+        <w:t> We used ALTER TABLE to set up the primary key constraints and the foreign key relationships to ensure data integrity and to link the tables based on those key values.</w:t>
+      </w:r>
+    </w:p>
+    <w:p>
+      <w:pPr>
+        <w:numPr>
+          <w:ilvl w:val="0"/>
+          <w:numId w:val="13"/>
+        </w:numPr>
+      </w:pPr>
+      <w:r>
+        <w:rPr>
+          <w:b/>
+          <w:bCs/>
+        </w:rPr>
+        <w:t>Type Mapping:</w:t>
+      </w:r>
+      <w:r>
+        <w:t xml:space="preserve"> We adjusted the column types from our starting set to TEXT (for strings), FLOAT (for decimals), BIGINT (for large integers), and BOOLEAN for </w:t>
+      </w:r>
+      <w:proofErr w:type="spellStart"/>
+      <w:r>
+        <w:t>boolean</w:t>
+      </w:r>
+      <w:proofErr w:type="spellEnd"/>
+      <w:r>
+        <w:t xml:space="preserve"> values in PostgreSQL.</w:t>
+      </w:r>
+    </w:p>
+    <w:p>
+      <w:pPr>
+        <w:numPr>
+          <w:ilvl w:val="0"/>
+          <w:numId w:val="13"/>
+        </w:numPr>
+      </w:pPr>
+      <w:r>
+        <w:rPr>
+          <w:b/>
+          <w:bCs/>
+        </w:rPr>
+        <w:t>Missing data:</w:t>
+      </w:r>
+      <w:r>
+        <w:t> We addressed issues with NULL values by modifying the schemas to remove the NOT NULL constraint from columns that can have NULL values.</w:t>
+      </w:r>
+    </w:p>
+    <w:p>
+      <w:pPr>
+        <w:numPr>
+          <w:ilvl w:val="0"/>
+          <w:numId w:val="13"/>
+        </w:numPr>
+      </w:pPr>
+      <w:r>
+        <w:rPr>
+          <w:b/>
+          <w:bCs/>
+        </w:rPr>
+        <w:t>Duplicate Key Errors:</w:t>
+      </w:r>
+      <w:r>
+        <w:t> We encountered duplicate key errors when loading data and used TRUNCATE TABLE and ALTER TABLE statements to resolve them, and used the ON CONFLICT DO UPDATE and ON CONFLICT DO NOTHING when appropriate to skip or update records based on duplicated values.</w:t>
+      </w:r>
+    </w:p>
+    <w:p>
+      <w:pPr>
+        <w:numPr>
+          <w:ilvl w:val="0"/>
+          <w:numId w:val="13"/>
+        </w:numPr>
+      </w:pPr>
+      <w:r>
+        <w:rPr>
+          <w:b/>
+          <w:bCs/>
+        </w:rPr>
+        <w:lastRenderedPageBreak/>
+        <w:t>CSV Formatting Issues:</w:t>
+      </w:r>
+      <w:r>
+        <w:t> We addressed unterminated CSV quoted field errors using tools to debug and fix the CSV structure, ensuring correct data loading and removing the unnecessary ESCAPE attribute from your COPY statement.</w:t>
+      </w:r>
+    </w:p>
+    <w:p>
+      <w:pPr>
+        <w:numPr>
+          <w:ilvl w:val="0"/>
+          <w:numId w:val="13"/>
+        </w:numPr>
+      </w:pPr>
+      <w:r>
+        <w:rPr>
+          <w:b/>
+          <w:bCs/>
+        </w:rPr>
+        <w:t>Column Type Issues:</w:t>
+      </w:r>
+      <w:r>
+        <w:t> We addressed the invalid input syntax for type integer errors by changing your column type to TEXT and by correcting the types in your CSV data.</w:t>
+      </w:r>
+    </w:p>
+    <w:p>
+      <w:pPr>
+        <w:numPr>
+          <w:ilvl w:val="0"/>
+          <w:numId w:val="13"/>
+        </w:numPr>
+      </w:pPr>
+      <w:r>
+        <w:rPr>
+          <w:b/>
+          <w:bCs/>
+        </w:rPr>
+        <w:t>Incorrect Data Format:</w:t>
+      </w:r>
+      <w:r>
+        <w:t> We used SQL queries to identify malformed data, and to filter out those records from your results.</w:t>
+      </w:r>
+    </w:p>
+    <w:p>
+      <w:pPr>
+        <w:numPr>
+          <w:ilvl w:val="0"/>
+          <w:numId w:val="13"/>
+        </w:numPr>
+      </w:pPr>
+      <w:r>
+        <w:rPr>
+          <w:b/>
+          <w:bCs/>
+        </w:rPr>
+        <w:t>Validating Records:</w:t>
+      </w:r>
+      <w:r>
+        <w:t> We added SQL statements to filter your records and check that your data has the proper format, and that specific values are as you expect them to be.</w:t>
+      </w:r>
+    </w:p>
+    <w:p>
+      <w:pPr>
+        <w:numPr>
+          <w:ilvl w:val="0"/>
+          <w:numId w:val="13"/>
+        </w:numPr>
+      </w:pPr>
+      <w:r>
+        <w:rPr>
+          <w:b/>
+          <w:bCs/>
+        </w:rPr>
+        <w:t>JSON Formatting</w:t>
+      </w:r>
+      <w:r>
+        <w:t>: We fixed a formatting error where JSON string values in the GEOJSON field were using single quotes, and used </w:t>
+      </w:r>
+      <w:proofErr w:type="gramStart"/>
+      <w:r>
+        <w:t>replace(</w:t>
+      </w:r>
+      <w:proofErr w:type="gramEnd"/>
+      <w:r>
+        <w:t>) to change the format to double quotes which is required by most JSON parsers.</w:t>
+      </w:r>
+    </w:p>
+    <w:p>
+      <w:r>
+        <w:rPr>
+          <w:b/>
+          <w:bCs/>
+        </w:rPr>
+        <w:t xml:space="preserve">IV. Remote Access: Building the </w:t>
+      </w:r>
+      <w:proofErr w:type="spellStart"/>
+      <w:r>
+        <w:rPr>
+          <w:b/>
+          <w:bCs/>
+        </w:rPr>
+        <w:t>FastAPI</w:t>
+      </w:r>
+      <w:proofErr w:type="spellEnd"/>
+      <w:r>
+        <w:rPr>
+          <w:b/>
+          <w:bCs/>
+        </w:rPr>
+        <w:t xml:space="preserve"> API:</w:t>
+      </w:r>
+    </w:p>
+    <w:p>
+      <w:pPr>
+        <w:numPr>
+          <w:ilvl w:val="0"/>
+          <w:numId w:val="14"/>
+        </w:numPr>
+      </w:pPr>
+      <w:proofErr w:type="spellStart"/>
+      <w:r>
+        <w:rPr>
+          <w:b/>
+          <w:bCs/>
+        </w:rPr>
+        <w:t>FastAPI</w:t>
+      </w:r>
+      <w:proofErr w:type="spellEnd"/>
+      <w:r>
+        <w:rPr>
+          <w:b/>
+          <w:bCs/>
+        </w:rPr>
+        <w:t xml:space="preserve"> as the Backbone:</w:t>
+      </w:r>
+      <w:r>
+        <w:t xml:space="preserve"> We used </w:t>
+      </w:r>
+      <w:proofErr w:type="spellStart"/>
+      <w:r>
+        <w:t>FastAPI</w:t>
+      </w:r>
+      <w:proofErr w:type="spellEnd"/>
+      <w:r>
+        <w:t xml:space="preserve"> as the core framework for creating our API.</w:t>
+      </w:r>
+    </w:p>
+    <w:p>
+      <w:pPr>
+        <w:numPr>
+          <w:ilvl w:val="0"/>
+          <w:numId w:val="14"/>
+        </w:numPr>
+      </w:pPr>
+      <w:r>
+        <w:rPr>
+          <w:b/>
+          <w:bCs/>
+        </w:rPr>
+        <w:t>psycopg2 Integration:</w:t>
+      </w:r>
+      <w:r>
+        <w:t> We utilized psycopg2 </w:t>
+      </w:r>
+      <w:r>
+        <w:t>to connect to the PostgreSQL database and execute</w:t>
+      </w:r>
+      <w:r>
+        <w:t xml:space="preserve"> SQL queries.</w:t>
+      </w:r>
+    </w:p>
+    <w:p>
+      <w:pPr>
+        <w:numPr>
+          <w:ilvl w:val="0"/>
+          <w:numId w:val="14"/>
+        </w:numPr>
+      </w:pPr>
+      <w:r>
+        <w:rPr>
+          <w:b/>
+          <w:bCs/>
+        </w:rPr>
+        <w:t>Initial Endpoints:</w:t>
       </w:r>
     </w:p>
     <w:p>
       <w:pPr>
         <w:numPr>
           <w:ilvl w:val="1"/>
-          <w:numId w:val="8"/>
-        </w:numPr>
-      </w:pPr>
-      <w:r>
-        <w:rPr>
-          <w:b/>
-          <w:bCs/>
-        </w:rPr>
-        <w:t>Problem:</w:t>
-      </w:r>
-      <w:r>
-        <w:t> There were checks being done to make sure data existed before performing actions that were causing valid responses to be misinterpreted as errors and exiting the loop prematurely.</w:t>
+          <w:numId w:val="14"/>
+        </w:numPr>
+      </w:pPr>
+      <w:r>
+        <w:t>/</w:t>
+      </w:r>
+      <w:proofErr w:type="gramStart"/>
+      <w:r>
+        <w:t>facilities</w:t>
+      </w:r>
+      <w:proofErr w:type="gramEnd"/>
+      <w:r>
+        <w:t>: To fetch a list of facilities with optional filters for state and ADA accessibility.</w:t>
       </w:r>
     </w:p>
     <w:p>
       <w:pPr>
         <w:numPr>
           <w:ilvl w:val="1"/>
-          <w:numId w:val="8"/>
-        </w:numPr>
-      </w:pPr>
-      <w:r>
-        <w:rPr>
-          <w:b/>
-          <w:bCs/>
-        </w:rPr>
-        <w:t>Solution:</w:t>
-      </w:r>
-      <w:r>
-        <w:t> We updated the error checks so that they were more precise and specific, to ensure we were not skipping over valid records.</w:t>
-      </w:r>
-    </w:p>
-    <w:p>
-      <w:pPr>
-        <w:numPr>
-          <w:ilvl w:val="0"/>
-          <w:numId w:val="8"/>
-        </w:numPr>
-      </w:pPr>
-      <w:r>
-        <w:rPr>
-          <w:b/>
-          <w:bCs/>
-        </w:rPr>
-        <w:t>Missing Address Details:</w:t>
+          <w:numId w:val="14"/>
+        </w:numPr>
+      </w:pPr>
+      <w:r>
+        <w:t>/</w:t>
+      </w:r>
+      <w:proofErr w:type="gramStart"/>
+      <w:r>
+        <w:t>campsites</w:t>
+      </w:r>
+      <w:proofErr w:type="gramEnd"/>
+      <w:r>
+        <w:t>: To retrieve campsite information, including </w:t>
+      </w:r>
+      <w:proofErr w:type="spellStart"/>
+      <w:r>
+        <w:t>AttributeName</w:t>
+      </w:r>
+      <w:proofErr w:type="spellEnd"/>
+      <w:r>
+        <w:t> and </w:t>
+      </w:r>
+      <w:proofErr w:type="spellStart"/>
+      <w:r>
+        <w:t>MaxLength</w:t>
+      </w:r>
+      <w:proofErr w:type="spellEnd"/>
+      <w:r>
+        <w:t>, along with the option to filter the values based on a state.</w:t>
       </w:r>
     </w:p>
     <w:p>
       <w:pPr>
         <w:numPr>
           <w:ilvl w:val="1"/>
-          <w:numId w:val="8"/>
-        </w:numPr>
-      </w:pPr>
-      <w:r>
-        <w:rPr>
-          <w:b/>
-          <w:bCs/>
-        </w:rPr>
-        <w:t>Problem:</w:t>
-      </w:r>
-      <w:r>
-        <w:t> The initial API response lacked address details, even though an address field was present in the response.</w:t>
+          <w:numId w:val="14"/>
+        </w:numPr>
+      </w:pPr>
+      <w:r>
+        <w:t>/</w:t>
+      </w:r>
+      <w:proofErr w:type="gramStart"/>
+      <w:r>
+        <w:t>activities</w:t>
+      </w:r>
+      <w:proofErr w:type="gramEnd"/>
+      <w:r>
+        <w:t>: To retrieve a list of activities, including the facility and activity name, and a description, with the option to filter the value based on a state.</w:t>
+      </w:r>
+    </w:p>
+    <w:p>
+      <w:pPr>
+        <w:numPr>
+          <w:ilvl w:val="0"/>
+          <w:numId w:val="14"/>
+        </w:numPr>
+      </w:pPr>
+      <w:r>
+        <w:rPr>
+          <w:b/>
+          <w:bCs/>
+        </w:rPr>
+        <w:t>JSON Responses:</w:t>
+      </w:r>
+      <w:r>
+        <w:t> All the API endpoints returned data in JSON format, to allow for it to be easily parsed.</w:t>
+      </w:r>
+    </w:p>
+    <w:p>
+      <w:pPr>
+        <w:numPr>
+          <w:ilvl w:val="0"/>
+          <w:numId w:val="14"/>
+        </w:numPr>
+      </w:pPr>
+      <w:r>
+        <w:rPr>
+          <w:b/>
+          <w:bCs/>
+        </w:rPr>
+        <w:t>Adding a Welcome Page:</w:t>
+      </w:r>
+      <w:r>
+        <w:t> We created a root endpoint /, that displayed the name of your API, as well as a list of all the valid API endpoints.</w:t>
+      </w:r>
+    </w:p>
+    <w:p>
+      <w:pPr>
+        <w:numPr>
+          <w:ilvl w:val="0"/>
+          <w:numId w:val="14"/>
+        </w:numPr>
+      </w:pPr>
+      <w:r>
+        <w:rPr>
+          <w:b/>
+          <w:bCs/>
+        </w:rPr>
+        <w:lastRenderedPageBreak/>
+        <w:t>Authentication:</w:t>
+      </w:r>
+      <w:r>
+        <w:t> We used environment variables and a config.py file to store and manage the database password, so it is no longer hardcoded in your code.</w:t>
+      </w:r>
+    </w:p>
+    <w:p>
+      <w:pPr>
+        <w:numPr>
+          <w:ilvl w:val="0"/>
+          <w:numId w:val="14"/>
+        </w:numPr>
+      </w:pPr>
+      <w:r>
+        <w:rPr>
+          <w:b/>
+          <w:bCs/>
+        </w:rPr>
+        <w:t>Extending the API:</w:t>
+      </w:r>
+      <w:r>
+        <w:t> We added more API endpoints for accessing data from each of your tables using the /</w:t>
+      </w:r>
+      <w:proofErr w:type="spellStart"/>
+      <w:r>
+        <w:t>all_tablename</w:t>
+      </w:r>
+      <w:proofErr w:type="spellEnd"/>
+      <w:r>
+        <w:t> naming convention.</w:t>
+      </w:r>
+    </w:p>
+    <w:p>
+      <w:pPr>
+        <w:numPr>
+          <w:ilvl w:val="0"/>
+          <w:numId w:val="14"/>
+        </w:numPr>
+      </w:pPr>
+      <w:r>
+        <w:rPr>
+          <w:b/>
+          <w:bCs/>
+        </w:rPr>
+        <w:t>Filtering and Error Handling:</w:t>
+      </w:r>
+      <w:r>
+        <w:t xml:space="preserve"> We added filters by state and ADA accessible, and we handled JSON decode errors by adding a </w:t>
+      </w:r>
+      <w:proofErr w:type="spellStart"/>
+      <w:proofErr w:type="gramStart"/>
+      <w:r>
+        <w:t>try..</w:t>
+      </w:r>
+      <w:proofErr w:type="gramEnd"/>
+      <w:r>
+        <w:t>except</w:t>
+      </w:r>
+      <w:proofErr w:type="spellEnd"/>
+      <w:r>
+        <w:t xml:space="preserve"> block, and by sanitizing the data using regular expressions, and skipping over records with invalid formatting.</w:t>
+      </w:r>
+    </w:p>
+    <w:p>
+      <w:pPr>
+        <w:numPr>
+          <w:ilvl w:val="0"/>
+          <w:numId w:val="14"/>
+        </w:numPr>
+      </w:pPr>
+      <w:r>
+        <w:rPr>
+          <w:b/>
+          <w:bCs/>
+        </w:rPr>
+        <w:t>API Descriptions:</w:t>
+      </w:r>
+      <w:r>
+        <w:t> We improved the display of the welcome page by displaying the HTTP method and adding a custom summary to each endpoint. We also set up a description for the /</w:t>
+      </w:r>
+      <w:proofErr w:type="spellStart"/>
+      <w:r>
+        <w:t>redoc</w:t>
+      </w:r>
+      <w:proofErr w:type="spellEnd"/>
+      <w:r>
+        <w:t> endpoint.</w:t>
+      </w:r>
+    </w:p>
+    <w:p>
+      <w:r>
+        <w:rPr>
+          <w:b/>
+          <w:bCs/>
+        </w:rPr>
+        <w:t>V. The Dashboard (</w:t>
+      </w:r>
+      <w:proofErr w:type="spellStart"/>
+      <w:r>
+        <w:rPr>
+          <w:b/>
+          <w:bCs/>
+        </w:rPr>
+        <w:t>Streamlit</w:t>
+      </w:r>
+      <w:proofErr w:type="spellEnd"/>
+      <w:r>
+        <w:rPr>
+          <w:b/>
+          <w:bCs/>
+        </w:rPr>
+        <w:t xml:space="preserve"> with Leaflet):</w:t>
+      </w:r>
+    </w:p>
+    <w:p>
+      <w:pPr>
+        <w:numPr>
+          <w:ilvl w:val="0"/>
+          <w:numId w:val="15"/>
+        </w:numPr>
+      </w:pPr>
+      <w:proofErr w:type="spellStart"/>
+      <w:r>
+        <w:rPr>
+          <w:b/>
+          <w:bCs/>
+        </w:rPr>
+        <w:t>Streamlit</w:t>
+      </w:r>
+      <w:proofErr w:type="spellEnd"/>
+      <w:r>
+        <w:rPr>
+          <w:b/>
+          <w:bCs/>
+        </w:rPr>
+        <w:t xml:space="preserve"> as the User Interface:</w:t>
+      </w:r>
+      <w:r>
+        <w:t> </w:t>
+      </w:r>
+      <w:proofErr w:type="spellStart"/>
+      <w:r>
+        <w:t>Streamlit</w:t>
+      </w:r>
+      <w:proofErr w:type="spellEnd"/>
+      <w:r>
+        <w:t xml:space="preserve"> was the framework of choice to construct a simple, interactive web-based dashboard.</w:t>
+      </w:r>
+    </w:p>
+    <w:p>
+      <w:pPr>
+        <w:numPr>
+          <w:ilvl w:val="0"/>
+          <w:numId w:val="15"/>
+        </w:numPr>
+      </w:pPr>
+      <w:r>
+        <w:rPr>
+          <w:b/>
+          <w:bCs/>
+        </w:rPr>
+        <w:t>Initial Setup:</w:t>
+      </w:r>
+      <w:r>
+        <w:t> We started by creating an initial dashboard with </w:t>
+      </w:r>
+      <w:proofErr w:type="spellStart"/>
+      <w:r>
+        <w:t>streamlit_folium</w:t>
+      </w:r>
+      <w:proofErr w:type="spellEnd"/>
+      <w:r>
+        <w:t> to display a map and to filter data based on the parameters specified in the sidebar, and by using the data from the /facilities endpoint.</w:t>
+      </w:r>
+    </w:p>
+    <w:p>
+      <w:pPr>
+        <w:numPr>
+          <w:ilvl w:val="0"/>
+          <w:numId w:val="15"/>
+        </w:numPr>
+      </w:pPr>
+      <w:r>
+        <w:rPr>
+          <w:b/>
+          <w:bCs/>
+        </w:rPr>
+        <w:t>Map and Filtering:</w:t>
       </w:r>
     </w:p>
     <w:p>
       <w:pPr>
         <w:numPr>
           <w:ilvl w:val="1"/>
-          <w:numId w:val="8"/>
-        </w:numPr>
-      </w:pPr>
-      <w:r>
-        <w:rPr>
-          <w:b/>
-          <w:bCs/>
-        </w:rPr>
-        <w:t>Solution:</w:t>
-      </w:r>
-      <w:r>
-        <w:t> We added logic to pull the address data directly from the nested list that is present in the facilities data. We also created a separate dataframe to maintain data normalization.</w:t>
-      </w:r>
-    </w:p>
-    <w:p>
-      <w:pPr>
-        <w:numPr>
-          <w:ilvl w:val="0"/>
-          <w:numId w:val="8"/>
-        </w:numPr>
-      </w:pPr>
-      <w:r>
-        <w:rPr>
-          <w:b/>
-          <w:bCs/>
-        </w:rPr>
-        <w:t>Duplicated CampsiteID:</w:t>
+          <w:numId w:val="15"/>
+        </w:numPr>
+      </w:pPr>
+      <w:r>
+        <w:t>The dashboard displayed a map of facilities using Leaflet, using either a GEOJSON object or latitude and longitude values to render each point.</w:t>
       </w:r>
     </w:p>
     <w:p>
       <w:pPr>
         <w:numPr>
           <w:ilvl w:val="1"/>
-          <w:numId w:val="8"/>
-        </w:numPr>
-      </w:pPr>
-      <w:r>
-        <w:rPr>
-          <w:b/>
-          <w:bCs/>
-        </w:rPr>
-        <w:t>Problem:</w:t>
-      </w:r>
-      <w:r>
-        <w:t> The original code would cause duplicate CampsiteIDs when merging the permittedequipment and attributes back into the main campsites_df table.</w:t>
+          <w:numId w:val="15"/>
+        </w:numPr>
+      </w:pPr>
+      <w:r>
+        <w:t>The dashboard included a sidebar for filtering by state and also to filter by ADA accessibility.</w:t>
       </w:r>
     </w:p>
     <w:p>
       <w:pPr>
         <w:numPr>
           <w:ilvl w:val="1"/>
-          <w:numId w:val="8"/>
-        </w:numPr>
-      </w:pPr>
-      <w:r>
-        <w:rPr>
-          <w:b/>
-          <w:bCs/>
-        </w:rPr>
-        <w:t>Solution:</w:t>
-      </w:r>
-      <w:r>
-        <w:t> The logic was updated to create a separate data frame and no longer append those values to the main dataset.</w:t>
-      </w:r>
-    </w:p>
-    <w:p>
-      <w:r>
-        <w:rPr>
-          <w:b/>
-          <w:bCs/>
-        </w:rPr>
-        <w:t>5. Current State:</w:t>
-      </w:r>
-    </w:p>
-    <w:p>
-      <w:pPr>
-        <w:numPr>
-          <w:ilvl w:val="0"/>
-          <w:numId w:val="9"/>
-        </w:numPr>
-      </w:pPr>
-      <w:r>
-        <w:rPr>
-          <w:b/>
-          <w:bCs/>
-        </w:rPr>
-        <w:t>Data Extraction:</w:t>
-      </w:r>
+          <w:numId w:val="15"/>
+        </w:numPr>
+      </w:pPr>
+      <w:r>
+        <w:t>The code was adjusted to use explicit filtering of the data using SQL queries to ensure data integrity.</w:t>
+      </w:r>
+    </w:p>
+    <w:p>
+      <w:pPr>
+        <w:numPr>
+          <w:ilvl w:val="0"/>
+          <w:numId w:val="15"/>
+        </w:numPr>
+      </w:pPr>
+      <w:r>
+        <w:rPr>
+          <w:b/>
+          <w:bCs/>
+        </w:rPr>
+        <w:t>Display of all records:</w:t>
+      </w:r>
+      <w:r>
+        <w:t> We added API calls and logging to be able to inspect and debug our code. We added log output for the API calls, the response, and if there were any errors during the render phase, and also to make sure that when values could not be rendered to a map, we would log it in the screen as well.</w:t>
+      </w:r>
+    </w:p>
+    <w:p>
+      <w:pPr>
+        <w:numPr>
+          <w:ilvl w:val="0"/>
+          <w:numId w:val="15"/>
+        </w:numPr>
+      </w:pPr>
+      <w:r>
+        <w:rPr>
+          <w:b/>
+          <w:bCs/>
+        </w:rPr>
+        <w:t>Error Handling:</w:t>
+      </w:r>
+      <w:r>
+        <w:t> We handled exceptions from failed API calls and displayed those errors on screen to allow you to debug the problems.</w:t>
+      </w:r>
+    </w:p>
+    <w:p>
+      <w:pPr>
+        <w:numPr>
+          <w:ilvl w:val="0"/>
+          <w:numId w:val="15"/>
+        </w:numPr>
+      </w:pPr>
+      <w:r>
+        <w:rPr>
+          <w:b/>
+          <w:bCs/>
+        </w:rPr>
+        <w:t>Styling and Display:</w:t>
+      </w:r>
+      <w:r>
+        <w:t xml:space="preserve"> We added a more descriptive rendering in the home page, to show a list of all your API endpoints, including a description, a method, and a full </w:t>
+      </w:r>
+      <w:r>
+        <w:lastRenderedPageBreak/>
+        <w:t>path to the endpoint. We made several adjustments to the styling to ensure that the output is what you expect to see.</w:t>
+      </w:r>
+    </w:p>
+    <w:p>
+      <w:pPr>
+        <w:numPr>
+          <w:ilvl w:val="0"/>
+          <w:numId w:val="15"/>
+        </w:numPr>
+      </w:pPr>
+      <w:r>
+        <w:rPr>
+          <w:b/>
+          <w:bCs/>
+        </w:rPr>
+        <w:t>Removed console log output:</w:t>
+      </w:r>
+      <w:r>
+        <w:t> We removed all the code that was adding console log outputs, to create a clean UI.</w:t>
+      </w:r>
+    </w:p>
+    <w:p>
+      <w:pPr>
+        <w:numPr>
+          <w:ilvl w:val="0"/>
+          <w:numId w:val="15"/>
+        </w:numPr>
+      </w:pPr>
+      <w:r>
+        <w:rPr>
+          <w:b/>
+          <w:bCs/>
+        </w:rPr>
+        <w:t xml:space="preserve">Removed </w:t>
+      </w:r>
+      <w:proofErr w:type="spellStart"/>
+      <w:r>
+        <w:rPr>
+          <w:b/>
+          <w:bCs/>
+        </w:rPr>
+        <w:t>group_site</w:t>
+      </w:r>
+      <w:proofErr w:type="spellEnd"/>
+      <w:r>
+        <w:rPr>
+          <w:b/>
+          <w:bCs/>
+        </w:rPr>
+        <w:t xml:space="preserve"> filter:</w:t>
+      </w:r>
+      <w:r>
+        <w:t> We removed the </w:t>
+      </w:r>
+      <w:proofErr w:type="spellStart"/>
+      <w:r>
+        <w:t>group_site</w:t>
+      </w:r>
+      <w:proofErr w:type="spellEnd"/>
+      <w:r>
+        <w:t> parameter from the API and from the dashboard.</w:t>
+      </w:r>
+    </w:p>
+    <w:p>
+      <w:pPr>
+        <w:numPr>
+          <w:ilvl w:val="0"/>
+          <w:numId w:val="15"/>
+        </w:numPr>
+      </w:pPr>
+      <w:r>
+        <w:rPr>
+          <w:b/>
+          <w:bCs/>
+        </w:rPr>
+        <w:t>Used explicit filtering:</w:t>
+      </w:r>
+      <w:r>
+        <w:t> We improved the code to make sure that we filter the data based on the latitude and longitude, as well as the JSON format using SQL queries. We added extra checks in the API code to prevent the API from crashing.</w:t>
+      </w:r>
+    </w:p>
+    <w:p>
+      <w:pPr>
+        <w:numPr>
+          <w:ilvl w:val="0"/>
+          <w:numId w:val="15"/>
+        </w:numPr>
+      </w:pPr>
+      <w:r>
+        <w:rPr>
+          <w:b/>
+          <w:bCs/>
+        </w:rPr>
+        <w:t>Initial Display:</w:t>
+      </w:r>
+      <w:r>
+        <w:t> The code was simplified to only show the map, and no other data components, and the map was initially hardcoded, and it was only updated when we had verified that everything else was working correctly.</w:t>
+      </w:r>
+    </w:p>
+    <w:p>
+      <w:pPr>
+        <w:numPr>
+          <w:ilvl w:val="0"/>
+          <w:numId w:val="15"/>
+        </w:numPr>
+      </w:pPr>
+      <w:r>
+        <w:rPr>
+          <w:b/>
+          <w:bCs/>
+        </w:rPr>
+        <w:t xml:space="preserve">Removed </w:t>
+      </w:r>
+      <w:proofErr w:type="spellStart"/>
+      <w:r>
+        <w:rPr>
+          <w:b/>
+          <w:bCs/>
+        </w:rPr>
+        <w:t>Javascript</w:t>
+      </w:r>
+      <w:proofErr w:type="spellEnd"/>
+      <w:r>
+        <w:rPr>
+          <w:b/>
+          <w:bCs/>
+        </w:rPr>
+        <w:t xml:space="preserve"> implementation:</w:t>
+      </w:r>
+      <w:r>
+        <w:t xml:space="preserve"> We moved away from using a </w:t>
+      </w:r>
+      <w:proofErr w:type="spellStart"/>
+      <w:r>
+        <w:t>Javascript</w:t>
+      </w:r>
+      <w:proofErr w:type="spellEnd"/>
+      <w:r>
+        <w:t xml:space="preserve"> implementation with D3 and Leaflet and decided to use the </w:t>
+      </w:r>
+      <w:proofErr w:type="spellStart"/>
+      <w:r>
+        <w:t>streamlit_folium</w:t>
+      </w:r>
+      <w:proofErr w:type="spellEnd"/>
+      <w:r>
+        <w:t> library since it was easier to use and simpler to debug.</w:t>
+      </w:r>
+    </w:p>
+    <w:p>
+      <w:pPr>
+        <w:numPr>
+          <w:ilvl w:val="0"/>
+          <w:numId w:val="15"/>
+        </w:numPr>
+      </w:pPr>
+      <w:r>
+        <w:rPr>
+          <w:b/>
+          <w:bCs/>
+        </w:rPr>
+        <w:t>Refined Data Handling:</w:t>
+      </w:r>
+      <w:r>
+        <w:t> We improved the data handling to ensure that all records were processed and displayed correctly in the map, and to verify that all parameters and data types were consistent and used correctly in the code.</w:t>
+      </w:r>
+    </w:p>
+    <w:p>
+      <w:r>
+        <w:rPr>
+          <w:b/>
+          <w:bCs/>
+        </w:rPr>
+        <w:t>VI. Key Libraries Used:</w:t>
+      </w:r>
+    </w:p>
+    <w:p>
+      <w:pPr>
+        <w:numPr>
+          <w:ilvl w:val="0"/>
+          <w:numId w:val="16"/>
+        </w:numPr>
+      </w:pPr>
+      <w:proofErr w:type="spellStart"/>
+      <w:r>
+        <w:t>fastapi</w:t>
+      </w:r>
+      <w:proofErr w:type="spellEnd"/>
+      <w:r>
+        <w:t>: For building the RESTful API.</w:t>
+      </w:r>
+    </w:p>
+    <w:p>
+      <w:pPr>
+        <w:numPr>
+          <w:ilvl w:val="0"/>
+          <w:numId w:val="16"/>
+        </w:numPr>
+      </w:pPr>
+      <w:proofErr w:type="spellStart"/>
+      <w:r>
+        <w:t>uvicorn</w:t>
+      </w:r>
+      <w:proofErr w:type="spellEnd"/>
+      <w:r>
+        <w:t xml:space="preserve">: An ASGI server for running the </w:t>
+      </w:r>
+      <w:proofErr w:type="spellStart"/>
+      <w:r>
+        <w:t>FastAPI</w:t>
+      </w:r>
+      <w:proofErr w:type="spellEnd"/>
+      <w:r>
+        <w:t xml:space="preserve"> application.</w:t>
+      </w:r>
+    </w:p>
+    <w:p>
+      <w:pPr>
+        <w:numPr>
+          <w:ilvl w:val="0"/>
+          <w:numId w:val="16"/>
+        </w:numPr>
+      </w:pPr>
+      <w:r>
+        <w:t>psycopg2: For connecting and interacting with the PostgreSQL database.</w:t>
+      </w:r>
+    </w:p>
+    <w:p>
+      <w:pPr>
+        <w:numPr>
+          <w:ilvl w:val="0"/>
+          <w:numId w:val="16"/>
+        </w:numPr>
+      </w:pPr>
+      <w:proofErr w:type="spellStart"/>
+      <w:r>
+        <w:t>streamlit</w:t>
+      </w:r>
+      <w:proofErr w:type="spellEnd"/>
+      <w:r>
+        <w:t>: For the rapid creation of the web-based dashboard.</w:t>
+      </w:r>
+    </w:p>
+    <w:p>
+      <w:pPr>
+        <w:numPr>
+          <w:ilvl w:val="0"/>
+          <w:numId w:val="16"/>
+        </w:numPr>
+      </w:pPr>
+      <w:r>
+        <w:t xml:space="preserve">requests: For making API calls from the </w:t>
+      </w:r>
+      <w:proofErr w:type="spellStart"/>
+      <w:r>
+        <w:t>Streamlit</w:t>
+      </w:r>
+      <w:proofErr w:type="spellEnd"/>
+      <w:r>
+        <w:t xml:space="preserve"> dashboard and for the fetch and save data script.</w:t>
+      </w:r>
+    </w:p>
+    <w:p>
+      <w:pPr>
+        <w:numPr>
+          <w:ilvl w:val="0"/>
+          <w:numId w:val="16"/>
+        </w:numPr>
+      </w:pPr>
+      <w:r>
+        <w:t>folium: To generate interactive maps.</w:t>
+      </w:r>
+    </w:p>
+    <w:p>
+      <w:pPr>
+        <w:numPr>
+          <w:ilvl w:val="0"/>
+          <w:numId w:val="16"/>
+        </w:numPr>
+      </w:pPr>
+      <w:proofErr w:type="spellStart"/>
+      <w:r>
+        <w:t>streamlit</w:t>
+      </w:r>
+      <w:proofErr w:type="spellEnd"/>
+      <w:r>
+        <w:t xml:space="preserve">-folium: To show interactive maps in </w:t>
+      </w:r>
+      <w:proofErr w:type="spellStart"/>
+      <w:r>
+        <w:t>Streamlit</w:t>
+      </w:r>
+      <w:proofErr w:type="spellEnd"/>
+      <w:r>
+        <w:t>.</w:t>
+      </w:r>
+    </w:p>
+    <w:p>
+      <w:pPr>
+        <w:numPr>
+          <w:ilvl w:val="0"/>
+          <w:numId w:val="16"/>
+        </w:numPr>
+      </w:pPr>
+      <w:r>
+        <w:t>python-</w:t>
+      </w:r>
+      <w:proofErr w:type="spellStart"/>
+      <w:r>
+        <w:t>dotenv</w:t>
+      </w:r>
+      <w:proofErr w:type="spellEnd"/>
+      <w:r>
+        <w:t>: To load your DB_PASSWORD from environment variables.</w:t>
+      </w:r>
+    </w:p>
+    <w:p>
+      <w:pPr>
+        <w:numPr>
+          <w:ilvl w:val="0"/>
+          <w:numId w:val="16"/>
+        </w:numPr>
+      </w:pPr>
+      <w:proofErr w:type="spellStart"/>
+      <w:r>
+        <w:t>json</w:t>
+      </w:r>
+      <w:proofErr w:type="spellEnd"/>
+      <w:r>
+        <w:t>: For working with JSON data.</w:t>
+      </w:r>
+    </w:p>
+    <w:p>
+      <w:pPr>
+        <w:numPr>
+          <w:ilvl w:val="0"/>
+          <w:numId w:val="16"/>
+        </w:numPr>
+      </w:pPr>
+      <w:r>
+        <w:lastRenderedPageBreak/>
+        <w:t>re: To perform regex operations, such as adding double quotes to keys, when your JSON values are not properly formatted.</w:t>
+      </w:r>
+    </w:p>
+    <w:p>
+      <w:pPr>
+        <w:numPr>
+          <w:ilvl w:val="0"/>
+          <w:numId w:val="16"/>
+        </w:numPr>
+      </w:pPr>
+      <w:proofErr w:type="spellStart"/>
+      <w:r>
+        <w:t>os</w:t>
+      </w:r>
+      <w:proofErr w:type="spellEnd"/>
       <w:r>
         <w:t> </w:t>
       </w:r>
-      <w:r>
-        <w:t>The</w:t>
-      </w:r>
-      <w:r>
-        <w:t> fetch_and_save_data.py now reliably fetches all facilities data with the related activities, campsites, and events from the Recreation.gov API for multiple states. It also includes the address, and saves this information to a JSON file. It is also more robust due to added error handling, rate limiting, and includes time stamps so that it is easy to determine how long the script is running.</w:t>
-      </w:r>
-    </w:p>
-    <w:p>
-      <w:pPr>
-        <w:numPr>
-          <w:ilvl w:val="0"/>
-          <w:numId w:val="9"/>
-        </w:numPr>
-      </w:pPr>
-      <w:r>
-        <w:rPr>
-          <w:b/>
-          <w:bCs/>
-        </w:rPr>
-        <w:t>Data Transformation:</w:t>
-      </w:r>
-      <w:r>
-        <w:t> </w:t>
-      </w:r>
-      <w:r>
-        <w:t xml:space="preserve">The </w:t>
-      </w:r>
-      <w:r>
-        <w:t>create_dataframes.py loads the JSON and processes that data, transforming it into a set of normalized DataFrames and outputs them to a series of CSV files. It also uses try, except and conditional logic to make sure that the program is running well even if data is missing from the responses.</w:t>
-      </w:r>
-    </w:p>
-    <w:p>
-      <w:pPr>
-        <w:numPr>
-          <w:ilvl w:val="0"/>
-          <w:numId w:val="9"/>
-        </w:numPr>
-      </w:pPr>
-      <w:r>
-        <w:rPr>
-          <w:b/>
-          <w:bCs/>
-        </w:rPr>
-        <w:t>Output Files:</w:t>
-      </w:r>
-      <w:r>
-        <w:t> The data is now structured with separate CSV files, all of which are outputted to the csv_output folder, ready for ingestion into your SQL database.</w:t>
-      </w:r>
-    </w:p>
-    <w:p>
-      <w:pPr>
-        <w:rPr>
-          <w:b/>
-          <w:bCs/>
-        </w:rPr>
-      </w:pPr>
-    </w:p>
-    <w:p>
-      <w:r>
-        <w:rPr>
-          <w:b/>
-          <w:bCs/>
-        </w:rPr>
-        <w:lastRenderedPageBreak/>
-        <w:t>Key Takeaways:</w:t>
-      </w:r>
-    </w:p>
-    <w:p>
-      <w:pPr>
-        <w:numPr>
-          <w:ilvl w:val="0"/>
-          <w:numId w:val="10"/>
-        </w:numPr>
-      </w:pPr>
-      <w:r>
-        <w:t xml:space="preserve">The </w:t>
-      </w:r>
-      <w:r>
-        <w:t>ETL process</w:t>
-      </w:r>
-      <w:r>
-        <w:t xml:space="preserve"> is designed to be modular and allow for quick changes to the code for expansion as the scope changes. </w:t>
-      </w:r>
-    </w:p>
-    <w:p>
-      <w:pPr>
-        <w:numPr>
-          <w:ilvl w:val="0"/>
-          <w:numId w:val="10"/>
-        </w:numPr>
-      </w:pPr>
-      <w:r>
-        <w:t xml:space="preserve">All the necessary data is being captured and transformed </w:t>
-      </w:r>
-      <w:r>
-        <w:t>into a usable format</w:t>
-      </w:r>
-      <w:r>
-        <w:t>.</w:t>
-      </w:r>
-    </w:p>
-    <w:p>
-      <w:pPr>
-        <w:numPr>
-          <w:ilvl w:val="0"/>
-          <w:numId w:val="10"/>
-        </w:numPr>
-      </w:pPr>
-      <w:r>
-        <w:t>The data is ready for download into the SQL database.</w:t>
-      </w:r>
-    </w:p>
-    <w:p>
-      <w:pPr>
-        <w:ind w:left="720"/>
-      </w:pPr>
+      <w:proofErr w:type="gramStart"/>
+      <w:r>
+        <w:t>To</w:t>
+      </w:r>
+      <w:proofErr w:type="gramEnd"/>
+      <w:r>
+        <w:t xml:space="preserve"> handle operating system interaction such as file paths, folder creation etc.</w:t>
+      </w:r>
+    </w:p>
+    <w:p>
+      <w:pPr>
+        <w:numPr>
+          <w:ilvl w:val="0"/>
+          <w:numId w:val="16"/>
+        </w:numPr>
+      </w:pPr>
+      <w:r>
+        <w:t>datetime </w:t>
+      </w:r>
+      <w:proofErr w:type="gramStart"/>
+      <w:r>
+        <w:t>To</w:t>
+      </w:r>
+      <w:proofErr w:type="gramEnd"/>
+      <w:r>
+        <w:t xml:space="preserve"> handle time-based logic such as tracking time elapsed, or time stamping logs.</w:t>
+      </w:r>
+    </w:p>
+    <w:p>
+      <w:r>
+        <w:rPr>
+          <w:b/>
+          <w:bCs/>
+        </w:rPr>
+        <w:t>VII. Key Takeaways and Next Steps</w:t>
+      </w:r>
+    </w:p>
+    <w:p>
+      <w:pPr>
+        <w:numPr>
+          <w:ilvl w:val="0"/>
+          <w:numId w:val="17"/>
+        </w:numPr>
+      </w:pPr>
+      <w:r>
+        <w:rPr>
+          <w:b/>
+          <w:bCs/>
+        </w:rPr>
+        <w:t>Database Schema Evolution:</w:t>
+      </w:r>
+      <w:r>
+        <w:t> We started with a basic understanding and progressively refined it based on the data and requirements to be more accurate to the structure of the data. We created a proper SQL database with many different tables and relationships.</w:t>
+      </w:r>
+    </w:p>
+    <w:p>
+      <w:pPr>
+        <w:numPr>
+          <w:ilvl w:val="0"/>
+          <w:numId w:val="17"/>
+        </w:numPr>
+      </w:pPr>
+      <w:r>
+        <w:rPr>
+          <w:b/>
+          <w:bCs/>
+        </w:rPr>
+        <w:t>Error handling</w:t>
+      </w:r>
+      <w:r>
+        <w:t xml:space="preserve">: The code has a wide variety of </w:t>
+      </w:r>
+      <w:r>
+        <w:t>built-in</w:t>
+      </w:r>
+      <w:r>
+        <w:t xml:space="preserve"> checks and error handling to catch many kinds of problems that may occur.</w:t>
+      </w:r>
+    </w:p>
+    <w:p>
+      <w:pPr>
+        <w:numPr>
+          <w:ilvl w:val="0"/>
+          <w:numId w:val="17"/>
+        </w:numPr>
+      </w:pPr>
+      <w:r>
+        <w:rPr>
+          <w:b/>
+          <w:bCs/>
+        </w:rPr>
+        <w:t>Incremental Approach:</w:t>
+      </w:r>
+      <w:r>
+        <w:t> We moved incrementally, adding functionality in small chunks, which allowed us to identify problems quickly and fix them efficiently.</w:t>
+      </w:r>
+    </w:p>
+    <w:p>
+      <w:pPr>
+        <w:numPr>
+          <w:ilvl w:val="0"/>
+          <w:numId w:val="17"/>
+        </w:numPr>
+      </w:pPr>
+      <w:r>
+        <w:rPr>
+          <w:b/>
+          <w:bCs/>
+        </w:rPr>
+        <w:t>Collaboration:</w:t>
+      </w:r>
+      <w:r>
+        <w:t> By sharing our progress and by communicating using specific error messages, we were able to quickly identify issues and fix them efficiently.</w:t>
+      </w:r>
+    </w:p>
+    <w:p>
+      <w:pPr>
+        <w:numPr>
+          <w:ilvl w:val="0"/>
+          <w:numId w:val="17"/>
+        </w:numPr>
+      </w:pPr>
+      <w:r>
+        <w:rPr>
+          <w:b/>
+          <w:bCs/>
+        </w:rPr>
+        <w:t>Clean Code:</w:t>
+      </w:r>
+      <w:r>
+        <w:t> By following the principle of Separation of Concerns we made sure to make code as manageable and organized as we could.</w:t>
+      </w:r>
+    </w:p>
+    <w:p>
+      <w:pPr>
+        <w:numPr>
+          <w:ilvl w:val="0"/>
+          <w:numId w:val="17"/>
+        </w:numPr>
+      </w:pPr>
+      <w:r>
+        <w:rPr>
+          <w:b/>
+          <w:bCs/>
+        </w:rPr>
+        <w:t>Flexibility</w:t>
+      </w:r>
+      <w:r>
+        <w:t> We implemented flexibility throughout the code, so that the code could be changed and updated based on new requirements or conditions.</w:t>
+      </w:r>
+    </w:p>
+    <w:p>
+      <w:pPr>
+        <w:numPr>
+          <w:ilvl w:val="0"/>
+          <w:numId w:val="17"/>
+        </w:numPr>
+      </w:pPr>
+      <w:r>
+        <w:rPr>
+          <w:b/>
+          <w:bCs/>
+        </w:rPr>
+        <w:t>Data Normalization:</w:t>
+      </w:r>
+      <w:r>
+        <w:t> By reviewing the structure of the data, we made sure that it is properly normalized by creating separate tables for each entity, and connecting those entities using foreign keys.</w:t>
+      </w:r>
+    </w:p>
+    <w:p>
+      <w:pPr>
+        <w:numPr>
+          <w:ilvl w:val="0"/>
+          <w:numId w:val="17"/>
+        </w:numPr>
+      </w:pPr>
+      <w:r>
+        <w:rPr>
+          <w:b/>
+          <w:bCs/>
+        </w:rPr>
+        <w:t>End-to-End Pipeline:</w:t>
+      </w:r>
+      <w:r>
+        <w:t> You have developed a complete, end-to-end ETL pipeline (from data extraction to database loading to UI design) to address your initial project goals, as well as create an API for access.</w:t>
+      </w:r>
+    </w:p>
+    <w:p>
+      <w:pPr>
+        <w:numPr>
+          <w:ilvl w:val="0"/>
+          <w:numId w:val="17"/>
+        </w:numPr>
+      </w:pPr>
+      <w:r>
+        <w:rPr>
+          <w:b/>
+          <w:bCs/>
+        </w:rPr>
+        <w:t>API Calls</w:t>
+      </w:r>
+      <w:r>
+        <w:t>: You have a very strong understanding of when the API is being called, and have updated the code to minimize the number of calls you make</w:t>
+      </w:r>
     </w:p>
     <w:p/>
     <w:sectPr>
@@ -1114,6 +1970,155 @@
 <file path=word/numbering.xml><?xml version="1.0" encoding="utf-8"?>
 <w:numbering xmlns:wpc="http://schemas.microsoft.com/office/word/2010/wordprocessingCanvas" xmlns:cx="http://schemas.microsoft.com/office/drawing/2014/chartex" xmlns:cx1="http://schemas.microsoft.com/office/drawing/2015/9/8/chartex" xmlns:cx2="http://schemas.microsoft.com/office/drawing/2015/10/21/chartex" xmlns:cx3="http://schemas.microsoft.com/office/drawing/2016/5/9/chartex" xmlns:cx4="http://schemas.microsoft.com/office/drawing/2016/5/10/chartex" xmlns:cx5="http://schemas.microsoft.com/office/drawing/2016/5/11/chartex" xmlns:cx6="http://schemas.microsoft.com/office/drawing/2016/5/12/chartex" xmlns:cx7="http://schemas.microsoft.com/office/drawing/2016/5/13/chartex" xmlns:cx8="http://schemas.microsoft.com/office/drawing/2016/5/14/chartex" xmlns:mc="http://schemas.openxmlformats.org/markup-compatibility/2006" xmlns:aink="http://schemas.microsoft.com/office/drawing/2016/ink" xmlns:am3d="http://schemas.microsoft.com/office/drawing/2017/model3d" xmlns:o="urn:schemas-microsoft-com:office:office" xmlns:oel="http://schemas.microsoft.com/office/2019/extlst" xmlns:r="http://schemas.openxmlformats.org/officeDocument/2006/relationships" xmlns:m="http://schemas.openxmlformats.org/officeDocument/2006/math" xmlns:v="urn:schemas-microsoft-com:vml" xmlns:wp14="http://schemas.microsoft.com/office/word/2010/wordprocessingDrawing" xmlns:wp="http://schemas.openxmlformats.org/drawingml/2006/wordprocessingDrawing" xmlns:w10="urn:schemas-microsoft-com:office:word" xmlns:w="http://schemas.openxmlformats.org/wordprocessingml/2006/main" xmlns:w14="http://schemas.microsoft.com/office/word/2010/wordml" xmlns:w15="http://schemas.microsoft.com/office/word/2012/wordml" xmlns:w16cex="http://schemas.microsoft.com/office/word/2018/wordml/cex" xmlns:w16cid="http://schemas.microsoft.com/office/word/2016/wordml/cid" xmlns:w16="http://schemas.microsoft.com/office/word/2018/wordml" xmlns:w16du="http://schemas.microsoft.com/office/word/2023/wordml/word16du" xmlns:w16sdtdh="http://schemas.microsoft.com/office/word/2020/wordml/sdtdatahash" xmlns:w16sdtfl="http://schemas.microsoft.com/office/word/2024/wordml/sdtformatlock" xmlns:w16se="http://schemas.microsoft.com/office/word/2015/wordml/symex" xmlns:wpg="http://schemas.microsoft.com/office/word/2010/wordprocessingGroup" xmlns:wpi="http://schemas.microsoft.com/office/word/2010/wordprocessingInk" xmlns:wne="http://schemas.microsoft.com/office/word/2006/wordml" xmlns:wps="http://schemas.microsoft.com/office/word/2010/wordprocessingShape" mc:Ignorable="w14 w15 w16se w16cid w16 w16cex w16sdtdh w16sdtfl w16du wp14">
   <w:abstractNum w:abstractNumId="0" w15:restartNumberingAfterBreak="0">
+    <w:nsid w:val="00AE3565"/>
+    <w:multiLevelType w:val="multilevel"/>
+    <w:tmpl w:val="27AA00F4"/>
+    <w:lvl w:ilvl="0">
+      <w:start w:val="1"/>
+      <w:numFmt w:val="bullet"/>
+      <w:lvlText w:val=""/>
+      <w:lvlJc w:val="left"/>
+      <w:pPr>
+        <w:tabs>
+          <w:tab w:val="num" w:pos="720"/>
+        </w:tabs>
+        <w:ind w:left="720" w:hanging="360"/>
+      </w:pPr>
+      <w:rPr>
+        <w:rFonts w:ascii="Symbol" w:hAnsi="Symbol" w:hint="default"/>
+        <w:sz w:val="20"/>
+      </w:rPr>
+    </w:lvl>
+    <w:lvl w:ilvl="1" w:tentative="1">
+      <w:start w:val="1"/>
+      <w:numFmt w:val="bullet"/>
+      <w:lvlText w:val="o"/>
+      <w:lvlJc w:val="left"/>
+      <w:pPr>
+        <w:tabs>
+          <w:tab w:val="num" w:pos="1440"/>
+        </w:tabs>
+        <w:ind w:left="1440" w:hanging="360"/>
+      </w:pPr>
+      <w:rPr>
+        <w:rFonts w:ascii="Courier New" w:hAnsi="Courier New" w:hint="default"/>
+        <w:sz w:val="20"/>
+      </w:rPr>
+    </w:lvl>
+    <w:lvl w:ilvl="2" w:tentative="1">
+      <w:start w:val="1"/>
+      <w:numFmt w:val="bullet"/>
+      <w:lvlText w:val=""/>
+      <w:lvlJc w:val="left"/>
+      <w:pPr>
+        <w:tabs>
+          <w:tab w:val="num" w:pos="2160"/>
+        </w:tabs>
+        <w:ind w:left="2160" w:hanging="360"/>
+      </w:pPr>
+      <w:rPr>
+        <w:rFonts w:ascii="Wingdings" w:hAnsi="Wingdings" w:hint="default"/>
+        <w:sz w:val="20"/>
+      </w:rPr>
+    </w:lvl>
+    <w:lvl w:ilvl="3" w:tentative="1">
+      <w:start w:val="1"/>
+      <w:numFmt w:val="bullet"/>
+      <w:lvlText w:val=""/>
+      <w:lvlJc w:val="left"/>
+      <w:pPr>
+        <w:tabs>
+          <w:tab w:val="num" w:pos="2880"/>
+        </w:tabs>
+        <w:ind w:left="2880" w:hanging="360"/>
+      </w:pPr>
+      <w:rPr>
+        <w:rFonts w:ascii="Wingdings" w:hAnsi="Wingdings" w:hint="default"/>
+        <w:sz w:val="20"/>
+      </w:rPr>
+    </w:lvl>
+    <w:lvl w:ilvl="4" w:tentative="1">
+      <w:start w:val="1"/>
+      <w:numFmt w:val="bullet"/>
+      <w:lvlText w:val=""/>
+      <w:lvlJc w:val="left"/>
+      <w:pPr>
+        <w:tabs>
+          <w:tab w:val="num" w:pos="3600"/>
+        </w:tabs>
+        <w:ind w:left="3600" w:hanging="360"/>
+      </w:pPr>
+      <w:rPr>
+        <w:rFonts w:ascii="Wingdings" w:hAnsi="Wingdings" w:hint="default"/>
+        <w:sz w:val="20"/>
+      </w:rPr>
+    </w:lvl>
+    <w:lvl w:ilvl="5" w:tentative="1">
+      <w:start w:val="1"/>
+      <w:numFmt w:val="bullet"/>
+      <w:lvlText w:val=""/>
+      <w:lvlJc w:val="left"/>
+      <w:pPr>
+        <w:tabs>
+          <w:tab w:val="num" w:pos="4320"/>
+        </w:tabs>
+        <w:ind w:left="4320" w:hanging="360"/>
+      </w:pPr>
+      <w:rPr>
+        <w:rFonts w:ascii="Wingdings" w:hAnsi="Wingdings" w:hint="default"/>
+        <w:sz w:val="20"/>
+      </w:rPr>
+    </w:lvl>
+    <w:lvl w:ilvl="6" w:tentative="1">
+      <w:start w:val="1"/>
+      <w:numFmt w:val="bullet"/>
+      <w:lvlText w:val=""/>
+      <w:lvlJc w:val="left"/>
+      <w:pPr>
+        <w:tabs>
+          <w:tab w:val="num" w:pos="5040"/>
+        </w:tabs>
+        <w:ind w:left="5040" w:hanging="360"/>
+      </w:pPr>
+      <w:rPr>
+        <w:rFonts w:ascii="Wingdings" w:hAnsi="Wingdings" w:hint="default"/>
+        <w:sz w:val="20"/>
+      </w:rPr>
+    </w:lvl>
+    <w:lvl w:ilvl="7" w:tentative="1">
+      <w:start w:val="1"/>
+      <w:numFmt w:val="bullet"/>
+      <w:lvlText w:val=""/>
+      <w:lvlJc w:val="left"/>
+      <w:pPr>
+        <w:tabs>
+          <w:tab w:val="num" w:pos="5760"/>
+        </w:tabs>
+        <w:ind w:left="5760" w:hanging="360"/>
+      </w:pPr>
+      <w:rPr>
+        <w:rFonts w:ascii="Wingdings" w:hAnsi="Wingdings" w:hint="default"/>
+        <w:sz w:val="20"/>
+      </w:rPr>
+    </w:lvl>
+    <w:lvl w:ilvl="8" w:tentative="1">
+      <w:start w:val="1"/>
+      <w:numFmt w:val="bullet"/>
+      <w:lvlText w:val=""/>
+      <w:lvlJc w:val="left"/>
+      <w:pPr>
+        <w:tabs>
+          <w:tab w:val="num" w:pos="6480"/>
+        </w:tabs>
+        <w:ind w:left="6480" w:hanging="360"/>
+      </w:pPr>
+      <w:rPr>
+        <w:rFonts w:ascii="Wingdings" w:hAnsi="Wingdings" w:hint="default"/>
+        <w:sz w:val="20"/>
+      </w:rPr>
+    </w:lvl>
+  </w:abstractNum>
+  <w:abstractNum w:abstractNumId="1" w15:restartNumberingAfterBreak="0">
     <w:nsid w:val="038837DB"/>
     <w:multiLevelType w:val="multilevel"/>
     <w:tmpl w:val="256024DA"/>
@@ -1262,7 +2267,305 @@
       </w:rPr>
     </w:lvl>
   </w:abstractNum>
-  <w:abstractNum w:abstractNumId="1" w15:restartNumberingAfterBreak="0">
+  <w:abstractNum w:abstractNumId="2" w15:restartNumberingAfterBreak="0">
+    <w:nsid w:val="2E953D0D"/>
+    <w:multiLevelType w:val="multilevel"/>
+    <w:tmpl w:val="B92C57CC"/>
+    <w:lvl w:ilvl="0">
+      <w:start w:val="1"/>
+      <w:numFmt w:val="bullet"/>
+      <w:lvlText w:val=""/>
+      <w:lvlJc w:val="left"/>
+      <w:pPr>
+        <w:tabs>
+          <w:tab w:val="num" w:pos="720"/>
+        </w:tabs>
+        <w:ind w:left="720" w:hanging="360"/>
+      </w:pPr>
+      <w:rPr>
+        <w:rFonts w:ascii="Symbol" w:hAnsi="Symbol" w:hint="default"/>
+        <w:sz w:val="20"/>
+      </w:rPr>
+    </w:lvl>
+    <w:lvl w:ilvl="1">
+      <w:start w:val="1"/>
+      <w:numFmt w:val="bullet"/>
+      <w:lvlText w:val="o"/>
+      <w:lvlJc w:val="left"/>
+      <w:pPr>
+        <w:tabs>
+          <w:tab w:val="num" w:pos="1440"/>
+        </w:tabs>
+        <w:ind w:left="1440" w:hanging="360"/>
+      </w:pPr>
+      <w:rPr>
+        <w:rFonts w:ascii="Courier New" w:hAnsi="Courier New" w:hint="default"/>
+        <w:sz w:val="20"/>
+      </w:rPr>
+    </w:lvl>
+    <w:lvl w:ilvl="2" w:tentative="1">
+      <w:start w:val="1"/>
+      <w:numFmt w:val="bullet"/>
+      <w:lvlText w:val=""/>
+      <w:lvlJc w:val="left"/>
+      <w:pPr>
+        <w:tabs>
+          <w:tab w:val="num" w:pos="2160"/>
+        </w:tabs>
+        <w:ind w:left="2160" w:hanging="360"/>
+      </w:pPr>
+      <w:rPr>
+        <w:rFonts w:ascii="Wingdings" w:hAnsi="Wingdings" w:hint="default"/>
+        <w:sz w:val="20"/>
+      </w:rPr>
+    </w:lvl>
+    <w:lvl w:ilvl="3" w:tentative="1">
+      <w:start w:val="1"/>
+      <w:numFmt w:val="bullet"/>
+      <w:lvlText w:val=""/>
+      <w:lvlJc w:val="left"/>
+      <w:pPr>
+        <w:tabs>
+          <w:tab w:val="num" w:pos="2880"/>
+        </w:tabs>
+        <w:ind w:left="2880" w:hanging="360"/>
+      </w:pPr>
+      <w:rPr>
+        <w:rFonts w:ascii="Wingdings" w:hAnsi="Wingdings" w:hint="default"/>
+        <w:sz w:val="20"/>
+      </w:rPr>
+    </w:lvl>
+    <w:lvl w:ilvl="4" w:tentative="1">
+      <w:start w:val="1"/>
+      <w:numFmt w:val="bullet"/>
+      <w:lvlText w:val=""/>
+      <w:lvlJc w:val="left"/>
+      <w:pPr>
+        <w:tabs>
+          <w:tab w:val="num" w:pos="3600"/>
+        </w:tabs>
+        <w:ind w:left="3600" w:hanging="360"/>
+      </w:pPr>
+      <w:rPr>
+        <w:rFonts w:ascii="Wingdings" w:hAnsi="Wingdings" w:hint="default"/>
+        <w:sz w:val="20"/>
+      </w:rPr>
+    </w:lvl>
+    <w:lvl w:ilvl="5" w:tentative="1">
+      <w:start w:val="1"/>
+      <w:numFmt w:val="bullet"/>
+      <w:lvlText w:val=""/>
+      <w:lvlJc w:val="left"/>
+      <w:pPr>
+        <w:tabs>
+          <w:tab w:val="num" w:pos="4320"/>
+        </w:tabs>
+        <w:ind w:left="4320" w:hanging="360"/>
+      </w:pPr>
+      <w:rPr>
+        <w:rFonts w:ascii="Wingdings" w:hAnsi="Wingdings" w:hint="default"/>
+        <w:sz w:val="20"/>
+      </w:rPr>
+    </w:lvl>
+    <w:lvl w:ilvl="6" w:tentative="1">
+      <w:start w:val="1"/>
+      <w:numFmt w:val="bullet"/>
+      <w:lvlText w:val=""/>
+      <w:lvlJc w:val="left"/>
+      <w:pPr>
+        <w:tabs>
+          <w:tab w:val="num" w:pos="5040"/>
+        </w:tabs>
+        <w:ind w:left="5040" w:hanging="360"/>
+      </w:pPr>
+      <w:rPr>
+        <w:rFonts w:ascii="Wingdings" w:hAnsi="Wingdings" w:hint="default"/>
+        <w:sz w:val="20"/>
+      </w:rPr>
+    </w:lvl>
+    <w:lvl w:ilvl="7" w:tentative="1">
+      <w:start w:val="1"/>
+      <w:numFmt w:val="bullet"/>
+      <w:lvlText w:val=""/>
+      <w:lvlJc w:val="left"/>
+      <w:pPr>
+        <w:tabs>
+          <w:tab w:val="num" w:pos="5760"/>
+        </w:tabs>
+        <w:ind w:left="5760" w:hanging="360"/>
+      </w:pPr>
+      <w:rPr>
+        <w:rFonts w:ascii="Wingdings" w:hAnsi="Wingdings" w:hint="default"/>
+        <w:sz w:val="20"/>
+      </w:rPr>
+    </w:lvl>
+    <w:lvl w:ilvl="8" w:tentative="1">
+      <w:start w:val="1"/>
+      <w:numFmt w:val="bullet"/>
+      <w:lvlText w:val=""/>
+      <w:lvlJc w:val="left"/>
+      <w:pPr>
+        <w:tabs>
+          <w:tab w:val="num" w:pos="6480"/>
+        </w:tabs>
+        <w:ind w:left="6480" w:hanging="360"/>
+      </w:pPr>
+      <w:rPr>
+        <w:rFonts w:ascii="Wingdings" w:hAnsi="Wingdings" w:hint="default"/>
+        <w:sz w:val="20"/>
+      </w:rPr>
+    </w:lvl>
+  </w:abstractNum>
+  <w:abstractNum w:abstractNumId="3" w15:restartNumberingAfterBreak="0">
+    <w:nsid w:val="37B900B7"/>
+    <w:multiLevelType w:val="multilevel"/>
+    <w:tmpl w:val="10B685AE"/>
+    <w:lvl w:ilvl="0">
+      <w:start w:val="1"/>
+      <w:numFmt w:val="bullet"/>
+      <w:lvlText w:val=""/>
+      <w:lvlJc w:val="left"/>
+      <w:pPr>
+        <w:tabs>
+          <w:tab w:val="num" w:pos="720"/>
+        </w:tabs>
+        <w:ind w:left="720" w:hanging="360"/>
+      </w:pPr>
+      <w:rPr>
+        <w:rFonts w:ascii="Symbol" w:hAnsi="Symbol" w:hint="default"/>
+        <w:sz w:val="20"/>
+      </w:rPr>
+    </w:lvl>
+    <w:lvl w:ilvl="1" w:tentative="1">
+      <w:start w:val="1"/>
+      <w:numFmt w:val="bullet"/>
+      <w:lvlText w:val="o"/>
+      <w:lvlJc w:val="left"/>
+      <w:pPr>
+        <w:tabs>
+          <w:tab w:val="num" w:pos="1440"/>
+        </w:tabs>
+        <w:ind w:left="1440" w:hanging="360"/>
+      </w:pPr>
+      <w:rPr>
+        <w:rFonts w:ascii="Courier New" w:hAnsi="Courier New" w:hint="default"/>
+        <w:sz w:val="20"/>
+      </w:rPr>
+    </w:lvl>
+    <w:lvl w:ilvl="2" w:tentative="1">
+      <w:start w:val="1"/>
+      <w:numFmt w:val="bullet"/>
+      <w:lvlText w:val=""/>
+      <w:lvlJc w:val="left"/>
+      <w:pPr>
+        <w:tabs>
+          <w:tab w:val="num" w:pos="2160"/>
+        </w:tabs>
+        <w:ind w:left="2160" w:hanging="360"/>
+      </w:pPr>
+      <w:rPr>
+        <w:rFonts w:ascii="Wingdings" w:hAnsi="Wingdings" w:hint="default"/>
+        <w:sz w:val="20"/>
+      </w:rPr>
+    </w:lvl>
+    <w:lvl w:ilvl="3" w:tentative="1">
+      <w:start w:val="1"/>
+      <w:numFmt w:val="bullet"/>
+      <w:lvlText w:val=""/>
+      <w:lvlJc w:val="left"/>
+      <w:pPr>
+        <w:tabs>
+          <w:tab w:val="num" w:pos="2880"/>
+        </w:tabs>
+        <w:ind w:left="2880" w:hanging="360"/>
+      </w:pPr>
+      <w:rPr>
+        <w:rFonts w:ascii="Wingdings" w:hAnsi="Wingdings" w:hint="default"/>
+        <w:sz w:val="20"/>
+      </w:rPr>
+    </w:lvl>
+    <w:lvl w:ilvl="4" w:tentative="1">
+      <w:start w:val="1"/>
+      <w:numFmt w:val="bullet"/>
+      <w:lvlText w:val=""/>
+      <w:lvlJc w:val="left"/>
+      <w:pPr>
+        <w:tabs>
+          <w:tab w:val="num" w:pos="3600"/>
+        </w:tabs>
+        <w:ind w:left="3600" w:hanging="360"/>
+      </w:pPr>
+      <w:rPr>
+        <w:rFonts w:ascii="Wingdings" w:hAnsi="Wingdings" w:hint="default"/>
+        <w:sz w:val="20"/>
+      </w:rPr>
+    </w:lvl>
+    <w:lvl w:ilvl="5" w:tentative="1">
+      <w:start w:val="1"/>
+      <w:numFmt w:val="bullet"/>
+      <w:lvlText w:val=""/>
+      <w:lvlJc w:val="left"/>
+      <w:pPr>
+        <w:tabs>
+          <w:tab w:val="num" w:pos="4320"/>
+        </w:tabs>
+        <w:ind w:left="4320" w:hanging="360"/>
+      </w:pPr>
+      <w:rPr>
+        <w:rFonts w:ascii="Wingdings" w:hAnsi="Wingdings" w:hint="default"/>
+        <w:sz w:val="20"/>
+      </w:rPr>
+    </w:lvl>
+    <w:lvl w:ilvl="6" w:tentative="1">
+      <w:start w:val="1"/>
+      <w:numFmt w:val="bullet"/>
+      <w:lvlText w:val=""/>
+      <w:lvlJc w:val="left"/>
+      <w:pPr>
+        <w:tabs>
+          <w:tab w:val="num" w:pos="5040"/>
+        </w:tabs>
+        <w:ind w:left="5040" w:hanging="360"/>
+      </w:pPr>
+      <w:rPr>
+        <w:rFonts w:ascii="Wingdings" w:hAnsi="Wingdings" w:hint="default"/>
+        <w:sz w:val="20"/>
+      </w:rPr>
+    </w:lvl>
+    <w:lvl w:ilvl="7" w:tentative="1">
+      <w:start w:val="1"/>
+      <w:numFmt w:val="bullet"/>
+      <w:lvlText w:val=""/>
+      <w:lvlJc w:val="left"/>
+      <w:pPr>
+        <w:tabs>
+          <w:tab w:val="num" w:pos="5760"/>
+        </w:tabs>
+        <w:ind w:left="5760" w:hanging="360"/>
+      </w:pPr>
+      <w:rPr>
+        <w:rFonts w:ascii="Wingdings" w:hAnsi="Wingdings" w:hint="default"/>
+        <w:sz w:val="20"/>
+      </w:rPr>
+    </w:lvl>
+    <w:lvl w:ilvl="8" w:tentative="1">
+      <w:start w:val="1"/>
+      <w:numFmt w:val="bullet"/>
+      <w:lvlText w:val=""/>
+      <w:lvlJc w:val="left"/>
+      <w:pPr>
+        <w:tabs>
+          <w:tab w:val="num" w:pos="6480"/>
+        </w:tabs>
+        <w:ind w:left="6480" w:hanging="360"/>
+      </w:pPr>
+      <w:rPr>
+        <w:rFonts w:ascii="Wingdings" w:hAnsi="Wingdings" w:hint="default"/>
+        <w:sz w:val="20"/>
+      </w:rPr>
+    </w:lvl>
+  </w:abstractNum>
+  <w:abstractNum w:abstractNumId="4" w15:restartNumberingAfterBreak="0">
     <w:nsid w:val="392E4B07"/>
     <w:multiLevelType w:val="multilevel"/>
     <w:tmpl w:val="210886DE"/>
@@ -1411,7 +2714,156 @@
       </w:rPr>
     </w:lvl>
   </w:abstractNum>
-  <w:abstractNum w:abstractNumId="2" w15:restartNumberingAfterBreak="0">
+  <w:abstractNum w:abstractNumId="5" w15:restartNumberingAfterBreak="0">
+    <w:nsid w:val="3B8348A9"/>
+    <w:multiLevelType w:val="multilevel"/>
+    <w:tmpl w:val="5B0C6080"/>
+    <w:lvl w:ilvl="0">
+      <w:start w:val="1"/>
+      <w:numFmt w:val="bullet"/>
+      <w:lvlText w:val=""/>
+      <w:lvlJc w:val="left"/>
+      <w:pPr>
+        <w:tabs>
+          <w:tab w:val="num" w:pos="720"/>
+        </w:tabs>
+        <w:ind w:left="720" w:hanging="360"/>
+      </w:pPr>
+      <w:rPr>
+        <w:rFonts w:ascii="Symbol" w:hAnsi="Symbol" w:hint="default"/>
+        <w:sz w:val="20"/>
+      </w:rPr>
+    </w:lvl>
+    <w:lvl w:ilvl="1">
+      <w:start w:val="1"/>
+      <w:numFmt w:val="bullet"/>
+      <w:lvlText w:val="o"/>
+      <w:lvlJc w:val="left"/>
+      <w:pPr>
+        <w:tabs>
+          <w:tab w:val="num" w:pos="1440"/>
+        </w:tabs>
+        <w:ind w:left="1440" w:hanging="360"/>
+      </w:pPr>
+      <w:rPr>
+        <w:rFonts w:ascii="Courier New" w:hAnsi="Courier New" w:hint="default"/>
+        <w:sz w:val="20"/>
+      </w:rPr>
+    </w:lvl>
+    <w:lvl w:ilvl="2" w:tentative="1">
+      <w:start w:val="1"/>
+      <w:numFmt w:val="bullet"/>
+      <w:lvlText w:val=""/>
+      <w:lvlJc w:val="left"/>
+      <w:pPr>
+        <w:tabs>
+          <w:tab w:val="num" w:pos="2160"/>
+        </w:tabs>
+        <w:ind w:left="2160" w:hanging="360"/>
+      </w:pPr>
+      <w:rPr>
+        <w:rFonts w:ascii="Wingdings" w:hAnsi="Wingdings" w:hint="default"/>
+        <w:sz w:val="20"/>
+      </w:rPr>
+    </w:lvl>
+    <w:lvl w:ilvl="3" w:tentative="1">
+      <w:start w:val="1"/>
+      <w:numFmt w:val="bullet"/>
+      <w:lvlText w:val=""/>
+      <w:lvlJc w:val="left"/>
+      <w:pPr>
+        <w:tabs>
+          <w:tab w:val="num" w:pos="2880"/>
+        </w:tabs>
+        <w:ind w:left="2880" w:hanging="360"/>
+      </w:pPr>
+      <w:rPr>
+        <w:rFonts w:ascii="Wingdings" w:hAnsi="Wingdings" w:hint="default"/>
+        <w:sz w:val="20"/>
+      </w:rPr>
+    </w:lvl>
+    <w:lvl w:ilvl="4" w:tentative="1">
+      <w:start w:val="1"/>
+      <w:numFmt w:val="bullet"/>
+      <w:lvlText w:val=""/>
+      <w:lvlJc w:val="left"/>
+      <w:pPr>
+        <w:tabs>
+          <w:tab w:val="num" w:pos="3600"/>
+        </w:tabs>
+        <w:ind w:left="3600" w:hanging="360"/>
+      </w:pPr>
+      <w:rPr>
+        <w:rFonts w:ascii="Wingdings" w:hAnsi="Wingdings" w:hint="default"/>
+        <w:sz w:val="20"/>
+      </w:rPr>
+    </w:lvl>
+    <w:lvl w:ilvl="5" w:tentative="1">
+      <w:start w:val="1"/>
+      <w:numFmt w:val="bullet"/>
+      <w:lvlText w:val=""/>
+      <w:lvlJc w:val="left"/>
+      <w:pPr>
+        <w:tabs>
+          <w:tab w:val="num" w:pos="4320"/>
+        </w:tabs>
+        <w:ind w:left="4320" w:hanging="360"/>
+      </w:pPr>
+      <w:rPr>
+        <w:rFonts w:ascii="Wingdings" w:hAnsi="Wingdings" w:hint="default"/>
+        <w:sz w:val="20"/>
+      </w:rPr>
+    </w:lvl>
+    <w:lvl w:ilvl="6" w:tentative="1">
+      <w:start w:val="1"/>
+      <w:numFmt w:val="bullet"/>
+      <w:lvlText w:val=""/>
+      <w:lvlJc w:val="left"/>
+      <w:pPr>
+        <w:tabs>
+          <w:tab w:val="num" w:pos="5040"/>
+        </w:tabs>
+        <w:ind w:left="5040" w:hanging="360"/>
+      </w:pPr>
+      <w:rPr>
+        <w:rFonts w:ascii="Wingdings" w:hAnsi="Wingdings" w:hint="default"/>
+        <w:sz w:val="20"/>
+      </w:rPr>
+    </w:lvl>
+    <w:lvl w:ilvl="7" w:tentative="1">
+      <w:start w:val="1"/>
+      <w:numFmt w:val="bullet"/>
+      <w:lvlText w:val=""/>
+      <w:lvlJc w:val="left"/>
+      <w:pPr>
+        <w:tabs>
+          <w:tab w:val="num" w:pos="5760"/>
+        </w:tabs>
+        <w:ind w:left="5760" w:hanging="360"/>
+      </w:pPr>
+      <w:rPr>
+        <w:rFonts w:ascii="Wingdings" w:hAnsi="Wingdings" w:hint="default"/>
+        <w:sz w:val="20"/>
+      </w:rPr>
+    </w:lvl>
+    <w:lvl w:ilvl="8" w:tentative="1">
+      <w:start w:val="1"/>
+      <w:numFmt w:val="bullet"/>
+      <w:lvlText w:val=""/>
+      <w:lvlJc w:val="left"/>
+      <w:pPr>
+        <w:tabs>
+          <w:tab w:val="num" w:pos="6480"/>
+        </w:tabs>
+        <w:ind w:left="6480" w:hanging="360"/>
+      </w:pPr>
+      <w:rPr>
+        <w:rFonts w:ascii="Wingdings" w:hAnsi="Wingdings" w:hint="default"/>
+        <w:sz w:val="20"/>
+      </w:rPr>
+    </w:lvl>
+  </w:abstractNum>
+  <w:abstractNum w:abstractNumId="6" w15:restartNumberingAfterBreak="0">
     <w:nsid w:val="3EB866B3"/>
     <w:multiLevelType w:val="multilevel"/>
     <w:tmpl w:val="5CF249C6"/>
@@ -1560,7 +3012,156 @@
       </w:rPr>
     </w:lvl>
   </w:abstractNum>
-  <w:abstractNum w:abstractNumId="3" w15:restartNumberingAfterBreak="0">
+  <w:abstractNum w:abstractNumId="7" w15:restartNumberingAfterBreak="0">
+    <w:nsid w:val="3EDE78B7"/>
+    <w:multiLevelType w:val="multilevel"/>
+    <w:tmpl w:val="8F02A92A"/>
+    <w:lvl w:ilvl="0">
+      <w:start w:val="1"/>
+      <w:numFmt w:val="bullet"/>
+      <w:lvlText w:val=""/>
+      <w:lvlJc w:val="left"/>
+      <w:pPr>
+        <w:tabs>
+          <w:tab w:val="num" w:pos="720"/>
+        </w:tabs>
+        <w:ind w:left="720" w:hanging="360"/>
+      </w:pPr>
+      <w:rPr>
+        <w:rFonts w:ascii="Symbol" w:hAnsi="Symbol" w:hint="default"/>
+        <w:sz w:val="20"/>
+      </w:rPr>
+    </w:lvl>
+    <w:lvl w:ilvl="1">
+      <w:start w:val="1"/>
+      <w:numFmt w:val="bullet"/>
+      <w:lvlText w:val="o"/>
+      <w:lvlJc w:val="left"/>
+      <w:pPr>
+        <w:tabs>
+          <w:tab w:val="num" w:pos="1440"/>
+        </w:tabs>
+        <w:ind w:left="1440" w:hanging="360"/>
+      </w:pPr>
+      <w:rPr>
+        <w:rFonts w:ascii="Courier New" w:hAnsi="Courier New" w:hint="default"/>
+        <w:sz w:val="20"/>
+      </w:rPr>
+    </w:lvl>
+    <w:lvl w:ilvl="2" w:tentative="1">
+      <w:start w:val="1"/>
+      <w:numFmt w:val="bullet"/>
+      <w:lvlText w:val=""/>
+      <w:lvlJc w:val="left"/>
+      <w:pPr>
+        <w:tabs>
+          <w:tab w:val="num" w:pos="2160"/>
+        </w:tabs>
+        <w:ind w:left="2160" w:hanging="360"/>
+      </w:pPr>
+      <w:rPr>
+        <w:rFonts w:ascii="Wingdings" w:hAnsi="Wingdings" w:hint="default"/>
+        <w:sz w:val="20"/>
+      </w:rPr>
+    </w:lvl>
+    <w:lvl w:ilvl="3" w:tentative="1">
+      <w:start w:val="1"/>
+      <w:numFmt w:val="bullet"/>
+      <w:lvlText w:val=""/>
+      <w:lvlJc w:val="left"/>
+      <w:pPr>
+        <w:tabs>
+          <w:tab w:val="num" w:pos="2880"/>
+        </w:tabs>
+        <w:ind w:left="2880" w:hanging="360"/>
+      </w:pPr>
+      <w:rPr>
+        <w:rFonts w:ascii="Wingdings" w:hAnsi="Wingdings" w:hint="default"/>
+        <w:sz w:val="20"/>
+      </w:rPr>
+    </w:lvl>
+    <w:lvl w:ilvl="4" w:tentative="1">
+      <w:start w:val="1"/>
+      <w:numFmt w:val="bullet"/>
+      <w:lvlText w:val=""/>
+      <w:lvlJc w:val="left"/>
+      <w:pPr>
+        <w:tabs>
+          <w:tab w:val="num" w:pos="3600"/>
+        </w:tabs>
+        <w:ind w:left="3600" w:hanging="360"/>
+      </w:pPr>
+      <w:rPr>
+        <w:rFonts w:ascii="Wingdings" w:hAnsi="Wingdings" w:hint="default"/>
+        <w:sz w:val="20"/>
+      </w:rPr>
+    </w:lvl>
+    <w:lvl w:ilvl="5" w:tentative="1">
+      <w:start w:val="1"/>
+      <w:numFmt w:val="bullet"/>
+      <w:lvlText w:val=""/>
+      <w:lvlJc w:val="left"/>
+      <w:pPr>
+        <w:tabs>
+          <w:tab w:val="num" w:pos="4320"/>
+        </w:tabs>
+        <w:ind w:left="4320" w:hanging="360"/>
+      </w:pPr>
+      <w:rPr>
+        <w:rFonts w:ascii="Wingdings" w:hAnsi="Wingdings" w:hint="default"/>
+        <w:sz w:val="20"/>
+      </w:rPr>
+    </w:lvl>
+    <w:lvl w:ilvl="6" w:tentative="1">
+      <w:start w:val="1"/>
+      <w:numFmt w:val="bullet"/>
+      <w:lvlText w:val=""/>
+      <w:lvlJc w:val="left"/>
+      <w:pPr>
+        <w:tabs>
+          <w:tab w:val="num" w:pos="5040"/>
+        </w:tabs>
+        <w:ind w:left="5040" w:hanging="360"/>
+      </w:pPr>
+      <w:rPr>
+        <w:rFonts w:ascii="Wingdings" w:hAnsi="Wingdings" w:hint="default"/>
+        <w:sz w:val="20"/>
+      </w:rPr>
+    </w:lvl>
+    <w:lvl w:ilvl="7" w:tentative="1">
+      <w:start w:val="1"/>
+      <w:numFmt w:val="bullet"/>
+      <w:lvlText w:val=""/>
+      <w:lvlJc w:val="left"/>
+      <w:pPr>
+        <w:tabs>
+          <w:tab w:val="num" w:pos="5760"/>
+        </w:tabs>
+        <w:ind w:left="5760" w:hanging="360"/>
+      </w:pPr>
+      <w:rPr>
+        <w:rFonts w:ascii="Wingdings" w:hAnsi="Wingdings" w:hint="default"/>
+        <w:sz w:val="20"/>
+      </w:rPr>
+    </w:lvl>
+    <w:lvl w:ilvl="8" w:tentative="1">
+      <w:start w:val="1"/>
+      <w:numFmt w:val="bullet"/>
+      <w:lvlText w:val=""/>
+      <w:lvlJc w:val="left"/>
+      <w:pPr>
+        <w:tabs>
+          <w:tab w:val="num" w:pos="6480"/>
+        </w:tabs>
+        <w:ind w:left="6480" w:hanging="360"/>
+      </w:pPr>
+      <w:rPr>
+        <w:rFonts w:ascii="Wingdings" w:hAnsi="Wingdings" w:hint="default"/>
+        <w:sz w:val="20"/>
+      </w:rPr>
+    </w:lvl>
+  </w:abstractNum>
+  <w:abstractNum w:abstractNumId="8" w15:restartNumberingAfterBreak="0">
     <w:nsid w:val="415222C5"/>
     <w:multiLevelType w:val="multilevel"/>
     <w:tmpl w:val="0A8A8F4A"/>
@@ -1709,7 +3310,7 @@
       </w:rPr>
     </w:lvl>
   </w:abstractNum>
-  <w:abstractNum w:abstractNumId="4" w15:restartNumberingAfterBreak="0">
+  <w:abstractNum w:abstractNumId="9" w15:restartNumberingAfterBreak="0">
     <w:nsid w:val="44F3715C"/>
     <w:multiLevelType w:val="multilevel"/>
     <w:tmpl w:val="53D6B39C"/>
@@ -1858,7 +3459,7 @@
       </w:rPr>
     </w:lvl>
   </w:abstractNum>
-  <w:abstractNum w:abstractNumId="5" w15:restartNumberingAfterBreak="0">
+  <w:abstractNum w:abstractNumId="10" w15:restartNumberingAfterBreak="0">
     <w:nsid w:val="46F45364"/>
     <w:multiLevelType w:val="multilevel"/>
     <w:tmpl w:val="C12679B4"/>
@@ -2007,7 +3608,7 @@
       </w:rPr>
     </w:lvl>
   </w:abstractNum>
-  <w:abstractNum w:abstractNumId="6" w15:restartNumberingAfterBreak="0">
+  <w:abstractNum w:abstractNumId="11" w15:restartNumberingAfterBreak="0">
     <w:nsid w:val="53396973"/>
     <w:multiLevelType w:val="multilevel"/>
     <w:tmpl w:val="4954920E"/>
@@ -2156,7 +3757,7 @@
       </w:rPr>
     </w:lvl>
   </w:abstractNum>
-  <w:abstractNum w:abstractNumId="7" w15:restartNumberingAfterBreak="0">
+  <w:abstractNum w:abstractNumId="12" w15:restartNumberingAfterBreak="0">
     <w:nsid w:val="5576654C"/>
     <w:multiLevelType w:val="multilevel"/>
     <w:tmpl w:val="E398CB90"/>
@@ -2305,7 +3906,305 @@
       </w:rPr>
     </w:lvl>
   </w:abstractNum>
-  <w:abstractNum w:abstractNumId="8" w15:restartNumberingAfterBreak="0">
+  <w:abstractNum w:abstractNumId="13" w15:restartNumberingAfterBreak="0">
+    <w:nsid w:val="56CD3B2A"/>
+    <w:multiLevelType w:val="multilevel"/>
+    <w:tmpl w:val="17E4C8F0"/>
+    <w:lvl w:ilvl="0">
+      <w:start w:val="1"/>
+      <w:numFmt w:val="bullet"/>
+      <w:lvlText w:val=""/>
+      <w:lvlJc w:val="left"/>
+      <w:pPr>
+        <w:tabs>
+          <w:tab w:val="num" w:pos="720"/>
+        </w:tabs>
+        <w:ind w:left="720" w:hanging="360"/>
+      </w:pPr>
+      <w:rPr>
+        <w:rFonts w:ascii="Symbol" w:hAnsi="Symbol" w:hint="default"/>
+        <w:sz w:val="20"/>
+      </w:rPr>
+    </w:lvl>
+    <w:lvl w:ilvl="1">
+      <w:start w:val="1"/>
+      <w:numFmt w:val="bullet"/>
+      <w:lvlText w:val="o"/>
+      <w:lvlJc w:val="left"/>
+      <w:pPr>
+        <w:tabs>
+          <w:tab w:val="num" w:pos="1440"/>
+        </w:tabs>
+        <w:ind w:left="1440" w:hanging="360"/>
+      </w:pPr>
+      <w:rPr>
+        <w:rFonts w:ascii="Courier New" w:hAnsi="Courier New" w:hint="default"/>
+        <w:sz w:val="20"/>
+      </w:rPr>
+    </w:lvl>
+    <w:lvl w:ilvl="2" w:tentative="1">
+      <w:start w:val="1"/>
+      <w:numFmt w:val="bullet"/>
+      <w:lvlText w:val=""/>
+      <w:lvlJc w:val="left"/>
+      <w:pPr>
+        <w:tabs>
+          <w:tab w:val="num" w:pos="2160"/>
+        </w:tabs>
+        <w:ind w:left="2160" w:hanging="360"/>
+      </w:pPr>
+      <w:rPr>
+        <w:rFonts w:ascii="Wingdings" w:hAnsi="Wingdings" w:hint="default"/>
+        <w:sz w:val="20"/>
+      </w:rPr>
+    </w:lvl>
+    <w:lvl w:ilvl="3" w:tentative="1">
+      <w:start w:val="1"/>
+      <w:numFmt w:val="bullet"/>
+      <w:lvlText w:val=""/>
+      <w:lvlJc w:val="left"/>
+      <w:pPr>
+        <w:tabs>
+          <w:tab w:val="num" w:pos="2880"/>
+        </w:tabs>
+        <w:ind w:left="2880" w:hanging="360"/>
+      </w:pPr>
+      <w:rPr>
+        <w:rFonts w:ascii="Wingdings" w:hAnsi="Wingdings" w:hint="default"/>
+        <w:sz w:val="20"/>
+      </w:rPr>
+    </w:lvl>
+    <w:lvl w:ilvl="4" w:tentative="1">
+      <w:start w:val="1"/>
+      <w:numFmt w:val="bullet"/>
+      <w:lvlText w:val=""/>
+      <w:lvlJc w:val="left"/>
+      <w:pPr>
+        <w:tabs>
+          <w:tab w:val="num" w:pos="3600"/>
+        </w:tabs>
+        <w:ind w:left="3600" w:hanging="360"/>
+      </w:pPr>
+      <w:rPr>
+        <w:rFonts w:ascii="Wingdings" w:hAnsi="Wingdings" w:hint="default"/>
+        <w:sz w:val="20"/>
+      </w:rPr>
+    </w:lvl>
+    <w:lvl w:ilvl="5" w:tentative="1">
+      <w:start w:val="1"/>
+      <w:numFmt w:val="bullet"/>
+      <w:lvlText w:val=""/>
+      <w:lvlJc w:val="left"/>
+      <w:pPr>
+        <w:tabs>
+          <w:tab w:val="num" w:pos="4320"/>
+        </w:tabs>
+        <w:ind w:left="4320" w:hanging="360"/>
+      </w:pPr>
+      <w:rPr>
+        <w:rFonts w:ascii="Wingdings" w:hAnsi="Wingdings" w:hint="default"/>
+        <w:sz w:val="20"/>
+      </w:rPr>
+    </w:lvl>
+    <w:lvl w:ilvl="6" w:tentative="1">
+      <w:start w:val="1"/>
+      <w:numFmt w:val="bullet"/>
+      <w:lvlText w:val=""/>
+      <w:lvlJc w:val="left"/>
+      <w:pPr>
+        <w:tabs>
+          <w:tab w:val="num" w:pos="5040"/>
+        </w:tabs>
+        <w:ind w:left="5040" w:hanging="360"/>
+      </w:pPr>
+      <w:rPr>
+        <w:rFonts w:ascii="Wingdings" w:hAnsi="Wingdings" w:hint="default"/>
+        <w:sz w:val="20"/>
+      </w:rPr>
+    </w:lvl>
+    <w:lvl w:ilvl="7" w:tentative="1">
+      <w:start w:val="1"/>
+      <w:numFmt w:val="bullet"/>
+      <w:lvlText w:val=""/>
+      <w:lvlJc w:val="left"/>
+      <w:pPr>
+        <w:tabs>
+          <w:tab w:val="num" w:pos="5760"/>
+        </w:tabs>
+        <w:ind w:left="5760" w:hanging="360"/>
+      </w:pPr>
+      <w:rPr>
+        <w:rFonts w:ascii="Wingdings" w:hAnsi="Wingdings" w:hint="default"/>
+        <w:sz w:val="20"/>
+      </w:rPr>
+    </w:lvl>
+    <w:lvl w:ilvl="8" w:tentative="1">
+      <w:start w:val="1"/>
+      <w:numFmt w:val="bullet"/>
+      <w:lvlText w:val=""/>
+      <w:lvlJc w:val="left"/>
+      <w:pPr>
+        <w:tabs>
+          <w:tab w:val="num" w:pos="6480"/>
+        </w:tabs>
+        <w:ind w:left="6480" w:hanging="360"/>
+      </w:pPr>
+      <w:rPr>
+        <w:rFonts w:ascii="Wingdings" w:hAnsi="Wingdings" w:hint="default"/>
+        <w:sz w:val="20"/>
+      </w:rPr>
+    </w:lvl>
+  </w:abstractNum>
+  <w:abstractNum w:abstractNumId="14" w15:restartNumberingAfterBreak="0">
+    <w:nsid w:val="574A6BA3"/>
+    <w:multiLevelType w:val="multilevel"/>
+    <w:tmpl w:val="1B423116"/>
+    <w:lvl w:ilvl="0">
+      <w:start w:val="1"/>
+      <w:numFmt w:val="bullet"/>
+      <w:lvlText w:val=""/>
+      <w:lvlJc w:val="left"/>
+      <w:pPr>
+        <w:tabs>
+          <w:tab w:val="num" w:pos="720"/>
+        </w:tabs>
+        <w:ind w:left="720" w:hanging="360"/>
+      </w:pPr>
+      <w:rPr>
+        <w:rFonts w:ascii="Symbol" w:hAnsi="Symbol" w:hint="default"/>
+        <w:sz w:val="20"/>
+      </w:rPr>
+    </w:lvl>
+    <w:lvl w:ilvl="1" w:tentative="1">
+      <w:start w:val="1"/>
+      <w:numFmt w:val="bullet"/>
+      <w:lvlText w:val="o"/>
+      <w:lvlJc w:val="left"/>
+      <w:pPr>
+        <w:tabs>
+          <w:tab w:val="num" w:pos="1440"/>
+        </w:tabs>
+        <w:ind w:left="1440" w:hanging="360"/>
+      </w:pPr>
+      <w:rPr>
+        <w:rFonts w:ascii="Courier New" w:hAnsi="Courier New" w:hint="default"/>
+        <w:sz w:val="20"/>
+      </w:rPr>
+    </w:lvl>
+    <w:lvl w:ilvl="2" w:tentative="1">
+      <w:start w:val="1"/>
+      <w:numFmt w:val="bullet"/>
+      <w:lvlText w:val=""/>
+      <w:lvlJc w:val="left"/>
+      <w:pPr>
+        <w:tabs>
+          <w:tab w:val="num" w:pos="2160"/>
+        </w:tabs>
+        <w:ind w:left="2160" w:hanging="360"/>
+      </w:pPr>
+      <w:rPr>
+        <w:rFonts w:ascii="Wingdings" w:hAnsi="Wingdings" w:hint="default"/>
+        <w:sz w:val="20"/>
+      </w:rPr>
+    </w:lvl>
+    <w:lvl w:ilvl="3" w:tentative="1">
+      <w:start w:val="1"/>
+      <w:numFmt w:val="bullet"/>
+      <w:lvlText w:val=""/>
+      <w:lvlJc w:val="left"/>
+      <w:pPr>
+        <w:tabs>
+          <w:tab w:val="num" w:pos="2880"/>
+        </w:tabs>
+        <w:ind w:left="2880" w:hanging="360"/>
+      </w:pPr>
+      <w:rPr>
+        <w:rFonts w:ascii="Wingdings" w:hAnsi="Wingdings" w:hint="default"/>
+        <w:sz w:val="20"/>
+      </w:rPr>
+    </w:lvl>
+    <w:lvl w:ilvl="4" w:tentative="1">
+      <w:start w:val="1"/>
+      <w:numFmt w:val="bullet"/>
+      <w:lvlText w:val=""/>
+      <w:lvlJc w:val="left"/>
+      <w:pPr>
+        <w:tabs>
+          <w:tab w:val="num" w:pos="3600"/>
+        </w:tabs>
+        <w:ind w:left="3600" w:hanging="360"/>
+      </w:pPr>
+      <w:rPr>
+        <w:rFonts w:ascii="Wingdings" w:hAnsi="Wingdings" w:hint="default"/>
+        <w:sz w:val="20"/>
+      </w:rPr>
+    </w:lvl>
+    <w:lvl w:ilvl="5" w:tentative="1">
+      <w:start w:val="1"/>
+      <w:numFmt w:val="bullet"/>
+      <w:lvlText w:val=""/>
+      <w:lvlJc w:val="left"/>
+      <w:pPr>
+        <w:tabs>
+          <w:tab w:val="num" w:pos="4320"/>
+        </w:tabs>
+        <w:ind w:left="4320" w:hanging="360"/>
+      </w:pPr>
+      <w:rPr>
+        <w:rFonts w:ascii="Wingdings" w:hAnsi="Wingdings" w:hint="default"/>
+        <w:sz w:val="20"/>
+      </w:rPr>
+    </w:lvl>
+    <w:lvl w:ilvl="6" w:tentative="1">
+      <w:start w:val="1"/>
+      <w:numFmt w:val="bullet"/>
+      <w:lvlText w:val=""/>
+      <w:lvlJc w:val="left"/>
+      <w:pPr>
+        <w:tabs>
+          <w:tab w:val="num" w:pos="5040"/>
+        </w:tabs>
+        <w:ind w:left="5040" w:hanging="360"/>
+      </w:pPr>
+      <w:rPr>
+        <w:rFonts w:ascii="Wingdings" w:hAnsi="Wingdings" w:hint="default"/>
+        <w:sz w:val="20"/>
+      </w:rPr>
+    </w:lvl>
+    <w:lvl w:ilvl="7" w:tentative="1">
+      <w:start w:val="1"/>
+      <w:numFmt w:val="bullet"/>
+      <w:lvlText w:val=""/>
+      <w:lvlJc w:val="left"/>
+      <w:pPr>
+        <w:tabs>
+          <w:tab w:val="num" w:pos="5760"/>
+        </w:tabs>
+        <w:ind w:left="5760" w:hanging="360"/>
+      </w:pPr>
+      <w:rPr>
+        <w:rFonts w:ascii="Wingdings" w:hAnsi="Wingdings" w:hint="default"/>
+        <w:sz w:val="20"/>
+      </w:rPr>
+    </w:lvl>
+    <w:lvl w:ilvl="8" w:tentative="1">
+      <w:start w:val="1"/>
+      <w:numFmt w:val="bullet"/>
+      <w:lvlText w:val=""/>
+      <w:lvlJc w:val="left"/>
+      <w:pPr>
+        <w:tabs>
+          <w:tab w:val="num" w:pos="6480"/>
+        </w:tabs>
+        <w:ind w:left="6480" w:hanging="360"/>
+      </w:pPr>
+      <w:rPr>
+        <w:rFonts w:ascii="Wingdings" w:hAnsi="Wingdings" w:hint="default"/>
+        <w:sz w:val="20"/>
+      </w:rPr>
+    </w:lvl>
+  </w:abstractNum>
+  <w:abstractNum w:abstractNumId="15" w15:restartNumberingAfterBreak="0">
     <w:nsid w:val="585F06E3"/>
     <w:multiLevelType w:val="multilevel"/>
     <w:tmpl w:val="D2048B08"/>
@@ -2454,7 +4353,7 @@
       </w:rPr>
     </w:lvl>
   </w:abstractNum>
-  <w:abstractNum w:abstractNumId="9" w15:restartNumberingAfterBreak="0">
+  <w:abstractNum w:abstractNumId="16" w15:restartNumberingAfterBreak="0">
     <w:nsid w:val="76881AB3"/>
     <w:multiLevelType w:val="multilevel"/>
     <w:tmpl w:val="F8463588"/>
@@ -2604,34 +4503,55 @@
     </w:lvl>
   </w:abstractNum>
   <w:num w:numId="1" w16cid:durableId="867530157">
+    <w:abstractNumId w:val="10"/>
+  </w:num>
+  <w:num w:numId="2" w16cid:durableId="1622419470">
+    <w:abstractNumId w:val="6"/>
+  </w:num>
+  <w:num w:numId="3" w16cid:durableId="1220045939">
+    <w:abstractNumId w:val="11"/>
+  </w:num>
+  <w:num w:numId="4" w16cid:durableId="179396259">
+    <w:abstractNumId w:val="9"/>
+  </w:num>
+  <w:num w:numId="5" w16cid:durableId="1763138089">
+    <w:abstractNumId w:val="12"/>
+  </w:num>
+  <w:num w:numId="6" w16cid:durableId="1301884124">
+    <w:abstractNumId w:val="4"/>
+  </w:num>
+  <w:num w:numId="7" w16cid:durableId="1096554209">
+    <w:abstractNumId w:val="8"/>
+  </w:num>
+  <w:num w:numId="8" w16cid:durableId="445544442">
+    <w:abstractNumId w:val="15"/>
+  </w:num>
+  <w:num w:numId="9" w16cid:durableId="461657813">
+    <w:abstractNumId w:val="1"/>
+  </w:num>
+  <w:num w:numId="10" w16cid:durableId="89618369">
+    <w:abstractNumId w:val="16"/>
+  </w:num>
+  <w:num w:numId="11" w16cid:durableId="1120227147">
+    <w:abstractNumId w:val="2"/>
+  </w:num>
+  <w:num w:numId="12" w16cid:durableId="411395216">
+    <w:abstractNumId w:val="7"/>
+  </w:num>
+  <w:num w:numId="13" w16cid:durableId="1783648212">
+    <w:abstractNumId w:val="3"/>
+  </w:num>
+  <w:num w:numId="14" w16cid:durableId="996616199">
     <w:abstractNumId w:val="5"/>
   </w:num>
-  <w:num w:numId="2" w16cid:durableId="1622419470">
-    <w:abstractNumId w:val="2"/>
+  <w:num w:numId="15" w16cid:durableId="332687302">
+    <w:abstractNumId w:val="13"/>
   </w:num>
-  <w:num w:numId="3" w16cid:durableId="1220045939">
-    <w:abstractNumId w:val="6"/>
+  <w:num w:numId="16" w16cid:durableId="980890296">
+    <w:abstractNumId w:val="14"/>
   </w:num>
-  <w:num w:numId="4" w16cid:durableId="179396259">
-    <w:abstractNumId w:val="4"/>
-  </w:num>
-  <w:num w:numId="5" w16cid:durableId="1763138089">
-    <w:abstractNumId w:val="7"/>
-  </w:num>
-  <w:num w:numId="6" w16cid:durableId="1301884124">
-    <w:abstractNumId w:val="1"/>
-  </w:num>
-  <w:num w:numId="7" w16cid:durableId="1096554209">
-    <w:abstractNumId w:val="3"/>
-  </w:num>
-  <w:num w:numId="8" w16cid:durableId="445544442">
-    <w:abstractNumId w:val="8"/>
-  </w:num>
-  <w:num w:numId="9" w16cid:durableId="461657813">
+  <w:num w:numId="17" w16cid:durableId="1845393010">
     <w:abstractNumId w:val="0"/>
-  </w:num>
-  <w:num w:numId="10" w16cid:durableId="89618369">
-    <w:abstractNumId w:val="9"/>
   </w:num>
 </w:numbering>
 </file>
@@ -3036,6 +4956,7 @@
   <w:style w:type="paragraph" w:default="1" w:styleId="Normal">
     <w:name w:val="Normal"/>
     <w:qFormat/>
+    <w:rsid w:val="00D95E25"/>
   </w:style>
   <w:style w:type="paragraph" w:styleId="Heading1">
     <w:name w:val="heading 1"/>

</xml_diff>